<commit_message>
End section 12 - Identity (User registration, user authentication, token service)
</commit_message>
<xml_diff>
--- a/documents/Documentation.docx
+++ b/documents/Documentation.docx
@@ -2291,9 +2291,48 @@
       </w:pPr>
       <w:bookmarkStart w:id="3" w:name="_Toc70067511"/>
       <w:r>
-        <w:t>Creating Components</w:t>
+        <w:t xml:space="preserve">Creating </w:t>
       </w:r>
       <w:bookmarkEnd w:id="3"/>
+      <w:r>
+        <w:t>Solutions &amp; Adding Projects to them</w:t>
+      </w:r>
+    </w:p>
+    <w:p>
+      <w:r>
+        <w:t>- cd “Project folder”</w:t>
+      </w:r>
+    </w:p>
+    <w:p>
+      <w:r>
+        <w:t>- dotnet new sln</w:t>
+      </w:r>
+    </w:p>
+    <w:p>
+      <w:r>
+        <w:t>- dotnet new webapi -n Api</w:t>
+      </w:r>
+    </w:p>
+    <w:p>
+      <w:r>
+        <w:t>- dotnet new classlib -n Application</w:t>
+      </w:r>
+    </w:p>
+    <w:p>
+      <w:r>
+        <w:t>- dotnet new classlib -n Domain</w:t>
+      </w:r>
+    </w:p>
+    <w:p>
+      <w:r>
+        <w:t xml:space="preserve">- </w:t>
+      </w:r>
+      <w:r>
+        <w:t xml:space="preserve">dotnet new classlib -n </w:t>
+      </w:r>
+      <w:r>
+        <w:t>Persistence</w:t>
+      </w:r>
     </w:p>
     <w:p>
       <w:pPr>
@@ -2375,7 +2414,7 @@
           <w:sz w:val="18"/>
           <w:szCs w:val="18"/>
         </w:rPr>
-        <w:t>Api.csproj                    appsettings.json              obj/                          Properties/                   WeatherForecast.cs</w:t>
+        <w:t>Project `Api\Api.csproj` added to the solution.</w:t>
       </w:r>
     </w:p>
     <w:p>
@@ -2390,14 +2429,6 @@
           <w:szCs w:val="18"/>
         </w:rPr>
       </w:pPr>
-      <w:r>
-        <w:rPr>
-          <w:rFonts w:ascii="Lucida Console" w:hAnsi="Lucida Console" w:cs="Lucida Console"/>
-          <w:sz w:val="18"/>
-          <w:szCs w:val="18"/>
-        </w:rPr>
-        <w:t>appsettings.Development.json  Controllers/                  Program.cs                    Startup.cs</w:t>
-      </w:r>
     </w:p>
     <w:p>
       <w:pPr>
@@ -2407,10 +2438,38 @@
         <w:spacing w:after="0" w:line="240" w:lineRule="auto"/>
         <w:rPr>
           <w:rFonts w:ascii="Lucida Console" w:hAnsi="Lucida Console" w:cs="Lucida Console"/>
-          <w:sz w:val="18"/>
-          <w:szCs w:val="18"/>
-        </w:rPr>
-      </w:pPr>
+          <w:color w:val="BFBF00"/>
+          <w:sz w:val="18"/>
+          <w:szCs w:val="18"/>
+        </w:rPr>
+      </w:pPr>
+      <w:r>
+        <w:rPr>
+          <w:rFonts w:ascii="Lucida Console" w:hAnsi="Lucida Console" w:cs="Lucida Console"/>
+          <w:color w:val="00BF00"/>
+          <w:sz w:val="18"/>
+          <w:szCs w:val="18"/>
+        </w:rPr>
+        <w:t xml:space="preserve">FaebuG@DESKTOP-GLOFFKS </w:t>
+      </w:r>
+      <w:r>
+        <w:rPr>
+          <w:rFonts w:ascii="Lucida Console" w:hAnsi="Lucida Console" w:cs="Lucida Console"/>
+          <w:color w:val="BF00BF"/>
+          <w:sz w:val="18"/>
+          <w:szCs w:val="18"/>
+        </w:rPr>
+        <w:t xml:space="preserve">MINGW64 </w:t>
+      </w:r>
+      <w:r>
+        <w:rPr>
+          <w:rFonts w:ascii="Lucida Console" w:hAnsi="Lucida Console" w:cs="Lucida Console"/>
+          <w:color w:val="BFBF00"/>
+          <w:sz w:val="18"/>
+          <w:szCs w:val="18"/>
+        </w:rPr>
+        <w:t>/e/dev/workspace/dotnet-react-demo/Reactivities</w:t>
+      </w:r>
     </w:p>
     <w:p>
       <w:pPr>
@@ -2420,37 +2479,17 @@
         <w:spacing w:after="0" w:line="240" w:lineRule="auto"/>
         <w:rPr>
           <w:rFonts w:ascii="Lucida Console" w:hAnsi="Lucida Console" w:cs="Lucida Console"/>
-          <w:color w:val="BFBF00"/>
-          <w:sz w:val="18"/>
-          <w:szCs w:val="18"/>
-        </w:rPr>
-      </w:pPr>
-      <w:r>
-        <w:rPr>
-          <w:rFonts w:ascii="Lucida Console" w:hAnsi="Lucida Console" w:cs="Lucida Console"/>
-          <w:color w:val="00BF00"/>
-          <w:sz w:val="18"/>
-          <w:szCs w:val="18"/>
-        </w:rPr>
-        <w:t xml:space="preserve">FaebuG@DESKTOP-GLOFFKS </w:t>
-      </w:r>
-      <w:r>
-        <w:rPr>
-          <w:rFonts w:ascii="Lucida Console" w:hAnsi="Lucida Console" w:cs="Lucida Console"/>
-          <w:color w:val="BF00BF"/>
-          <w:sz w:val="18"/>
-          <w:szCs w:val="18"/>
-        </w:rPr>
-        <w:t xml:space="preserve">MINGW64 </w:t>
-      </w:r>
-      <w:r>
-        <w:rPr>
-          <w:rFonts w:ascii="Lucida Console" w:hAnsi="Lucida Console" w:cs="Lucida Console"/>
-          <w:color w:val="BFBF00"/>
-          <w:sz w:val="18"/>
-          <w:szCs w:val="18"/>
-        </w:rPr>
-        <w:t>/e/dev/workspace/dotnet-react-demo/Reactivities</w:t>
+          <w:sz w:val="18"/>
+          <w:szCs w:val="18"/>
+        </w:rPr>
+      </w:pPr>
+      <w:r>
+        <w:rPr>
+          <w:rFonts w:ascii="Lucida Console" w:hAnsi="Lucida Console" w:cs="Lucida Console"/>
+          <w:sz w:val="18"/>
+          <w:szCs w:val="18"/>
+        </w:rPr>
+        <w:t>$ dotnet sln add Application/</w:t>
       </w:r>
     </w:p>
     <w:p>
@@ -2471,7 +2510,7 @@
           <w:sz w:val="18"/>
           <w:szCs w:val="18"/>
         </w:rPr>
-        <w:t>$ dotnet sln add Api/</w:t>
+        <w:t>Project `Application\Application.csproj` added to the solution.</w:t>
       </w:r>
     </w:p>
     <w:p>
@@ -2486,14 +2525,6 @@
           <w:szCs w:val="18"/>
         </w:rPr>
       </w:pPr>
-      <w:r>
-        <w:rPr>
-          <w:rFonts w:ascii="Lucida Console" w:hAnsi="Lucida Console" w:cs="Lucida Console"/>
-          <w:sz w:val="18"/>
-          <w:szCs w:val="18"/>
-        </w:rPr>
-        <w:t>Project `Api\Api.csproj` added to the solution.</w:t>
-      </w:r>
     </w:p>
     <w:p>
       <w:pPr>
@@ -2503,10 +2534,38 @@
         <w:spacing w:after="0" w:line="240" w:lineRule="auto"/>
         <w:rPr>
           <w:rFonts w:ascii="Lucida Console" w:hAnsi="Lucida Console" w:cs="Lucida Console"/>
-          <w:sz w:val="18"/>
-          <w:szCs w:val="18"/>
-        </w:rPr>
-      </w:pPr>
+          <w:color w:val="BFBF00"/>
+          <w:sz w:val="18"/>
+          <w:szCs w:val="18"/>
+        </w:rPr>
+      </w:pPr>
+      <w:r>
+        <w:rPr>
+          <w:rFonts w:ascii="Lucida Console" w:hAnsi="Lucida Console" w:cs="Lucida Console"/>
+          <w:color w:val="00BF00"/>
+          <w:sz w:val="18"/>
+          <w:szCs w:val="18"/>
+        </w:rPr>
+        <w:t xml:space="preserve">FaebuG@DESKTOP-GLOFFKS </w:t>
+      </w:r>
+      <w:r>
+        <w:rPr>
+          <w:rFonts w:ascii="Lucida Console" w:hAnsi="Lucida Console" w:cs="Lucida Console"/>
+          <w:color w:val="BF00BF"/>
+          <w:sz w:val="18"/>
+          <w:szCs w:val="18"/>
+        </w:rPr>
+        <w:t xml:space="preserve">MINGW64 </w:t>
+      </w:r>
+      <w:r>
+        <w:rPr>
+          <w:rFonts w:ascii="Lucida Console" w:hAnsi="Lucida Console" w:cs="Lucida Console"/>
+          <w:color w:val="BFBF00"/>
+          <w:sz w:val="18"/>
+          <w:szCs w:val="18"/>
+        </w:rPr>
+        <w:t>/e/dev/workspace/dotnet-react-demo/Reactivities</w:t>
+      </w:r>
     </w:p>
     <w:p>
       <w:pPr>
@@ -2516,37 +2575,17 @@
         <w:spacing w:after="0" w:line="240" w:lineRule="auto"/>
         <w:rPr>
           <w:rFonts w:ascii="Lucida Console" w:hAnsi="Lucida Console" w:cs="Lucida Console"/>
-          <w:color w:val="BFBF00"/>
-          <w:sz w:val="18"/>
-          <w:szCs w:val="18"/>
-        </w:rPr>
-      </w:pPr>
-      <w:r>
-        <w:rPr>
-          <w:rFonts w:ascii="Lucida Console" w:hAnsi="Lucida Console" w:cs="Lucida Console"/>
-          <w:color w:val="00BF00"/>
-          <w:sz w:val="18"/>
-          <w:szCs w:val="18"/>
-        </w:rPr>
-        <w:t xml:space="preserve">FaebuG@DESKTOP-GLOFFKS </w:t>
-      </w:r>
-      <w:r>
-        <w:rPr>
-          <w:rFonts w:ascii="Lucida Console" w:hAnsi="Lucida Console" w:cs="Lucida Console"/>
-          <w:color w:val="BF00BF"/>
-          <w:sz w:val="18"/>
-          <w:szCs w:val="18"/>
-        </w:rPr>
-        <w:t xml:space="preserve">MINGW64 </w:t>
-      </w:r>
-      <w:r>
-        <w:rPr>
-          <w:rFonts w:ascii="Lucida Console" w:hAnsi="Lucida Console" w:cs="Lucida Console"/>
-          <w:color w:val="BFBF00"/>
-          <w:sz w:val="18"/>
-          <w:szCs w:val="18"/>
-        </w:rPr>
-        <w:t>/e/dev/workspace/dotnet-react-demo/Reactivities</w:t>
+          <w:sz w:val="18"/>
+          <w:szCs w:val="18"/>
+        </w:rPr>
+      </w:pPr>
+      <w:r>
+        <w:rPr>
+          <w:rFonts w:ascii="Lucida Console" w:hAnsi="Lucida Console" w:cs="Lucida Console"/>
+          <w:sz w:val="18"/>
+          <w:szCs w:val="18"/>
+        </w:rPr>
+        <w:t>$ dotnet sln add Domain/</w:t>
       </w:r>
     </w:p>
     <w:p>
@@ -2567,7 +2606,7 @@
           <w:sz w:val="18"/>
           <w:szCs w:val="18"/>
         </w:rPr>
-        <w:t>$ dotnet sln add Application/</w:t>
+        <w:t>Project `Domain\Domain.csproj` added to the solution.</w:t>
       </w:r>
     </w:p>
     <w:p>
@@ -2582,14 +2621,6 @@
           <w:szCs w:val="18"/>
         </w:rPr>
       </w:pPr>
-      <w:r>
-        <w:rPr>
-          <w:rFonts w:ascii="Lucida Console" w:hAnsi="Lucida Console" w:cs="Lucida Console"/>
-          <w:sz w:val="18"/>
-          <w:szCs w:val="18"/>
-        </w:rPr>
-        <w:t>Project `Application\Application.csproj` added to the solution.</w:t>
-      </w:r>
     </w:p>
     <w:p>
       <w:pPr>
@@ -2599,10 +2630,38 @@
         <w:spacing w:after="0" w:line="240" w:lineRule="auto"/>
         <w:rPr>
           <w:rFonts w:ascii="Lucida Console" w:hAnsi="Lucida Console" w:cs="Lucida Console"/>
-          <w:sz w:val="18"/>
-          <w:szCs w:val="18"/>
-        </w:rPr>
-      </w:pPr>
+          <w:color w:val="BFBF00"/>
+          <w:sz w:val="18"/>
+          <w:szCs w:val="18"/>
+        </w:rPr>
+      </w:pPr>
+      <w:r>
+        <w:rPr>
+          <w:rFonts w:ascii="Lucida Console" w:hAnsi="Lucida Console" w:cs="Lucida Console"/>
+          <w:color w:val="00BF00"/>
+          <w:sz w:val="18"/>
+          <w:szCs w:val="18"/>
+        </w:rPr>
+        <w:t xml:space="preserve">FaebuG@DESKTOP-GLOFFKS </w:t>
+      </w:r>
+      <w:r>
+        <w:rPr>
+          <w:rFonts w:ascii="Lucida Console" w:hAnsi="Lucida Console" w:cs="Lucida Console"/>
+          <w:color w:val="BF00BF"/>
+          <w:sz w:val="18"/>
+          <w:szCs w:val="18"/>
+        </w:rPr>
+        <w:t xml:space="preserve">MINGW64 </w:t>
+      </w:r>
+      <w:r>
+        <w:rPr>
+          <w:rFonts w:ascii="Lucida Console" w:hAnsi="Lucida Console" w:cs="Lucida Console"/>
+          <w:color w:val="BFBF00"/>
+          <w:sz w:val="18"/>
+          <w:szCs w:val="18"/>
+        </w:rPr>
+        <w:t>/e/dev/workspace/dotnet-react-demo/Reactivities</w:t>
+      </w:r>
     </w:p>
     <w:p>
       <w:pPr>
@@ -2612,37 +2671,17 @@
         <w:spacing w:after="0" w:line="240" w:lineRule="auto"/>
         <w:rPr>
           <w:rFonts w:ascii="Lucida Console" w:hAnsi="Lucida Console" w:cs="Lucida Console"/>
-          <w:color w:val="BFBF00"/>
-          <w:sz w:val="18"/>
-          <w:szCs w:val="18"/>
-        </w:rPr>
-      </w:pPr>
-      <w:r>
-        <w:rPr>
-          <w:rFonts w:ascii="Lucida Console" w:hAnsi="Lucida Console" w:cs="Lucida Console"/>
-          <w:color w:val="00BF00"/>
-          <w:sz w:val="18"/>
-          <w:szCs w:val="18"/>
-        </w:rPr>
-        <w:t xml:space="preserve">FaebuG@DESKTOP-GLOFFKS </w:t>
-      </w:r>
-      <w:r>
-        <w:rPr>
-          <w:rFonts w:ascii="Lucida Console" w:hAnsi="Lucida Console" w:cs="Lucida Console"/>
-          <w:color w:val="BF00BF"/>
-          <w:sz w:val="18"/>
-          <w:szCs w:val="18"/>
-        </w:rPr>
-        <w:t xml:space="preserve">MINGW64 </w:t>
-      </w:r>
-      <w:r>
-        <w:rPr>
-          <w:rFonts w:ascii="Lucida Console" w:hAnsi="Lucida Console" w:cs="Lucida Console"/>
-          <w:color w:val="BFBF00"/>
-          <w:sz w:val="18"/>
-          <w:szCs w:val="18"/>
-        </w:rPr>
-        <w:t>/e/dev/workspace/dotnet-react-demo/Reactivities</w:t>
+          <w:sz w:val="18"/>
+          <w:szCs w:val="18"/>
+        </w:rPr>
+      </w:pPr>
+      <w:r>
+        <w:rPr>
+          <w:rFonts w:ascii="Lucida Console" w:hAnsi="Lucida Console" w:cs="Lucida Console"/>
+          <w:sz w:val="18"/>
+          <w:szCs w:val="18"/>
+        </w:rPr>
+        <w:t>$ dotnet sln add Persistence/</w:t>
       </w:r>
     </w:p>
     <w:p>
@@ -2663,7 +2702,7 @@
           <w:sz w:val="18"/>
           <w:szCs w:val="18"/>
         </w:rPr>
-        <w:t>$ dotnet sln add Domain/</w:t>
+        <w:t>Project `Persistence\Persistence.csproj` added to the solution.</w:t>
       </w:r>
     </w:p>
     <w:p>
@@ -2678,14 +2717,6 @@
           <w:szCs w:val="18"/>
         </w:rPr>
       </w:pPr>
-      <w:r>
-        <w:rPr>
-          <w:rFonts w:ascii="Lucida Console" w:hAnsi="Lucida Console" w:cs="Lucida Console"/>
-          <w:sz w:val="18"/>
-          <w:szCs w:val="18"/>
-        </w:rPr>
-        <w:t>Project `Domain\Domain.csproj` added to the solution.</w:t>
-      </w:r>
     </w:p>
     <w:p>
       <w:pPr>
@@ -2695,10 +2726,38 @@
         <w:spacing w:after="0" w:line="240" w:lineRule="auto"/>
         <w:rPr>
           <w:rFonts w:ascii="Lucida Console" w:hAnsi="Lucida Console" w:cs="Lucida Console"/>
-          <w:sz w:val="18"/>
-          <w:szCs w:val="18"/>
-        </w:rPr>
-      </w:pPr>
+          <w:color w:val="BFBF00"/>
+          <w:sz w:val="18"/>
+          <w:szCs w:val="18"/>
+        </w:rPr>
+      </w:pPr>
+      <w:r>
+        <w:rPr>
+          <w:rFonts w:ascii="Lucida Console" w:hAnsi="Lucida Console" w:cs="Lucida Console"/>
+          <w:color w:val="00BF00"/>
+          <w:sz w:val="18"/>
+          <w:szCs w:val="18"/>
+        </w:rPr>
+        <w:t xml:space="preserve">FaebuG@DESKTOP-GLOFFKS </w:t>
+      </w:r>
+      <w:r>
+        <w:rPr>
+          <w:rFonts w:ascii="Lucida Console" w:hAnsi="Lucida Console" w:cs="Lucida Console"/>
+          <w:color w:val="BF00BF"/>
+          <w:sz w:val="18"/>
+          <w:szCs w:val="18"/>
+        </w:rPr>
+        <w:t xml:space="preserve">MINGW64 </w:t>
+      </w:r>
+      <w:r>
+        <w:rPr>
+          <w:rFonts w:ascii="Lucida Console" w:hAnsi="Lucida Console" w:cs="Lucida Console"/>
+          <w:color w:val="BFBF00"/>
+          <w:sz w:val="18"/>
+          <w:szCs w:val="18"/>
+        </w:rPr>
+        <w:t>/e/dev/workspace/dotnet-react-demo/Reactivities</w:t>
+      </w:r>
     </w:p>
     <w:p>
       <w:pPr>
@@ -2708,37 +2767,17 @@
         <w:spacing w:after="0" w:line="240" w:lineRule="auto"/>
         <w:rPr>
           <w:rFonts w:ascii="Lucida Console" w:hAnsi="Lucida Console" w:cs="Lucida Console"/>
-          <w:color w:val="BFBF00"/>
-          <w:sz w:val="18"/>
-          <w:szCs w:val="18"/>
-        </w:rPr>
-      </w:pPr>
-      <w:r>
-        <w:rPr>
-          <w:rFonts w:ascii="Lucida Console" w:hAnsi="Lucida Console" w:cs="Lucida Console"/>
-          <w:color w:val="00BF00"/>
-          <w:sz w:val="18"/>
-          <w:szCs w:val="18"/>
-        </w:rPr>
-        <w:t xml:space="preserve">FaebuG@DESKTOP-GLOFFKS </w:t>
-      </w:r>
-      <w:r>
-        <w:rPr>
-          <w:rFonts w:ascii="Lucida Console" w:hAnsi="Lucida Console" w:cs="Lucida Console"/>
-          <w:color w:val="BF00BF"/>
-          <w:sz w:val="18"/>
-          <w:szCs w:val="18"/>
-        </w:rPr>
-        <w:t xml:space="preserve">MINGW64 </w:t>
-      </w:r>
-      <w:r>
-        <w:rPr>
-          <w:rFonts w:ascii="Lucida Console" w:hAnsi="Lucida Console" w:cs="Lucida Console"/>
-          <w:color w:val="BFBF00"/>
-          <w:sz w:val="18"/>
-          <w:szCs w:val="18"/>
-        </w:rPr>
-        <w:t>/e/dev/workspace/dotnet-react-demo/Reactivities</w:t>
+          <w:sz w:val="18"/>
+          <w:szCs w:val="18"/>
+        </w:rPr>
+      </w:pPr>
+      <w:r>
+        <w:rPr>
+          <w:rFonts w:ascii="Lucida Console" w:hAnsi="Lucida Console" w:cs="Lucida Console"/>
+          <w:sz w:val="18"/>
+          <w:szCs w:val="18"/>
+        </w:rPr>
+        <w:t>$ dotnet sln list</w:t>
       </w:r>
     </w:p>
     <w:p>
@@ -2759,7 +2798,7 @@
           <w:sz w:val="18"/>
           <w:szCs w:val="18"/>
         </w:rPr>
-        <w:t>$ dotnet sln add Persistence/</w:t>
+        <w:t>Project(s)</w:t>
       </w:r>
     </w:p>
     <w:p>
@@ -2780,7 +2819,7 @@
           <w:sz w:val="18"/>
           <w:szCs w:val="18"/>
         </w:rPr>
-        <w:t>Project `Persistence\Persistence.csproj` added to the solution.</w:t>
+        <w:t>----------</w:t>
       </w:r>
     </w:p>
     <w:p>
@@ -2795,6 +2834,14 @@
           <w:szCs w:val="18"/>
         </w:rPr>
       </w:pPr>
+      <w:r>
+        <w:rPr>
+          <w:rFonts w:ascii="Lucida Console" w:hAnsi="Lucida Console" w:cs="Lucida Console"/>
+          <w:sz w:val="18"/>
+          <w:szCs w:val="18"/>
+        </w:rPr>
+        <w:t>Api\Api.csproj</w:t>
+      </w:r>
     </w:p>
     <w:p>
       <w:pPr>
@@ -2804,37 +2851,17 @@
         <w:spacing w:after="0" w:line="240" w:lineRule="auto"/>
         <w:rPr>
           <w:rFonts w:ascii="Lucida Console" w:hAnsi="Lucida Console" w:cs="Lucida Console"/>
-          <w:color w:val="BFBF00"/>
-          <w:sz w:val="18"/>
-          <w:szCs w:val="18"/>
-        </w:rPr>
-      </w:pPr>
-      <w:r>
-        <w:rPr>
-          <w:rFonts w:ascii="Lucida Console" w:hAnsi="Lucida Console" w:cs="Lucida Console"/>
-          <w:color w:val="00BF00"/>
-          <w:sz w:val="18"/>
-          <w:szCs w:val="18"/>
-        </w:rPr>
-        <w:t xml:space="preserve">FaebuG@DESKTOP-GLOFFKS </w:t>
-      </w:r>
-      <w:r>
-        <w:rPr>
-          <w:rFonts w:ascii="Lucida Console" w:hAnsi="Lucida Console" w:cs="Lucida Console"/>
-          <w:color w:val="BF00BF"/>
-          <w:sz w:val="18"/>
-          <w:szCs w:val="18"/>
-        </w:rPr>
-        <w:t xml:space="preserve">MINGW64 </w:t>
-      </w:r>
-      <w:r>
-        <w:rPr>
-          <w:rFonts w:ascii="Lucida Console" w:hAnsi="Lucida Console" w:cs="Lucida Console"/>
-          <w:color w:val="BFBF00"/>
-          <w:sz w:val="18"/>
-          <w:szCs w:val="18"/>
-        </w:rPr>
-        <w:t>/e/dev/workspace/dotnet-react-demo/Reactivities</w:t>
+          <w:sz w:val="18"/>
+          <w:szCs w:val="18"/>
+        </w:rPr>
+      </w:pPr>
+      <w:r>
+        <w:rPr>
+          <w:rFonts w:ascii="Lucida Console" w:hAnsi="Lucida Console" w:cs="Lucida Console"/>
+          <w:sz w:val="18"/>
+          <w:szCs w:val="18"/>
+        </w:rPr>
+        <w:t>Application\Application.csproj</w:t>
       </w:r>
     </w:p>
     <w:p>
@@ -2855,7 +2882,39 @@
           <w:sz w:val="18"/>
           <w:szCs w:val="18"/>
         </w:rPr>
-        <w:t>$ dotnet sln list</w:t>
+        <w:t>Domain\Domain.csproj</w:t>
+      </w:r>
+    </w:p>
+    <w:p>
+      <w:pPr>
+        <w:rPr>
+          <w:rFonts w:ascii="Lucida Console" w:hAnsi="Lucida Console" w:cs="Lucida Console"/>
+          <w:sz w:val="18"/>
+          <w:szCs w:val="18"/>
+        </w:rPr>
+      </w:pPr>
+      <w:r>
+        <w:rPr>
+          <w:rFonts w:ascii="Lucida Console" w:hAnsi="Lucida Console" w:cs="Lucida Console"/>
+          <w:sz w:val="18"/>
+          <w:szCs w:val="18"/>
+        </w:rPr>
+        <w:t>Persistence\Persistence.csproj</w:t>
+      </w:r>
+    </w:p>
+    <w:p>
+      <w:pPr>
+        <w:pStyle w:val="Heading3"/>
+      </w:pPr>
+      <w:bookmarkStart w:id="4" w:name="_Toc70067512"/>
+      <w:r>
+        <w:t>Referencing Components</w:t>
+      </w:r>
+      <w:bookmarkEnd w:id="4"/>
+    </w:p>
+    <w:p>
+      <w:r>
+        <w:t>References are stored in the corresponding .csproj file.</w:t>
       </w:r>
     </w:p>
     <w:p>
@@ -2866,17 +2925,37 @@
         <w:spacing w:after="0" w:line="240" w:lineRule="auto"/>
         <w:rPr>
           <w:rFonts w:ascii="Lucida Console" w:hAnsi="Lucida Console" w:cs="Lucida Console"/>
-          <w:sz w:val="18"/>
-          <w:szCs w:val="18"/>
-        </w:rPr>
-      </w:pPr>
-      <w:r>
-        <w:rPr>
-          <w:rFonts w:ascii="Lucida Console" w:hAnsi="Lucida Console" w:cs="Lucida Console"/>
-          <w:sz w:val="18"/>
-          <w:szCs w:val="18"/>
-        </w:rPr>
-        <w:t>Project(s)</w:t>
+          <w:color w:val="BFBF00"/>
+          <w:sz w:val="18"/>
+          <w:szCs w:val="18"/>
+        </w:rPr>
+      </w:pPr>
+      <w:r>
+        <w:rPr>
+          <w:rFonts w:ascii="Lucida Console" w:hAnsi="Lucida Console" w:cs="Lucida Console"/>
+          <w:color w:val="00BF00"/>
+          <w:sz w:val="18"/>
+          <w:szCs w:val="18"/>
+        </w:rPr>
+        <w:t xml:space="preserve">FaebuG@DESKTOP-GLOFFKS </w:t>
+      </w:r>
+      <w:r>
+        <w:rPr>
+          <w:rFonts w:ascii="Lucida Console" w:hAnsi="Lucida Console" w:cs="Lucida Console"/>
+          <w:color w:val="BF00BF"/>
+          <w:sz w:val="18"/>
+          <w:szCs w:val="18"/>
+        </w:rPr>
+        <w:t xml:space="preserve">MINGW64 </w:t>
+      </w:r>
+      <w:r>
+        <w:rPr>
+          <w:rFonts w:ascii="Lucida Console" w:hAnsi="Lucida Console" w:cs="Lucida Console"/>
+          <w:color w:val="BFBF00"/>
+          <w:sz w:val="18"/>
+          <w:szCs w:val="18"/>
+        </w:rPr>
+        <w:t>/e/dev/workspace/dotnet-react-demo/Reactivities</w:t>
       </w:r>
     </w:p>
     <w:p>
@@ -2897,7 +2976,7 @@
           <w:sz w:val="18"/>
           <w:szCs w:val="18"/>
         </w:rPr>
-        <w:t>----------</w:t>
+        <w:t>$ cd Api/</w:t>
       </w:r>
     </w:p>
     <w:p>
@@ -2912,14 +2991,6 @@
           <w:szCs w:val="18"/>
         </w:rPr>
       </w:pPr>
-      <w:r>
-        <w:rPr>
-          <w:rFonts w:ascii="Lucida Console" w:hAnsi="Lucida Console" w:cs="Lucida Console"/>
-          <w:sz w:val="18"/>
-          <w:szCs w:val="18"/>
-        </w:rPr>
-        <w:t>Api\Api.csproj</w:t>
-      </w:r>
     </w:p>
     <w:p>
       <w:pPr>
@@ -2929,17 +3000,37 @@
         <w:spacing w:after="0" w:line="240" w:lineRule="auto"/>
         <w:rPr>
           <w:rFonts w:ascii="Lucida Console" w:hAnsi="Lucida Console" w:cs="Lucida Console"/>
-          <w:sz w:val="18"/>
-          <w:szCs w:val="18"/>
-        </w:rPr>
-      </w:pPr>
-      <w:r>
-        <w:rPr>
-          <w:rFonts w:ascii="Lucida Console" w:hAnsi="Lucida Console" w:cs="Lucida Console"/>
-          <w:sz w:val="18"/>
-          <w:szCs w:val="18"/>
-        </w:rPr>
-        <w:t>Application\Application.csproj</w:t>
+          <w:color w:val="BFBF00"/>
+          <w:sz w:val="18"/>
+          <w:szCs w:val="18"/>
+        </w:rPr>
+      </w:pPr>
+      <w:r>
+        <w:rPr>
+          <w:rFonts w:ascii="Lucida Console" w:hAnsi="Lucida Console" w:cs="Lucida Console"/>
+          <w:color w:val="00BF00"/>
+          <w:sz w:val="18"/>
+          <w:szCs w:val="18"/>
+        </w:rPr>
+        <w:t xml:space="preserve">FaebuG@DESKTOP-GLOFFKS </w:t>
+      </w:r>
+      <w:r>
+        <w:rPr>
+          <w:rFonts w:ascii="Lucida Console" w:hAnsi="Lucida Console" w:cs="Lucida Console"/>
+          <w:color w:val="BF00BF"/>
+          <w:sz w:val="18"/>
+          <w:szCs w:val="18"/>
+        </w:rPr>
+        <w:t xml:space="preserve">MINGW64 </w:t>
+      </w:r>
+      <w:r>
+        <w:rPr>
+          <w:rFonts w:ascii="Lucida Console" w:hAnsi="Lucida Console" w:cs="Lucida Console"/>
+          <w:color w:val="BFBF00"/>
+          <w:sz w:val="18"/>
+          <w:szCs w:val="18"/>
+        </w:rPr>
+        <w:t>/e/dev/workspace/dotnet-react-demo/Reactivities/Api</w:t>
       </w:r>
     </w:p>
     <w:p>
@@ -2960,39 +3051,7 @@
           <w:sz w:val="18"/>
           <w:szCs w:val="18"/>
         </w:rPr>
-        <w:t>Domain\Domain.csproj</w:t>
-      </w:r>
-    </w:p>
-    <w:p>
-      <w:pPr>
-        <w:rPr>
-          <w:rFonts w:ascii="Lucida Console" w:hAnsi="Lucida Console" w:cs="Lucida Console"/>
-          <w:sz w:val="18"/>
-          <w:szCs w:val="18"/>
-        </w:rPr>
-      </w:pPr>
-      <w:r>
-        <w:rPr>
-          <w:rFonts w:ascii="Lucida Console" w:hAnsi="Lucida Console" w:cs="Lucida Console"/>
-          <w:sz w:val="18"/>
-          <w:szCs w:val="18"/>
-        </w:rPr>
-        <w:t>Persistence\Persistence.csproj</w:t>
-      </w:r>
-    </w:p>
-    <w:p>
-      <w:pPr>
-        <w:pStyle w:val="Heading3"/>
-      </w:pPr>
-      <w:bookmarkStart w:id="4" w:name="_Toc70067512"/>
-      <w:r>
-        <w:t>Referencing Components</w:t>
-      </w:r>
-      <w:bookmarkEnd w:id="4"/>
-    </w:p>
-    <w:p>
-      <w:r>
-        <w:t>References are stored in the corresponding .csproj file.</w:t>
+        <w:t>$ dotnet add reference ../Application/</w:t>
       </w:r>
     </w:p>
     <w:p>
@@ -3003,37 +3062,17 @@
         <w:spacing w:after="0" w:line="240" w:lineRule="auto"/>
         <w:rPr>
           <w:rFonts w:ascii="Lucida Console" w:hAnsi="Lucida Console" w:cs="Lucida Console"/>
-          <w:color w:val="BFBF00"/>
-          <w:sz w:val="18"/>
-          <w:szCs w:val="18"/>
-        </w:rPr>
-      </w:pPr>
-      <w:r>
-        <w:rPr>
-          <w:rFonts w:ascii="Lucida Console" w:hAnsi="Lucida Console" w:cs="Lucida Console"/>
-          <w:color w:val="00BF00"/>
-          <w:sz w:val="18"/>
-          <w:szCs w:val="18"/>
-        </w:rPr>
-        <w:t xml:space="preserve">FaebuG@DESKTOP-GLOFFKS </w:t>
-      </w:r>
-      <w:r>
-        <w:rPr>
-          <w:rFonts w:ascii="Lucida Console" w:hAnsi="Lucida Console" w:cs="Lucida Console"/>
-          <w:color w:val="BF00BF"/>
-          <w:sz w:val="18"/>
-          <w:szCs w:val="18"/>
-        </w:rPr>
-        <w:t xml:space="preserve">MINGW64 </w:t>
-      </w:r>
-      <w:r>
-        <w:rPr>
-          <w:rFonts w:ascii="Lucida Console" w:hAnsi="Lucida Console" w:cs="Lucida Console"/>
-          <w:color w:val="BFBF00"/>
-          <w:sz w:val="18"/>
-          <w:szCs w:val="18"/>
-        </w:rPr>
-        <w:t>/e/dev/workspace/dotnet-react-demo/Reactivities</w:t>
+          <w:sz w:val="18"/>
+          <w:szCs w:val="18"/>
+        </w:rPr>
+      </w:pPr>
+      <w:r>
+        <w:rPr>
+          <w:rFonts w:ascii="Lucida Console" w:hAnsi="Lucida Console" w:cs="Lucida Console"/>
+          <w:sz w:val="18"/>
+          <w:szCs w:val="18"/>
+        </w:rPr>
+        <w:t>Reference `..\Application\Application.csproj` added to the project.</w:t>
       </w:r>
     </w:p>
     <w:p>
@@ -3048,14 +3087,6 @@
           <w:szCs w:val="18"/>
         </w:rPr>
       </w:pPr>
-      <w:r>
-        <w:rPr>
-          <w:rFonts w:ascii="Lucida Console" w:hAnsi="Lucida Console" w:cs="Lucida Console"/>
-          <w:sz w:val="18"/>
-          <w:szCs w:val="18"/>
-        </w:rPr>
-        <w:t>$ cd Api/</w:t>
-      </w:r>
     </w:p>
     <w:p>
       <w:pPr>
@@ -3065,10 +3096,38 @@
         <w:spacing w:after="0" w:line="240" w:lineRule="auto"/>
         <w:rPr>
           <w:rFonts w:ascii="Lucida Console" w:hAnsi="Lucida Console" w:cs="Lucida Console"/>
-          <w:sz w:val="18"/>
-          <w:szCs w:val="18"/>
-        </w:rPr>
-      </w:pPr>
+          <w:color w:val="BFBF00"/>
+          <w:sz w:val="18"/>
+          <w:szCs w:val="18"/>
+        </w:rPr>
+      </w:pPr>
+      <w:r>
+        <w:rPr>
+          <w:rFonts w:ascii="Lucida Console" w:hAnsi="Lucida Console" w:cs="Lucida Console"/>
+          <w:color w:val="00BF00"/>
+          <w:sz w:val="18"/>
+          <w:szCs w:val="18"/>
+        </w:rPr>
+        <w:t xml:space="preserve">FaebuG@DESKTOP-GLOFFKS </w:t>
+      </w:r>
+      <w:r>
+        <w:rPr>
+          <w:rFonts w:ascii="Lucida Console" w:hAnsi="Lucida Console" w:cs="Lucida Console"/>
+          <w:color w:val="BF00BF"/>
+          <w:sz w:val="18"/>
+          <w:szCs w:val="18"/>
+        </w:rPr>
+        <w:t xml:space="preserve">MINGW64 </w:t>
+      </w:r>
+      <w:r>
+        <w:rPr>
+          <w:rFonts w:ascii="Lucida Console" w:hAnsi="Lucida Console" w:cs="Lucida Console"/>
+          <w:color w:val="BFBF00"/>
+          <w:sz w:val="18"/>
+          <w:szCs w:val="18"/>
+        </w:rPr>
+        <w:t>/e/dev/workspace/dotnet-react-demo/Reactivities/Api</w:t>
+      </w:r>
     </w:p>
     <w:p>
       <w:pPr>
@@ -3078,37 +3137,17 @@
         <w:spacing w:after="0" w:line="240" w:lineRule="auto"/>
         <w:rPr>
           <w:rFonts w:ascii="Lucida Console" w:hAnsi="Lucida Console" w:cs="Lucida Console"/>
-          <w:color w:val="BFBF00"/>
-          <w:sz w:val="18"/>
-          <w:szCs w:val="18"/>
-        </w:rPr>
-      </w:pPr>
-      <w:r>
-        <w:rPr>
-          <w:rFonts w:ascii="Lucida Console" w:hAnsi="Lucida Console" w:cs="Lucida Console"/>
-          <w:color w:val="00BF00"/>
-          <w:sz w:val="18"/>
-          <w:szCs w:val="18"/>
-        </w:rPr>
-        <w:t xml:space="preserve">FaebuG@DESKTOP-GLOFFKS </w:t>
-      </w:r>
-      <w:r>
-        <w:rPr>
-          <w:rFonts w:ascii="Lucida Console" w:hAnsi="Lucida Console" w:cs="Lucida Console"/>
-          <w:color w:val="BF00BF"/>
-          <w:sz w:val="18"/>
-          <w:szCs w:val="18"/>
-        </w:rPr>
-        <w:t xml:space="preserve">MINGW64 </w:t>
-      </w:r>
-      <w:r>
-        <w:rPr>
-          <w:rFonts w:ascii="Lucida Console" w:hAnsi="Lucida Console" w:cs="Lucida Console"/>
-          <w:color w:val="BFBF00"/>
-          <w:sz w:val="18"/>
-          <w:szCs w:val="18"/>
-        </w:rPr>
-        <w:t>/e/dev/workspace/dotnet-react-demo/Reactivities/Api</w:t>
+          <w:sz w:val="18"/>
+          <w:szCs w:val="18"/>
+        </w:rPr>
+      </w:pPr>
+      <w:r>
+        <w:rPr>
+          <w:rFonts w:ascii="Lucida Console" w:hAnsi="Lucida Console" w:cs="Lucida Console"/>
+          <w:sz w:val="18"/>
+          <w:szCs w:val="18"/>
+        </w:rPr>
+        <w:t>$ cd ..</w:t>
       </w:r>
     </w:p>
     <w:p>
@@ -3123,14 +3162,6 @@
           <w:szCs w:val="18"/>
         </w:rPr>
       </w:pPr>
-      <w:r>
-        <w:rPr>
-          <w:rFonts w:ascii="Lucida Console" w:hAnsi="Lucida Console" w:cs="Lucida Console"/>
-          <w:sz w:val="18"/>
-          <w:szCs w:val="18"/>
-        </w:rPr>
-        <w:t>$ dotnet add reference ../Application/</w:t>
-      </w:r>
     </w:p>
     <w:p>
       <w:pPr>
@@ -3140,17 +3171,37 @@
         <w:spacing w:after="0" w:line="240" w:lineRule="auto"/>
         <w:rPr>
           <w:rFonts w:ascii="Lucida Console" w:hAnsi="Lucida Console" w:cs="Lucida Console"/>
-          <w:sz w:val="18"/>
-          <w:szCs w:val="18"/>
-        </w:rPr>
-      </w:pPr>
-      <w:r>
-        <w:rPr>
-          <w:rFonts w:ascii="Lucida Console" w:hAnsi="Lucida Console" w:cs="Lucida Console"/>
-          <w:sz w:val="18"/>
-          <w:szCs w:val="18"/>
-        </w:rPr>
-        <w:t>Reference `..\Application\Application.csproj` added to the project.</w:t>
+          <w:color w:val="BFBF00"/>
+          <w:sz w:val="18"/>
+          <w:szCs w:val="18"/>
+        </w:rPr>
+      </w:pPr>
+      <w:r>
+        <w:rPr>
+          <w:rFonts w:ascii="Lucida Console" w:hAnsi="Lucida Console" w:cs="Lucida Console"/>
+          <w:color w:val="00BF00"/>
+          <w:sz w:val="18"/>
+          <w:szCs w:val="18"/>
+        </w:rPr>
+        <w:t xml:space="preserve">FaebuG@DESKTOP-GLOFFKS </w:t>
+      </w:r>
+      <w:r>
+        <w:rPr>
+          <w:rFonts w:ascii="Lucida Console" w:hAnsi="Lucida Console" w:cs="Lucida Console"/>
+          <w:color w:val="BF00BF"/>
+          <w:sz w:val="18"/>
+          <w:szCs w:val="18"/>
+        </w:rPr>
+        <w:t xml:space="preserve">MINGW64 </w:t>
+      </w:r>
+      <w:r>
+        <w:rPr>
+          <w:rFonts w:ascii="Lucida Console" w:hAnsi="Lucida Console" w:cs="Lucida Console"/>
+          <w:color w:val="BFBF00"/>
+          <w:sz w:val="18"/>
+          <w:szCs w:val="18"/>
+        </w:rPr>
+        <w:t>/e/dev/workspace/dotnet-react-demo/Reactivities</w:t>
       </w:r>
     </w:p>
     <w:p>
@@ -3165,6 +3216,14 @@
           <w:szCs w:val="18"/>
         </w:rPr>
       </w:pPr>
+      <w:r>
+        <w:rPr>
+          <w:rFonts w:ascii="Lucida Console" w:hAnsi="Lucida Console" w:cs="Lucida Console"/>
+          <w:sz w:val="18"/>
+          <w:szCs w:val="18"/>
+        </w:rPr>
+        <w:t>$ cd Application/</w:t>
+      </w:r>
     </w:p>
     <w:p>
       <w:pPr>
@@ -3174,38 +3233,10 @@
         <w:spacing w:after="0" w:line="240" w:lineRule="auto"/>
         <w:rPr>
           <w:rFonts w:ascii="Lucida Console" w:hAnsi="Lucida Console" w:cs="Lucida Console"/>
-          <w:color w:val="BFBF00"/>
-          <w:sz w:val="18"/>
-          <w:szCs w:val="18"/>
-        </w:rPr>
-      </w:pPr>
-      <w:r>
-        <w:rPr>
-          <w:rFonts w:ascii="Lucida Console" w:hAnsi="Lucida Console" w:cs="Lucida Console"/>
-          <w:color w:val="00BF00"/>
-          <w:sz w:val="18"/>
-          <w:szCs w:val="18"/>
-        </w:rPr>
-        <w:t xml:space="preserve">FaebuG@DESKTOP-GLOFFKS </w:t>
-      </w:r>
-      <w:r>
-        <w:rPr>
-          <w:rFonts w:ascii="Lucida Console" w:hAnsi="Lucida Console" w:cs="Lucida Console"/>
-          <w:color w:val="BF00BF"/>
-          <w:sz w:val="18"/>
-          <w:szCs w:val="18"/>
-        </w:rPr>
-        <w:t xml:space="preserve">MINGW64 </w:t>
-      </w:r>
-      <w:r>
-        <w:rPr>
-          <w:rFonts w:ascii="Lucida Console" w:hAnsi="Lucida Console" w:cs="Lucida Console"/>
-          <w:color w:val="BFBF00"/>
-          <w:sz w:val="18"/>
-          <w:szCs w:val="18"/>
-        </w:rPr>
-        <w:t>/e/dev/workspace/dotnet-react-demo/Reactivities/Api</w:t>
-      </w:r>
+          <w:sz w:val="18"/>
+          <w:szCs w:val="18"/>
+        </w:rPr>
+      </w:pPr>
     </w:p>
     <w:p>
       <w:pPr>
@@ -3215,40 +3246,6 @@
         <w:spacing w:after="0" w:line="240" w:lineRule="auto"/>
         <w:rPr>
           <w:rFonts w:ascii="Lucida Console" w:hAnsi="Lucida Console" w:cs="Lucida Console"/>
-          <w:sz w:val="18"/>
-          <w:szCs w:val="18"/>
-        </w:rPr>
-      </w:pPr>
-      <w:r>
-        <w:rPr>
-          <w:rFonts w:ascii="Lucida Console" w:hAnsi="Lucida Console" w:cs="Lucida Console"/>
-          <w:sz w:val="18"/>
-          <w:szCs w:val="18"/>
-        </w:rPr>
-        <w:t>$ cd ..</w:t>
-      </w:r>
-    </w:p>
-    <w:p>
-      <w:pPr>
-        <w:autoSpaceDE w:val="0"/>
-        <w:autoSpaceDN w:val="0"/>
-        <w:adjustRightInd w:val="0"/>
-        <w:spacing w:after="0" w:line="240" w:lineRule="auto"/>
-        <w:rPr>
-          <w:rFonts w:ascii="Lucida Console" w:hAnsi="Lucida Console" w:cs="Lucida Console"/>
-          <w:sz w:val="18"/>
-          <w:szCs w:val="18"/>
-        </w:rPr>
-      </w:pPr>
-    </w:p>
-    <w:p>
-      <w:pPr>
-        <w:autoSpaceDE w:val="0"/>
-        <w:autoSpaceDN w:val="0"/>
-        <w:adjustRightInd w:val="0"/>
-        <w:spacing w:after="0" w:line="240" w:lineRule="auto"/>
-        <w:rPr>
-          <w:rFonts w:ascii="Lucida Console" w:hAnsi="Lucida Console" w:cs="Lucida Console"/>
           <w:color w:val="BFBF00"/>
           <w:sz w:val="18"/>
           <w:szCs w:val="18"/>
@@ -3261,82 +3258,6 @@
           <w:sz w:val="18"/>
           <w:szCs w:val="18"/>
         </w:rPr>
-        <w:t xml:space="preserve">FaebuG@DESKTOP-GLOFFKS </w:t>
-      </w:r>
-      <w:r>
-        <w:rPr>
-          <w:rFonts w:ascii="Lucida Console" w:hAnsi="Lucida Console" w:cs="Lucida Console"/>
-          <w:color w:val="BF00BF"/>
-          <w:sz w:val="18"/>
-          <w:szCs w:val="18"/>
-        </w:rPr>
-        <w:t xml:space="preserve">MINGW64 </w:t>
-      </w:r>
-      <w:r>
-        <w:rPr>
-          <w:rFonts w:ascii="Lucida Console" w:hAnsi="Lucida Console" w:cs="Lucida Console"/>
-          <w:color w:val="BFBF00"/>
-          <w:sz w:val="18"/>
-          <w:szCs w:val="18"/>
-        </w:rPr>
-        <w:t>/e/dev/workspace/dotnet-react-demo/Reactivities</w:t>
-      </w:r>
-    </w:p>
-    <w:p>
-      <w:pPr>
-        <w:autoSpaceDE w:val="0"/>
-        <w:autoSpaceDN w:val="0"/>
-        <w:adjustRightInd w:val="0"/>
-        <w:spacing w:after="0" w:line="240" w:lineRule="auto"/>
-        <w:rPr>
-          <w:rFonts w:ascii="Lucida Console" w:hAnsi="Lucida Console" w:cs="Lucida Console"/>
-          <w:sz w:val="18"/>
-          <w:szCs w:val="18"/>
-        </w:rPr>
-      </w:pPr>
-      <w:r>
-        <w:rPr>
-          <w:rFonts w:ascii="Lucida Console" w:hAnsi="Lucida Console" w:cs="Lucida Console"/>
-          <w:sz w:val="18"/>
-          <w:szCs w:val="18"/>
-        </w:rPr>
-        <w:t>$ cd Application/</w:t>
-      </w:r>
-    </w:p>
-    <w:p>
-      <w:pPr>
-        <w:autoSpaceDE w:val="0"/>
-        <w:autoSpaceDN w:val="0"/>
-        <w:adjustRightInd w:val="0"/>
-        <w:spacing w:after="0" w:line="240" w:lineRule="auto"/>
-        <w:rPr>
-          <w:rFonts w:ascii="Lucida Console" w:hAnsi="Lucida Console" w:cs="Lucida Console"/>
-          <w:sz w:val="18"/>
-          <w:szCs w:val="18"/>
-        </w:rPr>
-      </w:pPr>
-    </w:p>
-    <w:p>
-      <w:pPr>
-        <w:autoSpaceDE w:val="0"/>
-        <w:autoSpaceDN w:val="0"/>
-        <w:adjustRightInd w:val="0"/>
-        <w:spacing w:after="0" w:line="240" w:lineRule="auto"/>
-        <w:rPr>
-          <w:rFonts w:ascii="Lucida Console" w:hAnsi="Lucida Console" w:cs="Lucida Console"/>
-          <w:color w:val="BFBF00"/>
-          <w:sz w:val="18"/>
-          <w:szCs w:val="18"/>
-        </w:rPr>
-      </w:pPr>
-      <w:r>
-        <w:rPr>
-          <w:rFonts w:ascii="Lucida Console" w:hAnsi="Lucida Console" w:cs="Lucida Console"/>
-          <w:color w:val="00BF00"/>
-          <w:sz w:val="18"/>
-          <w:szCs w:val="18"/>
-        </w:rPr>
-        <w:lastRenderedPageBreak/>
         <w:t xml:space="preserve">FaebuG@DESKTOP-GLOFFKS </w:t>
       </w:r>
       <w:r>
@@ -4296,6 +4217,72 @@
           </w:p>
         </w:tc>
       </w:tr>
+      <w:tr>
+        <w:tc>
+          <w:tcPr>
+            <w:tcW w:w="4675" w:type="dxa"/>
+          </w:tcPr>
+          <w:p>
+            <w:r>
+              <w:t>Microsoft.IdentityModel.Tokens</w:t>
+            </w:r>
+          </w:p>
+        </w:tc>
+        <w:tc>
+          <w:tcPr>
+            <w:tcW w:w="4675" w:type="dxa"/>
+          </w:tcPr>
+          <w:p>
+            <w:r>
+              <w:t>API</w:t>
+            </w:r>
+          </w:p>
+        </w:tc>
+      </w:tr>
+      <w:tr>
+        <w:tc>
+          <w:tcPr>
+            <w:tcW w:w="4675" w:type="dxa"/>
+          </w:tcPr>
+          <w:p>
+            <w:r>
+              <w:t>System.IdentityModel.Tokens.Jwt</w:t>
+            </w:r>
+          </w:p>
+        </w:tc>
+        <w:tc>
+          <w:tcPr>
+            <w:tcW w:w="4675" w:type="dxa"/>
+          </w:tcPr>
+          <w:p>
+            <w:r>
+              <w:t>API</w:t>
+            </w:r>
+          </w:p>
+        </w:tc>
+      </w:tr>
+      <w:tr>
+        <w:tc>
+          <w:tcPr>
+            <w:tcW w:w="4675" w:type="dxa"/>
+          </w:tcPr>
+          <w:p>
+            <w:r>
+              <w:t>Microsoft.AspNetCore.Authentication.JwtBearer</w:t>
+            </w:r>
+          </w:p>
+        </w:tc>
+        <w:tc>
+          <w:tcPr>
+            <w:tcW w:w="4675" w:type="dxa"/>
+          </w:tcPr>
+          <w:p>
+            <w:r>
+              <w:t>API</w:t>
+            </w:r>
+          </w:p>
+        </w:tc>
+      </w:tr>
     </w:tbl>
     <w:p>
       <w:pPr>
@@ -4354,7 +4341,6 @@
       </w:pPr>
       <w:bookmarkStart w:id="8" w:name="_Toc70067516"/>
       <w:r>
-        <w:lastRenderedPageBreak/>
         <w:t>Architecture</w:t>
       </w:r>
       <w:bookmarkEnd w:id="8"/>
@@ -4423,6 +4409,7 @@
       </w:pPr>
       <w:bookmarkStart w:id="9" w:name="_Toc70067517"/>
       <w:r>
+        <w:lastRenderedPageBreak/>
         <w:t>Components</w:t>
       </w:r>
       <w:bookmarkEnd w:id="9"/>
@@ -4524,7 +4511,6 @@
         <w:spacing w:after="0"/>
       </w:pPr>
       <w:r>
-        <w:lastRenderedPageBreak/>
         <w:t>It will launch the Application over a profile in Properties/launchSettings.json. When launching in VSCode “IIS Express”, over command line “API” profile.</w:t>
       </w:r>
       <w:r>
@@ -4683,6 +4669,7 @@
         <w:rPr>
           <w:noProof/>
         </w:rPr>
+        <w:lastRenderedPageBreak/>
         <w:drawing>
           <wp:inline distT="0" distB="0" distL="0" distR="0" wp14:anchorId="64D80002" wp14:editId="4D8545F6">
             <wp:extent cx="5667375" cy="2524125"/>
@@ -4752,7 +4739,6 @@
       </w:pPr>
       <w:bookmarkStart w:id="11" w:name="_Toc70067519"/>
       <w:r>
-        <w:lastRenderedPageBreak/>
         <w:t>Components</w:t>
       </w:r>
       <w:bookmarkEnd w:id="11"/>
@@ -4824,6 +4810,7 @@
     </w:p>
     <w:p>
       <w:r>
+        <w:lastRenderedPageBreak/>
         <w:t>An endpoint:</w:t>
       </w:r>
       <w:r>
@@ -4881,7 +4868,6 @@
       </w:pPr>
       <w:bookmarkStart w:id="14" w:name="_Toc70067522"/>
       <w:r>
-        <w:lastRenderedPageBreak/>
         <w:t>Persistence</w:t>
       </w:r>
       <w:bookmarkEnd w:id="14"/>
@@ -4953,6 +4939,7 @@
     </w:p>
     <w:p>
       <w:r>
+        <w:lastRenderedPageBreak/>
         <w:t>Added the db connection to our contained services.</w:t>
       </w:r>
       <w:r>
@@ -5016,7 +5003,6 @@
         <w:rPr>
           <w:noProof/>
         </w:rPr>
-        <w:lastRenderedPageBreak/>
         <w:drawing>
           <wp:inline distT="0" distB="0" distL="0" distR="0" wp14:anchorId="7F4D561A" wp14:editId="54ED2359">
             <wp:extent cx="4371975" cy="3495675"/>
@@ -5067,6 +5053,7 @@
         <w:rPr>
           <w:noProof/>
         </w:rPr>
+        <w:lastRenderedPageBreak/>
         <w:drawing>
           <wp:inline distT="0" distB="0" distL="0" distR="0" wp14:anchorId="34A5FBE3" wp14:editId="4B5CC266">
             <wp:extent cx="5943600" cy="3401695"/>
@@ -5129,7 +5116,6 @@
         <w:ind w:left="360"/>
       </w:pPr>
       <w:r>
-        <w:lastRenderedPageBreak/>
         <w:tab/>
       </w:r>
     </w:p>
@@ -5261,6 +5247,7 @@
       </w:pPr>
       <w:bookmarkStart w:id="20" w:name="_Toc70067528"/>
       <w:r>
+        <w:lastRenderedPageBreak/>
         <w:t>Error Handling</w:t>
       </w:r>
       <w:bookmarkEnd w:id="20"/>
@@ -5340,7 +5327,6 @@
         <w:rPr>
           <w:noProof/>
         </w:rPr>
-        <w:lastRenderedPageBreak/>
         <w:drawing>
           <wp:inline distT="0" distB="0" distL="0" distR="0" wp14:anchorId="21C009CE" wp14:editId="2481F6FA">
             <wp:extent cx="2667000" cy="3304612"/>
@@ -5388,6 +5374,7 @@
         <w:rPr>
           <w:noProof/>
         </w:rPr>
+        <w:lastRenderedPageBreak/>
         <w:drawing>
           <wp:inline distT="0" distB="0" distL="0" distR="0" wp14:anchorId="05F48AB5" wp14:editId="297858E2">
             <wp:extent cx="4457180" cy="3552825"/>
@@ -5435,7 +5422,6 @@
         <w:rPr>
           <w:noProof/>
         </w:rPr>
-        <w:lastRenderedPageBreak/>
         <w:drawing>
           <wp:inline distT="0" distB="0" distL="0" distR="0" wp14:anchorId="2713373F" wp14:editId="33BB4204">
             <wp:extent cx="4857750" cy="1604199"/>
@@ -5795,6 +5781,7 @@
           <w:szCs w:val="18"/>
           <w:highlight w:val="lightGray"/>
         </w:rPr>
+        <w:lastRenderedPageBreak/>
         <w:t>npm install @types/react-calendar</w:t>
       </w:r>
     </w:p>

</xml_diff>

<commit_message>
End Section 14 - EF Relationships (Loading related entities - Automapper queryable extensions, Adding infrastructure project)
</commit_message>
<xml_diff>
--- a/documents/Documentation.docx
+++ b/documents/Documentation.docx
@@ -5927,6 +5927,27 @@
       <w:pPr>
         <w:pStyle w:val="ListParagraph"/>
         <w:numPr>
+          <w:ilvl w:val="1"/>
+          <w:numId w:val="13"/>
+        </w:numPr>
+      </w:pPr>
+      <w:r>
+        <w:t xml:space="preserve">Add column: </w:t>
+      </w:r>
+      <w:r>
+        <w:rPr>
+          <w:rFonts w:ascii="Lucida Console" w:hAnsi="Lucida Console" w:cs="Lucida Console"/>
+          <w:sz w:val="18"/>
+          <w:szCs w:val="18"/>
+          <w:highlight w:val="lightGray"/>
+        </w:rPr>
+        <w:t>dotnet ef migrations add AddCanceledProperty -p Persistence -s Api</w:t>
+      </w:r>
+    </w:p>
+    <w:p>
+      <w:pPr>
+        <w:pStyle w:val="ListParagraph"/>
+        <w:numPr>
           <w:ilvl w:val="0"/>
           <w:numId w:val="13"/>
         </w:numPr>
@@ -7529,7 +7550,7 @@
         <w:rFonts w:ascii="Symbol" w:hAnsi="Symbol" w:hint="default"/>
       </w:rPr>
     </w:lvl>
-    <w:lvl w:ilvl="1" w:tplc="08070003" w:tentative="1">
+    <w:lvl w:ilvl="1" w:tplc="08070003">
       <w:start w:val="1"/>
       <w:numFmt w:val="bullet"/>
       <w:lvlText w:val="o"/>

</xml_diff>

<commit_message>
End section 16 - API image upload
</commit_message>
<xml_diff>
--- a/documents/Documentation.docx
+++ b/documents/Documentation.docx
@@ -3045,25 +3045,7 @@
           <w:sz w:val="18"/>
           <w:szCs w:val="18"/>
         </w:rPr>
-        <w:t>$ dotnet add reference</w:t>
-      </w:r>
-      <w:proofErr w:type="gramStart"/>
-      <w:r>
-        <w:rPr>
-          <w:rFonts w:ascii="Lucida Console" w:hAnsi="Lucida Console" w:cs="Lucida Console"/>
-          <w:sz w:val="18"/>
-          <w:szCs w:val="18"/>
-        </w:rPr>
-        <w:t xml:space="preserve"> ..</w:t>
-      </w:r>
-      <w:proofErr w:type="gramEnd"/>
-      <w:r>
-        <w:rPr>
-          <w:rFonts w:ascii="Lucida Console" w:hAnsi="Lucida Console" w:cs="Lucida Console"/>
-          <w:sz w:val="18"/>
-          <w:szCs w:val="18"/>
-        </w:rPr>
-        <w:t>/Application/</w:t>
+        <w:t>$ dotnet add reference ../Application/</w:t>
       </w:r>
     </w:p>
     <w:p>
@@ -3159,18 +3141,8 @@
           <w:sz w:val="18"/>
           <w:szCs w:val="18"/>
         </w:rPr>
-        <w:t>$ cd</w:t>
-      </w:r>
-      <w:proofErr w:type="gramStart"/>
-      <w:r>
-        <w:rPr>
-          <w:rFonts w:ascii="Lucida Console" w:hAnsi="Lucida Console" w:cs="Lucida Console"/>
-          <w:sz w:val="18"/>
-          <w:szCs w:val="18"/>
-        </w:rPr>
-        <w:t xml:space="preserve"> ..</w:t>
-      </w:r>
-      <w:proofErr w:type="gramEnd"/>
+        <w:t>$ cd ..</w:t>
+      </w:r>
     </w:p>
     <w:p>
       <w:pPr>
@@ -3319,25 +3291,7 @@
           <w:sz w:val="18"/>
           <w:szCs w:val="18"/>
         </w:rPr>
-        <w:t>$ dotnet add reference</w:t>
-      </w:r>
-      <w:proofErr w:type="gramStart"/>
-      <w:r>
-        <w:rPr>
-          <w:rFonts w:ascii="Lucida Console" w:hAnsi="Lucida Console" w:cs="Lucida Console"/>
-          <w:sz w:val="18"/>
-          <w:szCs w:val="18"/>
-        </w:rPr>
-        <w:t xml:space="preserve"> ..</w:t>
-      </w:r>
-      <w:proofErr w:type="gramEnd"/>
-      <w:r>
-        <w:rPr>
-          <w:rFonts w:ascii="Lucida Console" w:hAnsi="Lucida Console" w:cs="Lucida Console"/>
-          <w:sz w:val="18"/>
-          <w:szCs w:val="18"/>
-        </w:rPr>
-        <w:t>/Domain/</w:t>
+        <w:t>$ dotnet add reference ../Domain/</w:t>
       </w:r>
     </w:p>
     <w:p>
@@ -3433,25 +3387,7 @@
           <w:sz w:val="18"/>
           <w:szCs w:val="18"/>
         </w:rPr>
-        <w:t>$ dotnet add reference</w:t>
-      </w:r>
-      <w:proofErr w:type="gramStart"/>
-      <w:r>
-        <w:rPr>
-          <w:rFonts w:ascii="Lucida Console" w:hAnsi="Lucida Console" w:cs="Lucida Console"/>
-          <w:sz w:val="18"/>
-          <w:szCs w:val="18"/>
-        </w:rPr>
-        <w:t xml:space="preserve"> ..</w:t>
-      </w:r>
-      <w:proofErr w:type="gramEnd"/>
-      <w:r>
-        <w:rPr>
-          <w:rFonts w:ascii="Lucida Console" w:hAnsi="Lucida Console" w:cs="Lucida Console"/>
-          <w:sz w:val="18"/>
-          <w:szCs w:val="18"/>
-        </w:rPr>
-        <w:t>/Persistence/</w:t>
+        <w:t>$ dotnet add reference ../Persistence/</w:t>
       </w:r>
     </w:p>
     <w:p>
@@ -3547,18 +3483,8 @@
           <w:sz w:val="18"/>
           <w:szCs w:val="18"/>
         </w:rPr>
-        <w:t>$ cd</w:t>
-      </w:r>
-      <w:proofErr w:type="gramStart"/>
-      <w:r>
-        <w:rPr>
-          <w:rFonts w:ascii="Lucida Console" w:hAnsi="Lucida Console" w:cs="Lucida Console"/>
-          <w:sz w:val="18"/>
-          <w:szCs w:val="18"/>
-        </w:rPr>
-        <w:t xml:space="preserve"> ..</w:t>
-      </w:r>
-      <w:proofErr w:type="gramEnd"/>
+        <w:t>$ cd ..</w:t>
+      </w:r>
     </w:p>
     <w:p>
       <w:pPr>
@@ -3707,25 +3633,7 @@
           <w:sz w:val="18"/>
           <w:szCs w:val="18"/>
         </w:rPr>
-        <w:t>$ dotnet add reference</w:t>
-      </w:r>
-      <w:proofErr w:type="gramStart"/>
-      <w:r>
-        <w:rPr>
-          <w:rFonts w:ascii="Lucida Console" w:hAnsi="Lucida Console" w:cs="Lucida Console"/>
-          <w:sz w:val="18"/>
-          <w:szCs w:val="18"/>
-        </w:rPr>
-        <w:t xml:space="preserve"> ..</w:t>
-      </w:r>
-      <w:proofErr w:type="gramEnd"/>
-      <w:r>
-        <w:rPr>
-          <w:rFonts w:ascii="Lucida Console" w:hAnsi="Lucida Console" w:cs="Lucida Console"/>
-          <w:sz w:val="18"/>
-          <w:szCs w:val="18"/>
-        </w:rPr>
-        <w:t>/Domain/</w:t>
+        <w:t>$ dotnet add reference ../Domain/</w:t>
       </w:r>
     </w:p>
     <w:p>
@@ -4019,19 +3927,19 @@
           <w:sz w:val="18"/>
           <w:szCs w:val="18"/>
         </w:rPr>
-        <w:t>E:\dev\workspace\dotnet-react-demo\Reactivities\Infrastructure&gt;dotnet add reference</w:t>
-      </w:r>
-      <w:proofErr w:type="gramStart"/>
-      <w:r>
+        <w:t>E:\dev\workspace\dotnet-react-demo\Reactivities\Infrastructure&gt;dotnet add reference ../Application</w:t>
+      </w:r>
+    </w:p>
+    <w:p>
+      <w:pPr>
+        <w:pStyle w:val="Heading3"/>
         <w:rPr>
           <w:rFonts w:ascii="Lucida Console" w:eastAsiaTheme="minorHAnsi" w:hAnsi="Lucida Console" w:cs="Lucida Console"/>
           <w:color w:val="auto"/>
           <w:sz w:val="18"/>
           <w:szCs w:val="18"/>
         </w:rPr>
-        <w:t xml:space="preserve"> ..</w:t>
-      </w:r>
-      <w:proofErr w:type="gramEnd"/>
+      </w:pPr>
       <w:r>
         <w:rPr>
           <w:rFonts w:ascii="Lucida Console" w:eastAsiaTheme="minorHAnsi" w:hAnsi="Lucida Console" w:cs="Lucida Console"/>
@@ -4039,7 +3947,7 @@
           <w:sz w:val="18"/>
           <w:szCs w:val="18"/>
         </w:rPr>
-        <w:t>/Application</w:t>
+        <w:t>Reference `..\Application\Application.csproj` added to the project.</w:t>
       </w:r>
     </w:p>
     <w:p>
@@ -4052,26 +3960,26 @@
           <w:szCs w:val="18"/>
         </w:rPr>
       </w:pPr>
-      <w:r>
+    </w:p>
+    <w:p>
+      <w:pPr>
+        <w:pStyle w:val="Heading3"/>
         <w:rPr>
           <w:rFonts w:ascii="Lucida Console" w:eastAsiaTheme="minorHAnsi" w:hAnsi="Lucida Console" w:cs="Lucida Console"/>
           <w:color w:val="auto"/>
           <w:sz w:val="18"/>
           <w:szCs w:val="18"/>
         </w:rPr>
-        <w:t>Reference `..\Application\Application.csproj` added to the project.</w:t>
-      </w:r>
-    </w:p>
-    <w:p>
-      <w:pPr>
-        <w:pStyle w:val="Heading3"/>
+      </w:pPr>
+      <w:r>
         <w:rPr>
           <w:rFonts w:ascii="Lucida Console" w:eastAsiaTheme="minorHAnsi" w:hAnsi="Lucida Console" w:cs="Lucida Console"/>
           <w:color w:val="auto"/>
           <w:sz w:val="18"/>
           <w:szCs w:val="18"/>
         </w:rPr>
-      </w:pPr>
+        <w:t>E:\dev\workspace\dotnet-react-demo\Reactivities\Infrastructure&gt;cd ..</w:t>
+      </w:r>
     </w:p>
     <w:p>
       <w:pPr>
@@ -4083,16 +3991,17 @@
           <w:szCs w:val="18"/>
         </w:rPr>
       </w:pPr>
-      <w:r>
+    </w:p>
+    <w:p>
+      <w:pPr>
+        <w:pStyle w:val="Heading3"/>
         <w:rPr>
           <w:rFonts w:ascii="Lucida Console" w:eastAsiaTheme="minorHAnsi" w:hAnsi="Lucida Console" w:cs="Lucida Console"/>
           <w:color w:val="auto"/>
           <w:sz w:val="18"/>
           <w:szCs w:val="18"/>
         </w:rPr>
-        <w:t>E:\dev\workspace\dotnet-react-demo\Reactivities\Infrastructure&gt;cd</w:t>
-      </w:r>
-      <w:proofErr w:type="gramStart"/>
+      </w:pPr>
       <w:r>
         <w:rPr>
           <w:rFonts w:ascii="Lucida Console" w:eastAsiaTheme="minorHAnsi" w:hAnsi="Lucida Console" w:cs="Lucida Console"/>
@@ -4100,9 +4009,8 @@
           <w:sz w:val="18"/>
           <w:szCs w:val="18"/>
         </w:rPr>
-        <w:t xml:space="preserve"> ..</w:t>
-      </w:r>
-      <w:proofErr w:type="gramEnd"/>
+        <w:t>E:\dev\workspace\dotnet-react-demo\Reactivities\Domain&gt;cd API</w:t>
+      </w:r>
     </w:p>
     <w:p>
       <w:pPr>
@@ -4132,58 +4040,7 @@
           <w:sz w:val="18"/>
           <w:szCs w:val="18"/>
         </w:rPr>
-        <w:t>E:\dev\workspace\dotnet-react-demo\Reactivities\Domain&gt;cd API</w:t>
-      </w:r>
-    </w:p>
-    <w:p>
-      <w:pPr>
-        <w:pStyle w:val="Heading3"/>
-        <w:rPr>
-          <w:rFonts w:ascii="Lucida Console" w:eastAsiaTheme="minorHAnsi" w:hAnsi="Lucida Console" w:cs="Lucida Console"/>
-          <w:color w:val="auto"/>
-          <w:sz w:val="18"/>
-          <w:szCs w:val="18"/>
-        </w:rPr>
-      </w:pPr>
-    </w:p>
-    <w:p>
-      <w:pPr>
-        <w:pStyle w:val="Heading3"/>
-        <w:rPr>
-          <w:rFonts w:ascii="Lucida Console" w:eastAsiaTheme="minorHAnsi" w:hAnsi="Lucida Console" w:cs="Lucida Console"/>
-          <w:color w:val="auto"/>
-          <w:sz w:val="18"/>
-          <w:szCs w:val="18"/>
-        </w:rPr>
-      </w:pPr>
-      <w:r>
-        <w:rPr>
-          <w:rFonts w:ascii="Lucida Console" w:eastAsiaTheme="minorHAnsi" w:hAnsi="Lucida Console" w:cs="Lucida Console"/>
-          <w:color w:val="auto"/>
-          <w:sz w:val="18"/>
-          <w:szCs w:val="18"/>
-        </w:rPr>
-        <w:t>E:\dev\workspace\dotnet-react-demo\Reactivities\Api&gt;dotnet add reference</w:t>
-      </w:r>
-      <w:proofErr w:type="gramStart"/>
-      <w:r>
-        <w:rPr>
-          <w:rFonts w:ascii="Lucida Console" w:eastAsiaTheme="minorHAnsi" w:hAnsi="Lucida Console" w:cs="Lucida Console"/>
-          <w:color w:val="auto"/>
-          <w:sz w:val="18"/>
-          <w:szCs w:val="18"/>
-        </w:rPr>
-        <w:t xml:space="preserve"> ..</w:t>
-      </w:r>
-      <w:proofErr w:type="gramEnd"/>
-      <w:r>
-        <w:rPr>
-          <w:rFonts w:ascii="Lucida Console" w:eastAsiaTheme="minorHAnsi" w:hAnsi="Lucida Console" w:cs="Lucida Console"/>
-          <w:color w:val="auto"/>
-          <w:sz w:val="18"/>
-          <w:szCs w:val="18"/>
-        </w:rPr>
-        <w:t>/Infrastructure</w:t>
+        <w:t>E:\dev\workspace\dotnet-react-demo\Reactivities\Api&gt;dotnet add reference ../Infrastructure</w:t>
       </w:r>
     </w:p>
     <w:p>
@@ -4776,12 +4633,10 @@
             <w:tcW w:w="4675" w:type="dxa"/>
           </w:tcPr>
           <w:p>
-            <w:proofErr w:type="gramStart"/>
             <w:r>
               <w:lastRenderedPageBreak/>
               <w:t>microsoft.entityframeworkcore</w:t>
             </w:r>
-            <w:proofErr w:type="gramEnd"/>
             <w:r>
               <w:t>.sqlite</w:t>
             </w:r>
@@ -4804,11 +4659,9 @@
             <w:tcW w:w="4675" w:type="dxa"/>
           </w:tcPr>
           <w:p>
-            <w:proofErr w:type="gramStart"/>
             <w:r>
               <w:t>Microsoft.EntityFrameworkCore.Design</w:t>
             </w:r>
-            <w:proofErr w:type="gramEnd"/>
           </w:p>
         </w:tc>
         <w:tc>
@@ -4828,13 +4681,8 @@
             <w:tcW w:w="4675" w:type="dxa"/>
           </w:tcPr>
           <w:p>
-            <w:proofErr w:type="gramStart"/>
-            <w:r>
-              <w:t>mediatr.extensions</w:t>
-            </w:r>
-            <w:proofErr w:type="gramEnd"/>
-            <w:r>
-              <w:t>.microsoft.dependencyinjection</w:t>
+            <w:r>
+              <w:t>mediatr.extensions.microsoft.dependencyinjection</w:t>
             </w:r>
           </w:p>
         </w:tc>
@@ -4855,11 +4703,9 @@
             <w:tcW w:w="4675" w:type="dxa"/>
           </w:tcPr>
           <w:p>
-            <w:proofErr w:type="gramStart"/>
             <w:r>
               <w:t>AutoMapper.Extensions.Microsoft.DependencyInjection</w:t>
             </w:r>
-            <w:proofErr w:type="gramEnd"/>
           </w:p>
         </w:tc>
         <w:tc>
@@ -4901,11 +4747,9 @@
             <w:tcW w:w="4675" w:type="dxa"/>
           </w:tcPr>
           <w:p>
-            <w:proofErr w:type="gramStart"/>
             <w:r>
               <w:t>Microsoft.AspNetCore.Identity.EntityFrameworkCore</w:t>
             </w:r>
-            <w:proofErr w:type="gramEnd"/>
           </w:p>
         </w:tc>
         <w:tc>
@@ -4925,11 +4769,9 @@
             <w:tcW w:w="4675" w:type="dxa"/>
           </w:tcPr>
           <w:p>
-            <w:proofErr w:type="gramStart"/>
             <w:r>
               <w:t>Microsoft.IdentityModel.Tokens</w:t>
             </w:r>
-            <w:proofErr w:type="gramEnd"/>
           </w:p>
         </w:tc>
         <w:tc>
@@ -4949,11 +4791,9 @@
             <w:tcW w:w="4675" w:type="dxa"/>
           </w:tcPr>
           <w:p>
-            <w:proofErr w:type="gramStart"/>
             <w:r>
               <w:t>System.IdentityModel.Tokens.Jwt</w:t>
             </w:r>
-            <w:proofErr w:type="gramEnd"/>
           </w:p>
         </w:tc>
         <w:tc>
@@ -4973,11 +4813,9 @@
             <w:tcW w:w="4675" w:type="dxa"/>
           </w:tcPr>
           <w:p>
-            <w:proofErr w:type="gramStart"/>
             <w:r>
               <w:t>Microsoft.AspNetCore.Authentication.JwtBearer</w:t>
             </w:r>
-            <w:proofErr w:type="gramEnd"/>
           </w:p>
         </w:tc>
         <w:tc>
@@ -4987,6 +4825,28 @@
           <w:p>
             <w:r>
               <w:t>API</w:t>
+            </w:r>
+          </w:p>
+        </w:tc>
+      </w:tr>
+      <w:tr>
+        <w:tc>
+          <w:tcPr>
+            <w:tcW w:w="4675" w:type="dxa"/>
+          </w:tcPr>
+          <w:p>
+            <w:r>
+              <w:t>CloudinaryDotNet</w:t>
+            </w:r>
+          </w:p>
+        </w:tc>
+        <w:tc>
+          <w:tcPr>
+            <w:tcW w:w="4675" w:type="dxa"/>
+          </w:tcPr>
+          <w:p>
+            <w:r>
+              <w:t>Infrastructure</w:t>
             </w:r>
           </w:p>
         </w:tc>
@@ -5282,13 +5142,8 @@
         </w:numPr>
         <w:spacing w:after="0"/>
       </w:pPr>
-      <w:proofErr w:type="gramStart"/>
-      <w:r>
-        <w:t>Api.Program.Main</w:t>
-      </w:r>
-      <w:proofErr w:type="gramEnd"/>
-      <w:r>
-        <w:t>(args) will be executed.</w:t>
+      <w:r>
+        <w:t>Api.Program.Main(args) will be executed.</w:t>
       </w:r>
     </w:p>
     <w:p>
@@ -5325,29 +5180,22 @@
         </w:numPr>
         <w:spacing w:after="0"/>
       </w:pPr>
-      <w:proofErr w:type="gramStart"/>
       <w:r>
         <w:lastRenderedPageBreak/>
         <w:t>appsettings.Development</w:t>
       </w:r>
       <w:r>
+        <w:t xml:space="preserve">.json is used in development mode. </w:t>
+      </w:r>
+      <w:r>
+        <w:t>a</w:t>
+      </w:r>
+      <w:r>
+        <w:t>ppsettings</w:t>
+      </w:r>
+      <w:r>
         <w:t>.json</w:t>
       </w:r>
-      <w:proofErr w:type="gramEnd"/>
-      <w:r>
-        <w:t xml:space="preserve"> is used in development mode. </w:t>
-      </w:r>
-      <w:proofErr w:type="gramStart"/>
-      <w:r>
-        <w:t>a</w:t>
-      </w:r>
-      <w:r>
-        <w:t>ppsettings</w:t>
-      </w:r>
-      <w:r>
-        <w:t>.json</w:t>
-      </w:r>
-      <w:proofErr w:type="gramEnd"/>
       <w:r>
         <w:t xml:space="preserve"> is used regardless of the mode.</w:t>
       </w:r>
@@ -5621,15 +5469,7 @@
     </w:p>
     <w:p>
       <w:r>
-        <w:t xml:space="preserve">Get requests sent to this controller will invoke the “IEnumerable&lt;WeatherForecast&gt; </w:t>
-      </w:r>
-      <w:proofErr w:type="gramStart"/>
-      <w:r>
-        <w:t>Get(</w:t>
-      </w:r>
-      <w:proofErr w:type="gramEnd"/>
-      <w:r>
-        <w:t>)” function</w:t>
+        <w:t>Get requests sent to this controller will invoke the “IEnumerable&lt;WeatherForecast&gt; Get()” function</w:t>
       </w:r>
       <w:r>
         <w:t>.</w:t>
@@ -6030,13 +5870,8 @@
         <w:t>“</w:t>
       </w:r>
       <w:r>
-        <w:t xml:space="preserve">With clean architecture we are mainly concerned with keeping the different layers separate from each other.   The Application layer should not know anything about the outer layers, such as the API for example.    Mediator allows us to send an object from the API to the Application layer, and the Application layer handler sends an object back to the API.   The idea being that we could switch the API to (lets say) a console app without changing any of the logic in the Application </w:t>
-      </w:r>
-      <w:proofErr w:type="gramStart"/>
-      <w:r>
-        <w:t>layer.   </w:t>
-      </w:r>
-      <w:proofErr w:type="gramEnd"/>
+        <w:t>With clean architecture we are mainly concerned with keeping the different layers separate from each other.   The Application layer should not know anything about the outer layers, such as the API for example.    Mediator allows us to send an object from the API to the Application layer, and the Application layer handler sends an object back to the API.   The idea being that we could switch the API to (lets say) a console app without changing any of the logic in the Application layer.   </w:t>
+      </w:r>
       <w:r>
         <w:t>”</w:t>
       </w:r>

</xml_diff>

<commit_message>
End section 17 - Client side Image upload
</commit_message>
<xml_diff>
--- a/documents/Documentation.docx
+++ b/documents/Documentation.docx
@@ -2237,9 +2237,11 @@
           <w:numId w:val="4"/>
         </w:numPr>
       </w:pPr>
+      <w:proofErr w:type="spellStart"/>
       <w:r>
         <w:t>npm</w:t>
       </w:r>
+      <w:proofErr w:type="spellEnd"/>
     </w:p>
     <w:p>
       <w:pPr>
@@ -2305,27 +2307,69 @@
     </w:p>
     <w:p>
       <w:r>
-        <w:t>- dotnet new sln</w:t>
-      </w:r>
-    </w:p>
-    <w:p>
-      <w:r>
-        <w:t>- dotnet new webapi -n Api</w:t>
-      </w:r>
-    </w:p>
-    <w:p>
-      <w:r>
-        <w:t>- dotnet new classlib -n Application</w:t>
-      </w:r>
-    </w:p>
-    <w:p>
-      <w:r>
-        <w:t>- dotnet new classlib -n Domain</w:t>
-      </w:r>
-    </w:p>
-    <w:p>
-      <w:r>
-        <w:t>- dotnet new classlib -n Persistence</w:t>
+        <w:t xml:space="preserve">- dotnet new </w:t>
+      </w:r>
+      <w:proofErr w:type="spellStart"/>
+      <w:r>
+        <w:t>sln</w:t>
+      </w:r>
+      <w:proofErr w:type="spellEnd"/>
+    </w:p>
+    <w:p>
+      <w:r>
+        <w:t xml:space="preserve">- dotnet new </w:t>
+      </w:r>
+      <w:proofErr w:type="spellStart"/>
+      <w:r>
+        <w:t>webapi</w:t>
+      </w:r>
+      <w:proofErr w:type="spellEnd"/>
+      <w:r>
+        <w:t xml:space="preserve"> -n </w:t>
+      </w:r>
+      <w:proofErr w:type="spellStart"/>
+      <w:r>
+        <w:t>Api</w:t>
+      </w:r>
+      <w:proofErr w:type="spellEnd"/>
+    </w:p>
+    <w:p>
+      <w:r>
+        <w:t xml:space="preserve">- dotnet new </w:t>
+      </w:r>
+      <w:proofErr w:type="spellStart"/>
+      <w:r>
+        <w:t>classlib</w:t>
+      </w:r>
+      <w:proofErr w:type="spellEnd"/>
+      <w:r>
+        <w:t xml:space="preserve"> -n Application</w:t>
+      </w:r>
+    </w:p>
+    <w:p>
+      <w:r>
+        <w:t xml:space="preserve">- dotnet new </w:t>
+      </w:r>
+      <w:proofErr w:type="spellStart"/>
+      <w:r>
+        <w:t>classlib</w:t>
+      </w:r>
+      <w:proofErr w:type="spellEnd"/>
+      <w:r>
+        <w:t xml:space="preserve"> -n Domain</w:t>
+      </w:r>
+    </w:p>
+    <w:p>
+      <w:r>
+        <w:t xml:space="preserve">- dotnet new </w:t>
+      </w:r>
+      <w:proofErr w:type="spellStart"/>
+      <w:r>
+        <w:t>classlib</w:t>
+      </w:r>
+      <w:proofErr w:type="spellEnd"/>
+      <w:r>
+        <w:t xml:space="preserve"> -n Persistence</w:t>
       </w:r>
     </w:p>
     <w:p>
@@ -2341,6 +2385,7 @@
           <w:szCs w:val="18"/>
         </w:rPr>
       </w:pPr>
+      <w:proofErr w:type="spellStart"/>
       <w:r>
         <w:rPr>
           <w:rFonts w:ascii="Lucida Console" w:hAnsi="Lucida Console" w:cs="Lucida Console"/>
@@ -2348,7 +2393,17 @@
           <w:sz w:val="18"/>
           <w:szCs w:val="18"/>
         </w:rPr>
-        <w:t xml:space="preserve">FaebuG@DESKTOP-GLOFFKS </w:t>
+        <w:t>FaebuG@DESKTOP-GLOFFKS</w:t>
+      </w:r>
+      <w:proofErr w:type="spellEnd"/>
+      <w:r>
+        <w:rPr>
+          <w:rFonts w:ascii="Lucida Console" w:hAnsi="Lucida Console" w:cs="Lucida Console"/>
+          <w:color w:val="00BF00"/>
+          <w:sz w:val="18"/>
+          <w:szCs w:val="18"/>
+        </w:rPr>
+        <w:t xml:space="preserve"> </w:t>
       </w:r>
       <w:r>
         <w:rPr>
@@ -2387,7 +2442,43 @@
           <w:sz w:val="18"/>
           <w:szCs w:val="18"/>
         </w:rPr>
-        <w:t>$ dotnet sln add Api/</w:t>
+        <w:t xml:space="preserve">$ dotnet </w:t>
+      </w:r>
+      <w:proofErr w:type="spellStart"/>
+      <w:r>
+        <w:rPr>
+          <w:rFonts w:ascii="Lucida Console" w:hAnsi="Lucida Console" w:cs="Lucida Console"/>
+          <w:sz w:val="18"/>
+          <w:szCs w:val="18"/>
+        </w:rPr>
+        <w:t>sln</w:t>
+      </w:r>
+      <w:proofErr w:type="spellEnd"/>
+      <w:r>
+        <w:rPr>
+          <w:rFonts w:ascii="Lucida Console" w:hAnsi="Lucida Console" w:cs="Lucida Console"/>
+          <w:sz w:val="18"/>
+          <w:szCs w:val="18"/>
+        </w:rPr>
+        <w:t xml:space="preserve"> add </w:t>
+      </w:r>
+      <w:proofErr w:type="spellStart"/>
+      <w:r>
+        <w:rPr>
+          <w:rFonts w:ascii="Lucida Console" w:hAnsi="Lucida Console" w:cs="Lucida Console"/>
+          <w:sz w:val="18"/>
+          <w:szCs w:val="18"/>
+        </w:rPr>
+        <w:t>Api</w:t>
+      </w:r>
+      <w:proofErr w:type="spellEnd"/>
+      <w:r>
+        <w:rPr>
+          <w:rFonts w:ascii="Lucida Console" w:hAnsi="Lucida Console" w:cs="Lucida Console"/>
+          <w:sz w:val="18"/>
+          <w:szCs w:val="18"/>
+        </w:rPr>
+        <w:t>/</w:t>
       </w:r>
     </w:p>
     <w:p>
@@ -2408,7 +2499,43 @@
           <w:sz w:val="18"/>
           <w:szCs w:val="18"/>
         </w:rPr>
-        <w:t>Project `Api\Api.csproj` added to the solution.</w:t>
+        <w:t>Project `</w:t>
+      </w:r>
+      <w:proofErr w:type="spellStart"/>
+      <w:r>
+        <w:rPr>
+          <w:rFonts w:ascii="Lucida Console" w:hAnsi="Lucida Console" w:cs="Lucida Console"/>
+          <w:sz w:val="18"/>
+          <w:szCs w:val="18"/>
+        </w:rPr>
+        <w:t>Api</w:t>
+      </w:r>
+      <w:proofErr w:type="spellEnd"/>
+      <w:r>
+        <w:rPr>
+          <w:rFonts w:ascii="Lucida Console" w:hAnsi="Lucida Console" w:cs="Lucida Console"/>
+          <w:sz w:val="18"/>
+          <w:szCs w:val="18"/>
+        </w:rPr>
+        <w:t>\</w:t>
+      </w:r>
+      <w:proofErr w:type="spellStart"/>
+      <w:r>
+        <w:rPr>
+          <w:rFonts w:ascii="Lucida Console" w:hAnsi="Lucida Console" w:cs="Lucida Console"/>
+          <w:sz w:val="18"/>
+          <w:szCs w:val="18"/>
+        </w:rPr>
+        <w:t>Api.csproj</w:t>
+      </w:r>
+      <w:proofErr w:type="spellEnd"/>
+      <w:r>
+        <w:rPr>
+          <w:rFonts w:ascii="Lucida Console" w:hAnsi="Lucida Console" w:cs="Lucida Console"/>
+          <w:sz w:val="18"/>
+          <w:szCs w:val="18"/>
+        </w:rPr>
+        <w:t>` added to the solution.</w:t>
       </w:r>
     </w:p>
     <w:p>
@@ -2437,6 +2564,7 @@
           <w:szCs w:val="18"/>
         </w:rPr>
       </w:pPr>
+      <w:proofErr w:type="spellStart"/>
       <w:r>
         <w:rPr>
           <w:rFonts w:ascii="Lucida Console" w:hAnsi="Lucida Console" w:cs="Lucida Console"/>
@@ -2444,7 +2572,17 @@
           <w:sz w:val="18"/>
           <w:szCs w:val="18"/>
         </w:rPr>
-        <w:t xml:space="preserve">FaebuG@DESKTOP-GLOFFKS </w:t>
+        <w:t>FaebuG@DESKTOP-GLOFFKS</w:t>
+      </w:r>
+      <w:proofErr w:type="spellEnd"/>
+      <w:r>
+        <w:rPr>
+          <w:rFonts w:ascii="Lucida Console" w:hAnsi="Lucida Console" w:cs="Lucida Console"/>
+          <w:color w:val="00BF00"/>
+          <w:sz w:val="18"/>
+          <w:szCs w:val="18"/>
+        </w:rPr>
+        <w:t xml:space="preserve"> </w:t>
       </w:r>
       <w:r>
         <w:rPr>
@@ -2483,7 +2621,25 @@
           <w:sz w:val="18"/>
           <w:szCs w:val="18"/>
         </w:rPr>
-        <w:t>$ dotnet sln add Application/</w:t>
+        <w:t xml:space="preserve">$ dotnet </w:t>
+      </w:r>
+      <w:proofErr w:type="spellStart"/>
+      <w:r>
+        <w:rPr>
+          <w:rFonts w:ascii="Lucida Console" w:hAnsi="Lucida Console" w:cs="Lucida Console"/>
+          <w:sz w:val="18"/>
+          <w:szCs w:val="18"/>
+        </w:rPr>
+        <w:t>sln</w:t>
+      </w:r>
+      <w:proofErr w:type="spellEnd"/>
+      <w:r>
+        <w:rPr>
+          <w:rFonts w:ascii="Lucida Console" w:hAnsi="Lucida Console" w:cs="Lucida Console"/>
+          <w:sz w:val="18"/>
+          <w:szCs w:val="18"/>
+        </w:rPr>
+        <w:t xml:space="preserve"> add Application/</w:t>
       </w:r>
     </w:p>
     <w:p>
@@ -2504,7 +2660,25 @@
           <w:sz w:val="18"/>
           <w:szCs w:val="18"/>
         </w:rPr>
-        <w:t>Project `Application\Application.csproj` added to the solution.</w:t>
+        <w:t>Project `Application\</w:t>
+      </w:r>
+      <w:proofErr w:type="spellStart"/>
+      <w:r>
+        <w:rPr>
+          <w:rFonts w:ascii="Lucida Console" w:hAnsi="Lucida Console" w:cs="Lucida Console"/>
+          <w:sz w:val="18"/>
+          <w:szCs w:val="18"/>
+        </w:rPr>
+        <w:t>Application.csproj</w:t>
+      </w:r>
+      <w:proofErr w:type="spellEnd"/>
+      <w:r>
+        <w:rPr>
+          <w:rFonts w:ascii="Lucida Console" w:hAnsi="Lucida Console" w:cs="Lucida Console"/>
+          <w:sz w:val="18"/>
+          <w:szCs w:val="18"/>
+        </w:rPr>
+        <w:t>` added to the solution.</w:t>
       </w:r>
     </w:p>
     <w:p>
@@ -2533,6 +2707,7 @@
           <w:szCs w:val="18"/>
         </w:rPr>
       </w:pPr>
+      <w:proofErr w:type="spellStart"/>
       <w:r>
         <w:rPr>
           <w:rFonts w:ascii="Lucida Console" w:hAnsi="Lucida Console" w:cs="Lucida Console"/>
@@ -2540,7 +2715,17 @@
           <w:sz w:val="18"/>
           <w:szCs w:val="18"/>
         </w:rPr>
-        <w:t xml:space="preserve">FaebuG@DESKTOP-GLOFFKS </w:t>
+        <w:t>FaebuG@DESKTOP-GLOFFKS</w:t>
+      </w:r>
+      <w:proofErr w:type="spellEnd"/>
+      <w:r>
+        <w:rPr>
+          <w:rFonts w:ascii="Lucida Console" w:hAnsi="Lucida Console" w:cs="Lucida Console"/>
+          <w:color w:val="00BF00"/>
+          <w:sz w:val="18"/>
+          <w:szCs w:val="18"/>
+        </w:rPr>
+        <w:t xml:space="preserve"> </w:t>
       </w:r>
       <w:r>
         <w:rPr>
@@ -2579,7 +2764,25 @@
           <w:sz w:val="18"/>
           <w:szCs w:val="18"/>
         </w:rPr>
-        <w:t>$ dotnet sln add Domain/</w:t>
+        <w:t xml:space="preserve">$ dotnet </w:t>
+      </w:r>
+      <w:proofErr w:type="spellStart"/>
+      <w:r>
+        <w:rPr>
+          <w:rFonts w:ascii="Lucida Console" w:hAnsi="Lucida Console" w:cs="Lucida Console"/>
+          <w:sz w:val="18"/>
+          <w:szCs w:val="18"/>
+        </w:rPr>
+        <w:t>sln</w:t>
+      </w:r>
+      <w:proofErr w:type="spellEnd"/>
+      <w:r>
+        <w:rPr>
+          <w:rFonts w:ascii="Lucida Console" w:hAnsi="Lucida Console" w:cs="Lucida Console"/>
+          <w:sz w:val="18"/>
+          <w:szCs w:val="18"/>
+        </w:rPr>
+        <w:t xml:space="preserve"> add Domain/</w:t>
       </w:r>
     </w:p>
     <w:p>
@@ -2600,7 +2803,25 @@
           <w:sz w:val="18"/>
           <w:szCs w:val="18"/>
         </w:rPr>
-        <w:t>Project `Domain\Domain.csproj` added to the solution.</w:t>
+        <w:t>Project `Domain\</w:t>
+      </w:r>
+      <w:proofErr w:type="spellStart"/>
+      <w:r>
+        <w:rPr>
+          <w:rFonts w:ascii="Lucida Console" w:hAnsi="Lucida Console" w:cs="Lucida Console"/>
+          <w:sz w:val="18"/>
+          <w:szCs w:val="18"/>
+        </w:rPr>
+        <w:t>Domain.csproj</w:t>
+      </w:r>
+      <w:proofErr w:type="spellEnd"/>
+      <w:r>
+        <w:rPr>
+          <w:rFonts w:ascii="Lucida Console" w:hAnsi="Lucida Console" w:cs="Lucida Console"/>
+          <w:sz w:val="18"/>
+          <w:szCs w:val="18"/>
+        </w:rPr>
+        <w:t>` added to the solution.</w:t>
       </w:r>
     </w:p>
     <w:p>
@@ -2629,6 +2850,7 @@
           <w:szCs w:val="18"/>
         </w:rPr>
       </w:pPr>
+      <w:proofErr w:type="spellStart"/>
       <w:r>
         <w:rPr>
           <w:rFonts w:ascii="Lucida Console" w:hAnsi="Lucida Console" w:cs="Lucida Console"/>
@@ -2636,7 +2858,17 @@
           <w:sz w:val="18"/>
           <w:szCs w:val="18"/>
         </w:rPr>
-        <w:t xml:space="preserve">FaebuG@DESKTOP-GLOFFKS </w:t>
+        <w:t>FaebuG@DESKTOP-GLOFFKS</w:t>
+      </w:r>
+      <w:proofErr w:type="spellEnd"/>
+      <w:r>
+        <w:rPr>
+          <w:rFonts w:ascii="Lucida Console" w:hAnsi="Lucida Console" w:cs="Lucida Console"/>
+          <w:color w:val="00BF00"/>
+          <w:sz w:val="18"/>
+          <w:szCs w:val="18"/>
+        </w:rPr>
+        <w:t xml:space="preserve"> </w:t>
       </w:r>
       <w:r>
         <w:rPr>
@@ -2675,7 +2907,25 @@
           <w:sz w:val="18"/>
           <w:szCs w:val="18"/>
         </w:rPr>
-        <w:t>$ dotnet sln add Persistence/</w:t>
+        <w:t xml:space="preserve">$ dotnet </w:t>
+      </w:r>
+      <w:proofErr w:type="spellStart"/>
+      <w:r>
+        <w:rPr>
+          <w:rFonts w:ascii="Lucida Console" w:hAnsi="Lucida Console" w:cs="Lucida Console"/>
+          <w:sz w:val="18"/>
+          <w:szCs w:val="18"/>
+        </w:rPr>
+        <w:t>sln</w:t>
+      </w:r>
+      <w:proofErr w:type="spellEnd"/>
+      <w:r>
+        <w:rPr>
+          <w:rFonts w:ascii="Lucida Console" w:hAnsi="Lucida Console" w:cs="Lucida Console"/>
+          <w:sz w:val="18"/>
+          <w:szCs w:val="18"/>
+        </w:rPr>
+        <w:t xml:space="preserve"> add Persistence/</w:t>
       </w:r>
     </w:p>
     <w:p>
@@ -2696,7 +2946,25 @@
           <w:sz w:val="18"/>
           <w:szCs w:val="18"/>
         </w:rPr>
-        <w:t>Project `Persistence\Persistence.csproj` added to the solution.</w:t>
+        <w:t>Project `Persistence\</w:t>
+      </w:r>
+      <w:proofErr w:type="spellStart"/>
+      <w:r>
+        <w:rPr>
+          <w:rFonts w:ascii="Lucida Console" w:hAnsi="Lucida Console" w:cs="Lucida Console"/>
+          <w:sz w:val="18"/>
+          <w:szCs w:val="18"/>
+        </w:rPr>
+        <w:t>Persistence.csproj</w:t>
+      </w:r>
+      <w:proofErr w:type="spellEnd"/>
+      <w:r>
+        <w:rPr>
+          <w:rFonts w:ascii="Lucida Console" w:hAnsi="Lucida Console" w:cs="Lucida Console"/>
+          <w:sz w:val="18"/>
+          <w:szCs w:val="18"/>
+        </w:rPr>
+        <w:t>` added to the solution.</w:t>
       </w:r>
     </w:p>
     <w:p>
@@ -2725,6 +2993,7 @@
           <w:szCs w:val="18"/>
         </w:rPr>
       </w:pPr>
+      <w:proofErr w:type="spellStart"/>
       <w:r>
         <w:rPr>
           <w:rFonts w:ascii="Lucida Console" w:hAnsi="Lucida Console" w:cs="Lucida Console"/>
@@ -2732,7 +3001,17 @@
           <w:sz w:val="18"/>
           <w:szCs w:val="18"/>
         </w:rPr>
-        <w:t xml:space="preserve">FaebuG@DESKTOP-GLOFFKS </w:t>
+        <w:t>FaebuG@DESKTOP-GLOFFKS</w:t>
+      </w:r>
+      <w:proofErr w:type="spellEnd"/>
+      <w:r>
+        <w:rPr>
+          <w:rFonts w:ascii="Lucida Console" w:hAnsi="Lucida Console" w:cs="Lucida Console"/>
+          <w:color w:val="00BF00"/>
+          <w:sz w:val="18"/>
+          <w:szCs w:val="18"/>
+        </w:rPr>
+        <w:t xml:space="preserve"> </w:t>
       </w:r>
       <w:r>
         <w:rPr>
@@ -2771,7 +3050,25 @@
           <w:sz w:val="18"/>
           <w:szCs w:val="18"/>
         </w:rPr>
-        <w:t>$ dotnet sln list</w:t>
+        <w:t xml:space="preserve">$ dotnet </w:t>
+      </w:r>
+      <w:proofErr w:type="spellStart"/>
+      <w:r>
+        <w:rPr>
+          <w:rFonts w:ascii="Lucida Console" w:hAnsi="Lucida Console" w:cs="Lucida Console"/>
+          <w:sz w:val="18"/>
+          <w:szCs w:val="18"/>
+        </w:rPr>
+        <w:t>sln</w:t>
+      </w:r>
+      <w:proofErr w:type="spellEnd"/>
+      <w:r>
+        <w:rPr>
+          <w:rFonts w:ascii="Lucida Console" w:hAnsi="Lucida Console" w:cs="Lucida Console"/>
+          <w:sz w:val="18"/>
+          <w:szCs w:val="18"/>
+        </w:rPr>
+        <w:t xml:space="preserve"> list</w:t>
       </w:r>
     </w:p>
     <w:p>
@@ -2828,14 +3125,34 @@
           <w:szCs w:val="18"/>
         </w:rPr>
       </w:pPr>
-      <w:r>
-        <w:rPr>
-          <w:rFonts w:ascii="Lucida Console" w:hAnsi="Lucida Console" w:cs="Lucida Console"/>
-          <w:sz w:val="18"/>
-          <w:szCs w:val="18"/>
-        </w:rPr>
-        <w:t>Api\Api.csproj</w:t>
-      </w:r>
+      <w:proofErr w:type="spellStart"/>
+      <w:r>
+        <w:rPr>
+          <w:rFonts w:ascii="Lucida Console" w:hAnsi="Lucida Console" w:cs="Lucida Console"/>
+          <w:sz w:val="18"/>
+          <w:szCs w:val="18"/>
+        </w:rPr>
+        <w:t>Api</w:t>
+      </w:r>
+      <w:proofErr w:type="spellEnd"/>
+      <w:r>
+        <w:rPr>
+          <w:rFonts w:ascii="Lucida Console" w:hAnsi="Lucida Console" w:cs="Lucida Console"/>
+          <w:sz w:val="18"/>
+          <w:szCs w:val="18"/>
+        </w:rPr>
+        <w:t>\</w:t>
+      </w:r>
+      <w:proofErr w:type="spellStart"/>
+      <w:r>
+        <w:rPr>
+          <w:rFonts w:ascii="Lucida Console" w:hAnsi="Lucida Console" w:cs="Lucida Console"/>
+          <w:sz w:val="18"/>
+          <w:szCs w:val="18"/>
+        </w:rPr>
+        <w:t>Api.csproj</w:t>
+      </w:r>
+      <w:proofErr w:type="spellEnd"/>
     </w:p>
     <w:p>
       <w:pPr>
@@ -2855,8 +3172,18 @@
           <w:sz w:val="18"/>
           <w:szCs w:val="18"/>
         </w:rPr>
-        <w:t>Application\Application.csproj</w:t>
-      </w:r>
+        <w:t>Application\</w:t>
+      </w:r>
+      <w:proofErr w:type="spellStart"/>
+      <w:r>
+        <w:rPr>
+          <w:rFonts w:ascii="Lucida Console" w:hAnsi="Lucida Console" w:cs="Lucida Console"/>
+          <w:sz w:val="18"/>
+          <w:szCs w:val="18"/>
+        </w:rPr>
+        <w:t>Application.csproj</w:t>
+      </w:r>
+      <w:proofErr w:type="spellEnd"/>
     </w:p>
     <w:p>
       <w:pPr>
@@ -2876,25 +3203,45 @@
           <w:sz w:val="18"/>
           <w:szCs w:val="18"/>
         </w:rPr>
-        <w:t>Domain\Domain.csproj</w:t>
-      </w:r>
-    </w:p>
-    <w:p>
-      <w:pPr>
-        <w:rPr>
-          <w:rFonts w:ascii="Lucida Console" w:hAnsi="Lucida Console" w:cs="Lucida Console"/>
-          <w:sz w:val="18"/>
-          <w:szCs w:val="18"/>
-        </w:rPr>
-      </w:pPr>
-      <w:r>
-        <w:rPr>
-          <w:rFonts w:ascii="Lucida Console" w:hAnsi="Lucida Console" w:cs="Lucida Console"/>
-          <w:sz w:val="18"/>
-          <w:szCs w:val="18"/>
-        </w:rPr>
-        <w:t>Persistence\Persistence.csproj</w:t>
-      </w:r>
+        <w:t>Domain\</w:t>
+      </w:r>
+      <w:proofErr w:type="spellStart"/>
+      <w:r>
+        <w:rPr>
+          <w:rFonts w:ascii="Lucida Console" w:hAnsi="Lucida Console" w:cs="Lucida Console"/>
+          <w:sz w:val="18"/>
+          <w:szCs w:val="18"/>
+        </w:rPr>
+        <w:t>Domain.csproj</w:t>
+      </w:r>
+      <w:proofErr w:type="spellEnd"/>
+    </w:p>
+    <w:p>
+      <w:pPr>
+        <w:rPr>
+          <w:rFonts w:ascii="Lucida Console" w:hAnsi="Lucida Console" w:cs="Lucida Console"/>
+          <w:sz w:val="18"/>
+          <w:szCs w:val="18"/>
+        </w:rPr>
+      </w:pPr>
+      <w:r>
+        <w:rPr>
+          <w:rFonts w:ascii="Lucida Console" w:hAnsi="Lucida Console" w:cs="Lucida Console"/>
+          <w:sz w:val="18"/>
+          <w:szCs w:val="18"/>
+        </w:rPr>
+        <w:t>Persistence\</w:t>
+      </w:r>
+      <w:proofErr w:type="spellStart"/>
+      <w:r>
+        <w:rPr>
+          <w:rFonts w:ascii="Lucida Console" w:hAnsi="Lucida Console" w:cs="Lucida Console"/>
+          <w:sz w:val="18"/>
+          <w:szCs w:val="18"/>
+        </w:rPr>
+        <w:t>Persistence.csproj</w:t>
+      </w:r>
+      <w:proofErr w:type="spellEnd"/>
     </w:p>
     <w:p>
       <w:pPr>
@@ -2908,7 +3255,15 @@
     </w:p>
     <w:p>
       <w:r>
-        <w:t>References are stored in the corresponding .csproj file.</w:t>
+        <w:t>References are stored in the corresponding .</w:t>
+      </w:r>
+      <w:proofErr w:type="spellStart"/>
+      <w:r>
+        <w:t>csproj</w:t>
+      </w:r>
+      <w:proofErr w:type="spellEnd"/>
+      <w:r>
+        <w:t xml:space="preserve"> file.</w:t>
       </w:r>
     </w:p>
     <w:p>
@@ -2924,6 +3279,7 @@
           <w:szCs w:val="18"/>
         </w:rPr>
       </w:pPr>
+      <w:proofErr w:type="spellStart"/>
       <w:r>
         <w:rPr>
           <w:rFonts w:ascii="Lucida Console" w:hAnsi="Lucida Console" w:cs="Lucida Console"/>
@@ -2931,7 +3287,17 @@
           <w:sz w:val="18"/>
           <w:szCs w:val="18"/>
         </w:rPr>
-        <w:t xml:space="preserve">FaebuG@DESKTOP-GLOFFKS </w:t>
+        <w:t>FaebuG@DESKTOP-GLOFFKS</w:t>
+      </w:r>
+      <w:proofErr w:type="spellEnd"/>
+      <w:r>
+        <w:rPr>
+          <w:rFonts w:ascii="Lucida Console" w:hAnsi="Lucida Console" w:cs="Lucida Console"/>
+          <w:color w:val="00BF00"/>
+          <w:sz w:val="18"/>
+          <w:szCs w:val="18"/>
+        </w:rPr>
+        <w:t xml:space="preserve"> </w:t>
       </w:r>
       <w:r>
         <w:rPr>
@@ -2970,7 +3336,25 @@
           <w:sz w:val="18"/>
           <w:szCs w:val="18"/>
         </w:rPr>
-        <w:t>$ cd Api/</w:t>
+        <w:t xml:space="preserve">$ cd </w:t>
+      </w:r>
+      <w:proofErr w:type="spellStart"/>
+      <w:r>
+        <w:rPr>
+          <w:rFonts w:ascii="Lucida Console" w:hAnsi="Lucida Console" w:cs="Lucida Console"/>
+          <w:sz w:val="18"/>
+          <w:szCs w:val="18"/>
+        </w:rPr>
+        <w:t>Api</w:t>
+      </w:r>
+      <w:proofErr w:type="spellEnd"/>
+      <w:r>
+        <w:rPr>
+          <w:rFonts w:ascii="Lucida Console" w:hAnsi="Lucida Console" w:cs="Lucida Console"/>
+          <w:sz w:val="18"/>
+          <w:szCs w:val="18"/>
+        </w:rPr>
+        <w:t>/</w:t>
       </w:r>
     </w:p>
     <w:p>
@@ -2999,6 +3383,7 @@
           <w:szCs w:val="18"/>
         </w:rPr>
       </w:pPr>
+      <w:proofErr w:type="spellStart"/>
       <w:r>
         <w:rPr>
           <w:rFonts w:ascii="Lucida Console" w:hAnsi="Lucida Console" w:cs="Lucida Console"/>
@@ -3006,7 +3391,17 @@
           <w:sz w:val="18"/>
           <w:szCs w:val="18"/>
         </w:rPr>
-        <w:t xml:space="preserve">FaebuG@DESKTOP-GLOFFKS </w:t>
+        <w:t>FaebuG@DESKTOP-GLOFFKS</w:t>
+      </w:r>
+      <w:proofErr w:type="spellEnd"/>
+      <w:r>
+        <w:rPr>
+          <w:rFonts w:ascii="Lucida Console" w:hAnsi="Lucida Console" w:cs="Lucida Console"/>
+          <w:color w:val="00BF00"/>
+          <w:sz w:val="18"/>
+          <w:szCs w:val="18"/>
+        </w:rPr>
+        <w:t xml:space="preserve"> </w:t>
       </w:r>
       <w:r>
         <w:rPr>
@@ -3024,8 +3419,19 @@
           <w:sz w:val="18"/>
           <w:szCs w:val="18"/>
         </w:rPr>
-        <w:t>/e/dev/workspace/dotnet-react-demo/Reactivities/Api</w:t>
-      </w:r>
+        <w:t>/e/dev/workspace/dotnet-react-demo/Reactivities/</w:t>
+      </w:r>
+      <w:proofErr w:type="spellStart"/>
+      <w:r>
+        <w:rPr>
+          <w:rFonts w:ascii="Lucida Console" w:hAnsi="Lucida Console" w:cs="Lucida Console"/>
+          <w:color w:val="BFBF00"/>
+          <w:sz w:val="18"/>
+          <w:szCs w:val="18"/>
+        </w:rPr>
+        <w:t>Api</w:t>
+      </w:r>
+      <w:proofErr w:type="spellEnd"/>
     </w:p>
     <w:p>
       <w:pPr>
@@ -3045,7 +3451,25 @@
           <w:sz w:val="18"/>
           <w:szCs w:val="18"/>
         </w:rPr>
-        <w:t>$ dotnet add reference ../Application/</w:t>
+        <w:t>$ dotnet add reference</w:t>
+      </w:r>
+      <w:proofErr w:type="gramStart"/>
+      <w:r>
+        <w:rPr>
+          <w:rFonts w:ascii="Lucida Console" w:hAnsi="Lucida Console" w:cs="Lucida Console"/>
+          <w:sz w:val="18"/>
+          <w:szCs w:val="18"/>
+        </w:rPr>
+        <w:t xml:space="preserve"> ..</w:t>
+      </w:r>
+      <w:proofErr w:type="gramEnd"/>
+      <w:r>
+        <w:rPr>
+          <w:rFonts w:ascii="Lucida Console" w:hAnsi="Lucida Console" w:cs="Lucida Console"/>
+          <w:sz w:val="18"/>
+          <w:szCs w:val="18"/>
+        </w:rPr>
+        <w:t>/Application/</w:t>
       </w:r>
     </w:p>
     <w:p>
@@ -3066,7 +3490,25 @@
           <w:sz w:val="18"/>
           <w:szCs w:val="18"/>
         </w:rPr>
-        <w:t>Reference `..\Application\Application.csproj` added to the project.</w:t>
+        <w:t>Reference `..\Application\</w:t>
+      </w:r>
+      <w:proofErr w:type="spellStart"/>
+      <w:r>
+        <w:rPr>
+          <w:rFonts w:ascii="Lucida Console" w:hAnsi="Lucida Console" w:cs="Lucida Console"/>
+          <w:sz w:val="18"/>
+          <w:szCs w:val="18"/>
+        </w:rPr>
+        <w:t>Application.csproj</w:t>
+      </w:r>
+      <w:proofErr w:type="spellEnd"/>
+      <w:r>
+        <w:rPr>
+          <w:rFonts w:ascii="Lucida Console" w:hAnsi="Lucida Console" w:cs="Lucida Console"/>
+          <w:sz w:val="18"/>
+          <w:szCs w:val="18"/>
+        </w:rPr>
+        <w:t>` added to the project.</w:t>
       </w:r>
     </w:p>
     <w:p>
@@ -3095,6 +3537,7 @@
           <w:szCs w:val="18"/>
         </w:rPr>
       </w:pPr>
+      <w:proofErr w:type="spellStart"/>
       <w:r>
         <w:rPr>
           <w:rFonts w:ascii="Lucida Console" w:hAnsi="Lucida Console" w:cs="Lucida Console"/>
@@ -3102,7 +3545,17 @@
           <w:sz w:val="18"/>
           <w:szCs w:val="18"/>
         </w:rPr>
-        <w:t xml:space="preserve">FaebuG@DESKTOP-GLOFFKS </w:t>
+        <w:t>FaebuG@DESKTOP-GLOFFKS</w:t>
+      </w:r>
+      <w:proofErr w:type="spellEnd"/>
+      <w:r>
+        <w:rPr>
+          <w:rFonts w:ascii="Lucida Console" w:hAnsi="Lucida Console" w:cs="Lucida Console"/>
+          <w:color w:val="00BF00"/>
+          <w:sz w:val="18"/>
+          <w:szCs w:val="18"/>
+        </w:rPr>
+        <w:t xml:space="preserve"> </w:t>
       </w:r>
       <w:r>
         <w:rPr>
@@ -3120,8 +3573,19 @@
           <w:sz w:val="18"/>
           <w:szCs w:val="18"/>
         </w:rPr>
-        <w:t>/e/dev/workspace/dotnet-react-demo/Reactivities/Api</w:t>
-      </w:r>
+        <w:t>/e/dev/workspace/dotnet-react-demo/Reactivities/</w:t>
+      </w:r>
+      <w:proofErr w:type="spellStart"/>
+      <w:r>
+        <w:rPr>
+          <w:rFonts w:ascii="Lucida Console" w:hAnsi="Lucida Console" w:cs="Lucida Console"/>
+          <w:color w:val="BFBF00"/>
+          <w:sz w:val="18"/>
+          <w:szCs w:val="18"/>
+        </w:rPr>
+        <w:t>Api</w:t>
+      </w:r>
+      <w:proofErr w:type="spellEnd"/>
     </w:p>
     <w:p>
       <w:pPr>
@@ -3141,8 +3605,18 @@
           <w:sz w:val="18"/>
           <w:szCs w:val="18"/>
         </w:rPr>
-        <w:t>$ cd ..</w:t>
-      </w:r>
+        <w:t>$ cd</w:t>
+      </w:r>
+      <w:proofErr w:type="gramStart"/>
+      <w:r>
+        <w:rPr>
+          <w:rFonts w:ascii="Lucida Console" w:hAnsi="Lucida Console" w:cs="Lucida Console"/>
+          <w:sz w:val="18"/>
+          <w:szCs w:val="18"/>
+        </w:rPr>
+        <w:t xml:space="preserve"> ..</w:t>
+      </w:r>
+      <w:proofErr w:type="gramEnd"/>
     </w:p>
     <w:p>
       <w:pPr>
@@ -3170,6 +3644,7 @@
           <w:szCs w:val="18"/>
         </w:rPr>
       </w:pPr>
+      <w:proofErr w:type="spellStart"/>
       <w:r>
         <w:rPr>
           <w:rFonts w:ascii="Lucida Console" w:hAnsi="Lucida Console" w:cs="Lucida Console"/>
@@ -3177,7 +3652,17 @@
           <w:sz w:val="18"/>
           <w:szCs w:val="18"/>
         </w:rPr>
-        <w:t xml:space="preserve">FaebuG@DESKTOP-GLOFFKS </w:t>
+        <w:t>FaebuG@DESKTOP-GLOFFKS</w:t>
+      </w:r>
+      <w:proofErr w:type="spellEnd"/>
+      <w:r>
+        <w:rPr>
+          <w:rFonts w:ascii="Lucida Console" w:hAnsi="Lucida Console" w:cs="Lucida Console"/>
+          <w:color w:val="00BF00"/>
+          <w:sz w:val="18"/>
+          <w:szCs w:val="18"/>
+        </w:rPr>
+        <w:t xml:space="preserve"> </w:t>
       </w:r>
       <w:r>
         <w:rPr>
@@ -3245,6 +3730,7 @@
           <w:szCs w:val="18"/>
         </w:rPr>
       </w:pPr>
+      <w:proofErr w:type="spellStart"/>
       <w:r>
         <w:rPr>
           <w:rFonts w:ascii="Lucida Console" w:hAnsi="Lucida Console" w:cs="Lucida Console"/>
@@ -3252,7 +3738,17 @@
           <w:sz w:val="18"/>
           <w:szCs w:val="18"/>
         </w:rPr>
-        <w:t xml:space="preserve">FaebuG@DESKTOP-GLOFFKS </w:t>
+        <w:t>FaebuG@DESKTOP-GLOFFKS</w:t>
+      </w:r>
+      <w:proofErr w:type="spellEnd"/>
+      <w:r>
+        <w:rPr>
+          <w:rFonts w:ascii="Lucida Console" w:hAnsi="Lucida Console" w:cs="Lucida Console"/>
+          <w:color w:val="00BF00"/>
+          <w:sz w:val="18"/>
+          <w:szCs w:val="18"/>
+        </w:rPr>
+        <w:t xml:space="preserve"> </w:t>
       </w:r>
       <w:r>
         <w:rPr>
@@ -3291,7 +3787,25 @@
           <w:sz w:val="18"/>
           <w:szCs w:val="18"/>
         </w:rPr>
-        <w:t>$ dotnet add reference ../Domain/</w:t>
+        <w:t>$ dotnet add reference</w:t>
+      </w:r>
+      <w:proofErr w:type="gramStart"/>
+      <w:r>
+        <w:rPr>
+          <w:rFonts w:ascii="Lucida Console" w:hAnsi="Lucida Console" w:cs="Lucida Console"/>
+          <w:sz w:val="18"/>
+          <w:szCs w:val="18"/>
+        </w:rPr>
+        <w:t xml:space="preserve"> ..</w:t>
+      </w:r>
+      <w:proofErr w:type="gramEnd"/>
+      <w:r>
+        <w:rPr>
+          <w:rFonts w:ascii="Lucida Console" w:hAnsi="Lucida Console" w:cs="Lucida Console"/>
+          <w:sz w:val="18"/>
+          <w:szCs w:val="18"/>
+        </w:rPr>
+        <w:t>/Domain/</w:t>
       </w:r>
     </w:p>
     <w:p>
@@ -3312,7 +3826,25 @@
           <w:sz w:val="18"/>
           <w:szCs w:val="18"/>
         </w:rPr>
-        <w:t>Reference `..\Domain\Domain.csproj` added to the project.</w:t>
+        <w:t>Reference `..\Domain\</w:t>
+      </w:r>
+      <w:proofErr w:type="spellStart"/>
+      <w:r>
+        <w:rPr>
+          <w:rFonts w:ascii="Lucida Console" w:hAnsi="Lucida Console" w:cs="Lucida Console"/>
+          <w:sz w:val="18"/>
+          <w:szCs w:val="18"/>
+        </w:rPr>
+        <w:t>Domain.csproj</w:t>
+      </w:r>
+      <w:proofErr w:type="spellEnd"/>
+      <w:r>
+        <w:rPr>
+          <w:rFonts w:ascii="Lucida Console" w:hAnsi="Lucida Console" w:cs="Lucida Console"/>
+          <w:sz w:val="18"/>
+          <w:szCs w:val="18"/>
+        </w:rPr>
+        <w:t>` added to the project.</w:t>
       </w:r>
     </w:p>
     <w:p>
@@ -3341,6 +3873,7 @@
           <w:szCs w:val="18"/>
         </w:rPr>
       </w:pPr>
+      <w:proofErr w:type="spellStart"/>
       <w:r>
         <w:rPr>
           <w:rFonts w:ascii="Lucida Console" w:hAnsi="Lucida Console" w:cs="Lucida Console"/>
@@ -3348,7 +3881,17 @@
           <w:sz w:val="18"/>
           <w:szCs w:val="18"/>
         </w:rPr>
-        <w:t xml:space="preserve">FaebuG@DESKTOP-GLOFFKS </w:t>
+        <w:t>FaebuG@DESKTOP-GLOFFKS</w:t>
+      </w:r>
+      <w:proofErr w:type="spellEnd"/>
+      <w:r>
+        <w:rPr>
+          <w:rFonts w:ascii="Lucida Console" w:hAnsi="Lucida Console" w:cs="Lucida Console"/>
+          <w:color w:val="00BF00"/>
+          <w:sz w:val="18"/>
+          <w:szCs w:val="18"/>
+        </w:rPr>
+        <w:t xml:space="preserve"> </w:t>
       </w:r>
       <w:r>
         <w:rPr>
@@ -3387,7 +3930,25 @@
           <w:sz w:val="18"/>
           <w:szCs w:val="18"/>
         </w:rPr>
-        <w:t>$ dotnet add reference ../Persistence/</w:t>
+        <w:t>$ dotnet add reference</w:t>
+      </w:r>
+      <w:proofErr w:type="gramStart"/>
+      <w:r>
+        <w:rPr>
+          <w:rFonts w:ascii="Lucida Console" w:hAnsi="Lucida Console" w:cs="Lucida Console"/>
+          <w:sz w:val="18"/>
+          <w:szCs w:val="18"/>
+        </w:rPr>
+        <w:t xml:space="preserve"> ..</w:t>
+      </w:r>
+      <w:proofErr w:type="gramEnd"/>
+      <w:r>
+        <w:rPr>
+          <w:rFonts w:ascii="Lucida Console" w:hAnsi="Lucida Console" w:cs="Lucida Console"/>
+          <w:sz w:val="18"/>
+          <w:szCs w:val="18"/>
+        </w:rPr>
+        <w:t>/Persistence/</w:t>
       </w:r>
     </w:p>
     <w:p>
@@ -3408,7 +3969,25 @@
           <w:sz w:val="18"/>
           <w:szCs w:val="18"/>
         </w:rPr>
-        <w:t>Reference `..\Persistence\Persistence.csproj` added to the project.</w:t>
+        <w:t>Reference `..\Persistence\</w:t>
+      </w:r>
+      <w:proofErr w:type="spellStart"/>
+      <w:r>
+        <w:rPr>
+          <w:rFonts w:ascii="Lucida Console" w:hAnsi="Lucida Console" w:cs="Lucida Console"/>
+          <w:sz w:val="18"/>
+          <w:szCs w:val="18"/>
+        </w:rPr>
+        <w:t>Persistence.csproj</w:t>
+      </w:r>
+      <w:proofErr w:type="spellEnd"/>
+      <w:r>
+        <w:rPr>
+          <w:rFonts w:ascii="Lucida Console" w:hAnsi="Lucida Console" w:cs="Lucida Console"/>
+          <w:sz w:val="18"/>
+          <w:szCs w:val="18"/>
+        </w:rPr>
+        <w:t>` added to the project.</w:t>
       </w:r>
     </w:p>
     <w:p>
@@ -3437,6 +4016,7 @@
           <w:szCs w:val="18"/>
         </w:rPr>
       </w:pPr>
+      <w:proofErr w:type="spellStart"/>
       <w:r>
         <w:rPr>
           <w:rFonts w:ascii="Lucida Console" w:hAnsi="Lucida Console" w:cs="Lucida Console"/>
@@ -3444,7 +4024,17 @@
           <w:sz w:val="18"/>
           <w:szCs w:val="18"/>
         </w:rPr>
-        <w:t xml:space="preserve">FaebuG@DESKTOP-GLOFFKS </w:t>
+        <w:t>FaebuG@DESKTOP-GLOFFKS</w:t>
+      </w:r>
+      <w:proofErr w:type="spellEnd"/>
+      <w:r>
+        <w:rPr>
+          <w:rFonts w:ascii="Lucida Console" w:hAnsi="Lucida Console" w:cs="Lucida Console"/>
+          <w:color w:val="00BF00"/>
+          <w:sz w:val="18"/>
+          <w:szCs w:val="18"/>
+        </w:rPr>
+        <w:t xml:space="preserve"> </w:t>
       </w:r>
       <w:r>
         <w:rPr>
@@ -3483,8 +4073,18 @@
           <w:sz w:val="18"/>
           <w:szCs w:val="18"/>
         </w:rPr>
-        <w:t>$ cd ..</w:t>
-      </w:r>
+        <w:t>$ cd</w:t>
+      </w:r>
+      <w:proofErr w:type="gramStart"/>
+      <w:r>
+        <w:rPr>
+          <w:rFonts w:ascii="Lucida Console" w:hAnsi="Lucida Console" w:cs="Lucida Console"/>
+          <w:sz w:val="18"/>
+          <w:szCs w:val="18"/>
+        </w:rPr>
+        <w:t xml:space="preserve"> ..</w:t>
+      </w:r>
+      <w:proofErr w:type="gramEnd"/>
     </w:p>
     <w:p>
       <w:pPr>
@@ -3512,6 +4112,7 @@
           <w:szCs w:val="18"/>
         </w:rPr>
       </w:pPr>
+      <w:proofErr w:type="spellStart"/>
       <w:r>
         <w:rPr>
           <w:rFonts w:ascii="Lucida Console" w:hAnsi="Lucida Console" w:cs="Lucida Console"/>
@@ -3519,7 +4120,17 @@
           <w:sz w:val="18"/>
           <w:szCs w:val="18"/>
         </w:rPr>
-        <w:t xml:space="preserve">FaebuG@DESKTOP-GLOFFKS </w:t>
+        <w:t>FaebuG@DESKTOP-GLOFFKS</w:t>
+      </w:r>
+      <w:proofErr w:type="spellEnd"/>
+      <w:r>
+        <w:rPr>
+          <w:rFonts w:ascii="Lucida Console" w:hAnsi="Lucida Console" w:cs="Lucida Console"/>
+          <w:color w:val="00BF00"/>
+          <w:sz w:val="18"/>
+          <w:szCs w:val="18"/>
+        </w:rPr>
+        <w:t xml:space="preserve"> </w:t>
       </w:r>
       <w:r>
         <w:rPr>
@@ -3587,6 +4198,7 @@
           <w:szCs w:val="18"/>
         </w:rPr>
       </w:pPr>
+      <w:proofErr w:type="spellStart"/>
       <w:r>
         <w:rPr>
           <w:rFonts w:ascii="Lucida Console" w:hAnsi="Lucida Console" w:cs="Lucida Console"/>
@@ -3594,7 +4206,17 @@
           <w:sz w:val="18"/>
           <w:szCs w:val="18"/>
         </w:rPr>
-        <w:t xml:space="preserve">FaebuG@DESKTOP-GLOFFKS </w:t>
+        <w:t>FaebuG@DESKTOP-GLOFFKS</w:t>
+      </w:r>
+      <w:proofErr w:type="spellEnd"/>
+      <w:r>
+        <w:rPr>
+          <w:rFonts w:ascii="Lucida Console" w:hAnsi="Lucida Console" w:cs="Lucida Console"/>
+          <w:color w:val="00BF00"/>
+          <w:sz w:val="18"/>
+          <w:szCs w:val="18"/>
+        </w:rPr>
+        <w:t xml:space="preserve"> </w:t>
       </w:r>
       <w:r>
         <w:rPr>
@@ -3633,24 +4255,60 @@
           <w:sz w:val="18"/>
           <w:szCs w:val="18"/>
         </w:rPr>
-        <w:t>$ dotnet add reference ../Domain/</w:t>
-      </w:r>
-    </w:p>
-    <w:p>
-      <w:pPr>
-        <w:rPr>
-          <w:rFonts w:ascii="Lucida Console" w:hAnsi="Lucida Console" w:cs="Lucida Console"/>
-          <w:sz w:val="18"/>
-          <w:szCs w:val="18"/>
-        </w:rPr>
-      </w:pPr>
-      <w:r>
-        <w:rPr>
-          <w:rFonts w:ascii="Lucida Console" w:hAnsi="Lucida Console" w:cs="Lucida Console"/>
-          <w:sz w:val="18"/>
-          <w:szCs w:val="18"/>
-        </w:rPr>
-        <w:t>Reference `..\Domain\Domain.csproj` added to the project.</w:t>
+        <w:t>$ dotnet add reference</w:t>
+      </w:r>
+      <w:proofErr w:type="gramStart"/>
+      <w:r>
+        <w:rPr>
+          <w:rFonts w:ascii="Lucida Console" w:hAnsi="Lucida Console" w:cs="Lucida Console"/>
+          <w:sz w:val="18"/>
+          <w:szCs w:val="18"/>
+        </w:rPr>
+        <w:t xml:space="preserve"> ..</w:t>
+      </w:r>
+      <w:proofErr w:type="gramEnd"/>
+      <w:r>
+        <w:rPr>
+          <w:rFonts w:ascii="Lucida Console" w:hAnsi="Lucida Console" w:cs="Lucida Console"/>
+          <w:sz w:val="18"/>
+          <w:szCs w:val="18"/>
+        </w:rPr>
+        <w:t>/Domain/</w:t>
+      </w:r>
+    </w:p>
+    <w:p>
+      <w:pPr>
+        <w:rPr>
+          <w:rFonts w:ascii="Lucida Console" w:hAnsi="Lucida Console" w:cs="Lucida Console"/>
+          <w:sz w:val="18"/>
+          <w:szCs w:val="18"/>
+        </w:rPr>
+      </w:pPr>
+      <w:r>
+        <w:rPr>
+          <w:rFonts w:ascii="Lucida Console" w:hAnsi="Lucida Console" w:cs="Lucida Console"/>
+          <w:sz w:val="18"/>
+          <w:szCs w:val="18"/>
+        </w:rPr>
+        <w:t>Reference `..\Domain\</w:t>
+      </w:r>
+      <w:proofErr w:type="spellStart"/>
+      <w:r>
+        <w:rPr>
+          <w:rFonts w:ascii="Lucida Console" w:hAnsi="Lucida Console" w:cs="Lucida Console"/>
+          <w:sz w:val="18"/>
+          <w:szCs w:val="18"/>
+        </w:rPr>
+        <w:t>Domain.csproj</w:t>
+      </w:r>
+      <w:proofErr w:type="spellEnd"/>
+      <w:r>
+        <w:rPr>
+          <w:rFonts w:ascii="Lucida Console" w:hAnsi="Lucida Console" w:cs="Lucida Console"/>
+          <w:sz w:val="18"/>
+          <w:szCs w:val="18"/>
+        </w:rPr>
+        <w:t>` added to the project.</w:t>
       </w:r>
     </w:p>
     <w:p>
@@ -3672,19 +4330,19 @@
           <w:szCs w:val="18"/>
         </w:rPr>
         <w:lastRenderedPageBreak/>
-        <w:t>E:\dev\workspace\dotnet-react-demo\Reactivities&gt;dotnet new classlib -n Infrastructure</w:t>
-      </w:r>
-    </w:p>
-    <w:p>
-      <w:pPr>
-        <w:pStyle w:val="Heading3"/>
+        <w:t xml:space="preserve">E:\dev\workspace\dotnet-react-demo\Reactivities&gt;dotnet new </w:t>
+      </w:r>
+      <w:proofErr w:type="spellStart"/>
+      <w:r>
         <w:rPr>
           <w:rFonts w:ascii="Lucida Console" w:eastAsiaTheme="minorHAnsi" w:hAnsi="Lucida Console" w:cs="Lucida Console"/>
           <w:color w:val="auto"/>
           <w:sz w:val="18"/>
           <w:szCs w:val="18"/>
         </w:rPr>
-      </w:pPr>
+        <w:t>classlib</w:t>
+      </w:r>
+      <w:proofErr w:type="spellEnd"/>
       <w:r>
         <w:rPr>
           <w:rFonts w:ascii="Lucida Console" w:eastAsiaTheme="minorHAnsi" w:hAnsi="Lucida Console" w:cs="Lucida Console"/>
@@ -3692,7 +4350,7 @@
           <w:sz w:val="18"/>
           <w:szCs w:val="18"/>
         </w:rPr>
-        <w:t>The template "Class library" was created successfully.</w:t>
+        <w:t xml:space="preserve"> -n Infrastructure</w:t>
       </w:r>
     </w:p>
     <w:p>
@@ -3705,26 +4363,26 @@
           <w:szCs w:val="18"/>
         </w:rPr>
       </w:pPr>
-    </w:p>
-    <w:p>
-      <w:pPr>
-        <w:pStyle w:val="Heading3"/>
+      <w:r>
         <w:rPr>
           <w:rFonts w:ascii="Lucida Console" w:eastAsiaTheme="minorHAnsi" w:hAnsi="Lucida Console" w:cs="Lucida Console"/>
           <w:color w:val="auto"/>
           <w:sz w:val="18"/>
           <w:szCs w:val="18"/>
         </w:rPr>
-      </w:pPr>
-      <w:r>
+        <w:t>The template "Class library" was created successfully.</w:t>
+      </w:r>
+    </w:p>
+    <w:p>
+      <w:pPr>
+        <w:pStyle w:val="Heading3"/>
         <w:rPr>
           <w:rFonts w:ascii="Lucida Console" w:eastAsiaTheme="minorHAnsi" w:hAnsi="Lucida Console" w:cs="Lucida Console"/>
           <w:color w:val="auto"/>
           <w:sz w:val="18"/>
           <w:szCs w:val="18"/>
         </w:rPr>
-        <w:t>Processing post-creation actions...</w:t>
-      </w:r>
+      </w:pPr>
     </w:p>
     <w:p>
       <w:pPr>
@@ -3743,7 +4401,7 @@
           <w:sz w:val="18"/>
           <w:szCs w:val="18"/>
         </w:rPr>
-        <w:t>Running 'dotnet restore' on Infrastructure\Infrastructure.csproj...</w:t>
+        <w:t>Processing post-creation actions...</w:t>
       </w:r>
     </w:p>
     <w:p>
@@ -3763,19 +4421,19 @@
           <w:sz w:val="18"/>
           <w:szCs w:val="18"/>
         </w:rPr>
-        <w:t xml:space="preserve">  Determining projects to restore...</w:t>
-      </w:r>
-    </w:p>
-    <w:p>
-      <w:pPr>
-        <w:pStyle w:val="Heading3"/>
+        <w:t>Running 'dotnet restore' on Infrastructure\</w:t>
+      </w:r>
+      <w:proofErr w:type="spellStart"/>
+      <w:r>
         <w:rPr>
           <w:rFonts w:ascii="Lucida Console" w:eastAsiaTheme="minorHAnsi" w:hAnsi="Lucida Console" w:cs="Lucida Console"/>
           <w:color w:val="auto"/>
           <w:sz w:val="18"/>
           <w:szCs w:val="18"/>
         </w:rPr>
-      </w:pPr>
+        <w:t>Infrastructure.csproj</w:t>
+      </w:r>
+      <w:proofErr w:type="spellEnd"/>
       <w:r>
         <w:rPr>
           <w:rFonts w:ascii="Lucida Console" w:eastAsiaTheme="minorHAnsi" w:hAnsi="Lucida Console" w:cs="Lucida Console"/>
@@ -3783,7 +4441,7 @@
           <w:sz w:val="18"/>
           <w:szCs w:val="18"/>
         </w:rPr>
-        <w:t xml:space="preserve">  Restored E:\dev\workspace\dotnet-react-demo\Reactivities\Infrastructure\Infrastructure.csproj (in 53 ms).</w:t>
+        <w:t>...</w:t>
       </w:r>
     </w:p>
     <w:p>
@@ -3803,7 +4461,7 @@
           <w:sz w:val="18"/>
           <w:szCs w:val="18"/>
         </w:rPr>
-        <w:t>Restore succeeded.</w:t>
+        <w:t xml:space="preserve">  Determining projects to restore...</w:t>
       </w:r>
     </w:p>
     <w:p>
@@ -3816,28 +4474,26 @@
           <w:szCs w:val="18"/>
         </w:rPr>
       </w:pPr>
-    </w:p>
-    <w:p>
-      <w:pPr>
-        <w:pStyle w:val="Heading3"/>
+      <w:r>
         <w:rPr>
           <w:rFonts w:ascii="Lucida Console" w:eastAsiaTheme="minorHAnsi" w:hAnsi="Lucida Console" w:cs="Lucida Console"/>
           <w:color w:val="auto"/>
           <w:sz w:val="18"/>
           <w:szCs w:val="18"/>
         </w:rPr>
-      </w:pPr>
-    </w:p>
-    <w:p>
-      <w:pPr>
-        <w:pStyle w:val="Heading3"/>
+        <w:t xml:space="preserve">  Restored E:\dev\workspace\dotnet-react-demo\Reactivities\Infrastructure\Infrastructure.csproj (in 53 </w:t>
+      </w:r>
+      <w:proofErr w:type="spellStart"/>
+      <w:r>
         <w:rPr>
           <w:rFonts w:ascii="Lucida Console" w:eastAsiaTheme="minorHAnsi" w:hAnsi="Lucida Console" w:cs="Lucida Console"/>
           <w:color w:val="auto"/>
           <w:sz w:val="18"/>
           <w:szCs w:val="18"/>
         </w:rPr>
-      </w:pPr>
+        <w:t>ms</w:t>
+      </w:r>
+      <w:proofErr w:type="spellEnd"/>
       <w:r>
         <w:rPr>
           <w:rFonts w:ascii="Lucida Console" w:eastAsiaTheme="minorHAnsi" w:hAnsi="Lucida Console" w:cs="Lucida Console"/>
@@ -3845,7 +4501,7 @@
           <w:sz w:val="18"/>
           <w:szCs w:val="18"/>
         </w:rPr>
-        <w:t>E:\dev\workspace\dotnet-react-demo\Reactivities&gt;dotnet sln add Infrastructure</w:t>
+        <w:t>).</w:t>
       </w:r>
     </w:p>
     <w:p>
@@ -3865,7 +4521,7 @@
           <w:sz w:val="18"/>
           <w:szCs w:val="18"/>
         </w:rPr>
-        <w:t>Project `Infrastructure\Infrastructure.csproj` added to the solution.</w:t>
+        <w:t>Restore succeeded.</w:t>
       </w:r>
     </w:p>
     <w:p>
@@ -3889,37 +4545,37 @@
           <w:szCs w:val="18"/>
         </w:rPr>
       </w:pPr>
-      <w:r>
+    </w:p>
+    <w:p>
+      <w:pPr>
+        <w:pStyle w:val="Heading3"/>
         <w:rPr>
           <w:rFonts w:ascii="Lucida Console" w:eastAsiaTheme="minorHAnsi" w:hAnsi="Lucida Console" w:cs="Lucida Console"/>
           <w:color w:val="auto"/>
           <w:sz w:val="18"/>
           <w:szCs w:val="18"/>
         </w:rPr>
-        <w:t>E:\dev\workspace\dotnet-react-demo\Reactivities&gt;cd Infrastructure</w:t>
-      </w:r>
-    </w:p>
-    <w:p>
-      <w:pPr>
-        <w:pStyle w:val="Heading3"/>
+      </w:pPr>
+      <w:r>
         <w:rPr>
           <w:rFonts w:ascii="Lucida Console" w:eastAsiaTheme="minorHAnsi" w:hAnsi="Lucida Console" w:cs="Lucida Console"/>
           <w:color w:val="auto"/>
           <w:sz w:val="18"/>
           <w:szCs w:val="18"/>
         </w:rPr>
-      </w:pPr>
-    </w:p>
-    <w:p>
-      <w:pPr>
-        <w:pStyle w:val="Heading3"/>
+        <w:t xml:space="preserve">E:\dev\workspace\dotnet-react-demo\Reactivities&gt;dotnet </w:t>
+      </w:r>
+      <w:proofErr w:type="spellStart"/>
+      <w:r>
         <w:rPr>
           <w:rFonts w:ascii="Lucida Console" w:eastAsiaTheme="minorHAnsi" w:hAnsi="Lucida Console" w:cs="Lucida Console"/>
           <w:color w:val="auto"/>
           <w:sz w:val="18"/>
           <w:szCs w:val="18"/>
         </w:rPr>
-      </w:pPr>
+        <w:t>sln</w:t>
+      </w:r>
+      <w:proofErr w:type="spellEnd"/>
       <w:r>
         <w:rPr>
           <w:rFonts w:ascii="Lucida Console" w:eastAsiaTheme="minorHAnsi" w:hAnsi="Lucida Console" w:cs="Lucida Console"/>
@@ -3927,7 +4583,7 @@
           <w:sz w:val="18"/>
           <w:szCs w:val="18"/>
         </w:rPr>
-        <w:t>E:\dev\workspace\dotnet-react-demo\Reactivities\Infrastructure&gt;dotnet add reference ../Application</w:t>
+        <w:t xml:space="preserve"> add Infrastructure</w:t>
       </w:r>
     </w:p>
     <w:p>
@@ -3947,39 +4603,39 @@
           <w:sz w:val="18"/>
           <w:szCs w:val="18"/>
         </w:rPr>
-        <w:t>Reference `..\Application\Application.csproj` added to the project.</w:t>
-      </w:r>
-    </w:p>
-    <w:p>
-      <w:pPr>
-        <w:pStyle w:val="Heading3"/>
+        <w:t>Project `Infrastructure\</w:t>
+      </w:r>
+      <w:proofErr w:type="spellStart"/>
+      <w:r>
         <w:rPr>
           <w:rFonts w:ascii="Lucida Console" w:eastAsiaTheme="minorHAnsi" w:hAnsi="Lucida Console" w:cs="Lucida Console"/>
           <w:color w:val="auto"/>
           <w:sz w:val="18"/>
           <w:szCs w:val="18"/>
         </w:rPr>
-      </w:pPr>
-    </w:p>
-    <w:p>
-      <w:pPr>
-        <w:pStyle w:val="Heading3"/>
+        <w:t>Infrastructure.csproj</w:t>
+      </w:r>
+      <w:proofErr w:type="spellEnd"/>
+      <w:r>
         <w:rPr>
           <w:rFonts w:ascii="Lucida Console" w:eastAsiaTheme="minorHAnsi" w:hAnsi="Lucida Console" w:cs="Lucida Console"/>
           <w:color w:val="auto"/>
           <w:sz w:val="18"/>
           <w:szCs w:val="18"/>
         </w:rPr>
-      </w:pPr>
-      <w:r>
+        <w:t>` added to the solution.</w:t>
+      </w:r>
+    </w:p>
+    <w:p>
+      <w:pPr>
+        <w:pStyle w:val="Heading3"/>
         <w:rPr>
           <w:rFonts w:ascii="Lucida Console" w:eastAsiaTheme="minorHAnsi" w:hAnsi="Lucida Console" w:cs="Lucida Console"/>
           <w:color w:val="auto"/>
           <w:sz w:val="18"/>
           <w:szCs w:val="18"/>
         </w:rPr>
-        <w:t>E:\dev\workspace\dotnet-react-demo\Reactivities\Infrastructure&gt;cd ..</w:t>
-      </w:r>
+      </w:pPr>
     </w:p>
     <w:p>
       <w:pPr>
@@ -3991,26 +4647,26 @@
           <w:szCs w:val="18"/>
         </w:rPr>
       </w:pPr>
-    </w:p>
-    <w:p>
-      <w:pPr>
-        <w:pStyle w:val="Heading3"/>
+      <w:r>
         <w:rPr>
           <w:rFonts w:ascii="Lucida Console" w:eastAsiaTheme="minorHAnsi" w:hAnsi="Lucida Console" w:cs="Lucida Console"/>
           <w:color w:val="auto"/>
           <w:sz w:val="18"/>
           <w:szCs w:val="18"/>
         </w:rPr>
-      </w:pPr>
-      <w:r>
+        <w:t>E:\dev\workspace\dotnet-react-demo\Reactivities&gt;cd Infrastructure</w:t>
+      </w:r>
+    </w:p>
+    <w:p>
+      <w:pPr>
+        <w:pStyle w:val="Heading3"/>
         <w:rPr>
           <w:rFonts w:ascii="Lucida Console" w:eastAsiaTheme="minorHAnsi" w:hAnsi="Lucida Console" w:cs="Lucida Console"/>
           <w:color w:val="auto"/>
           <w:sz w:val="18"/>
           <w:szCs w:val="18"/>
         </w:rPr>
-        <w:t>E:\dev\workspace\dotnet-react-demo\Reactivities\Domain&gt;cd API</w:t>
-      </w:r>
+      </w:pPr>
     </w:p>
     <w:p>
       <w:pPr>
@@ -4022,17 +4678,16 @@
           <w:szCs w:val="18"/>
         </w:rPr>
       </w:pPr>
-    </w:p>
-    <w:p>
-      <w:pPr>
-        <w:pStyle w:val="Heading3"/>
+      <w:r>
         <w:rPr>
           <w:rFonts w:ascii="Lucida Console" w:eastAsiaTheme="minorHAnsi" w:hAnsi="Lucida Console" w:cs="Lucida Console"/>
           <w:color w:val="auto"/>
           <w:sz w:val="18"/>
           <w:szCs w:val="18"/>
         </w:rPr>
-      </w:pPr>
+        <w:t>E:\dev\workspace\dotnet-react-demo\Reactivities\Infrastructure&gt;dotnet add reference</w:t>
+      </w:r>
+      <w:proofErr w:type="gramStart"/>
       <w:r>
         <w:rPr>
           <w:rFonts w:ascii="Lucida Console" w:eastAsiaTheme="minorHAnsi" w:hAnsi="Lucida Console" w:cs="Lucida Console"/>
@@ -4040,50 +4695,49 @@
           <w:sz w:val="18"/>
           <w:szCs w:val="18"/>
         </w:rPr>
-        <w:t>E:\dev\workspace\dotnet-react-demo\Reactivities\Api&gt;dotnet add reference ../Infrastructure</w:t>
-      </w:r>
-    </w:p>
-    <w:p>
-      <w:pPr>
-        <w:pStyle w:val="Heading3"/>
+        <w:t xml:space="preserve"> ..</w:t>
+      </w:r>
+      <w:proofErr w:type="gramEnd"/>
+      <w:r>
         <w:rPr>
           <w:rFonts w:ascii="Lucida Console" w:eastAsiaTheme="minorHAnsi" w:hAnsi="Lucida Console" w:cs="Lucida Console"/>
           <w:color w:val="auto"/>
           <w:sz w:val="18"/>
           <w:szCs w:val="18"/>
         </w:rPr>
-      </w:pPr>
-      <w:r>
+        <w:t>/Application</w:t>
+      </w:r>
+    </w:p>
+    <w:p>
+      <w:pPr>
+        <w:pStyle w:val="Heading3"/>
         <w:rPr>
           <w:rFonts w:ascii="Lucida Console" w:eastAsiaTheme="minorHAnsi" w:hAnsi="Lucida Console" w:cs="Lucida Console"/>
           <w:color w:val="auto"/>
           <w:sz w:val="18"/>
           <w:szCs w:val="18"/>
         </w:rPr>
-        <w:t>Reference `..\Infrastructure\Infrastructure.csproj` added to the project.</w:t>
-      </w:r>
-    </w:p>
-    <w:p>
-      <w:pPr>
-        <w:pStyle w:val="Heading3"/>
+      </w:pPr>
+      <w:r>
         <w:rPr>
           <w:rFonts w:ascii="Lucida Console" w:eastAsiaTheme="minorHAnsi" w:hAnsi="Lucida Console" w:cs="Lucida Console"/>
           <w:color w:val="auto"/>
           <w:sz w:val="18"/>
           <w:szCs w:val="18"/>
         </w:rPr>
-      </w:pPr>
-    </w:p>
-    <w:p>
-      <w:pPr>
-        <w:pStyle w:val="Heading3"/>
+        <w:t>Reference `..\Application\</w:t>
+      </w:r>
+      <w:proofErr w:type="spellStart"/>
+      <w:r>
         <w:rPr>
           <w:rFonts w:ascii="Lucida Console" w:eastAsiaTheme="minorHAnsi" w:hAnsi="Lucida Console" w:cs="Lucida Console"/>
           <w:color w:val="auto"/>
           <w:sz w:val="18"/>
           <w:szCs w:val="18"/>
         </w:rPr>
-      </w:pPr>
+        <w:t>Application.csproj</w:t>
+      </w:r>
+      <w:proofErr w:type="spellEnd"/>
       <w:r>
         <w:rPr>
           <w:rFonts w:ascii="Lucida Console" w:eastAsiaTheme="minorHAnsi" w:hAnsi="Lucida Console" w:cs="Lucida Console"/>
@@ -4091,7 +4745,7 @@
           <w:sz w:val="18"/>
           <w:szCs w:val="18"/>
         </w:rPr>
-        <w:t>E:\dev\workspace\dotnet-react-demo\Reactivities\Api&gt;dotnet restore</w:t>
+        <w:t>` added to the project.</w:t>
       </w:r>
     </w:p>
     <w:p>
@@ -4104,26 +4758,27 @@
           <w:szCs w:val="18"/>
         </w:rPr>
       </w:pPr>
-      <w:r>
+    </w:p>
+    <w:p>
+      <w:pPr>
+        <w:pStyle w:val="Heading3"/>
         <w:rPr>
           <w:rFonts w:ascii="Lucida Console" w:eastAsiaTheme="minorHAnsi" w:hAnsi="Lucida Console" w:cs="Lucida Console"/>
           <w:color w:val="auto"/>
           <w:sz w:val="18"/>
           <w:szCs w:val="18"/>
         </w:rPr>
-        <w:t xml:space="preserve">  Determining projects to restore...</w:t>
-      </w:r>
-    </w:p>
-    <w:p>
-      <w:pPr>
-        <w:pStyle w:val="Heading3"/>
+      </w:pPr>
+      <w:r>
         <w:rPr>
           <w:rFonts w:ascii="Lucida Console" w:eastAsiaTheme="minorHAnsi" w:hAnsi="Lucida Console" w:cs="Lucida Console"/>
           <w:color w:val="auto"/>
           <w:sz w:val="18"/>
           <w:szCs w:val="18"/>
         </w:rPr>
-      </w:pPr>
+        <w:t>E:\dev\workspace\dotnet-react-demo\Reactivities\Infrastructure&gt;cd</w:t>
+      </w:r>
+      <w:proofErr w:type="gramStart"/>
       <w:r>
         <w:rPr>
           <w:rFonts w:ascii="Lucida Console" w:eastAsiaTheme="minorHAnsi" w:hAnsi="Lucida Console" w:cs="Lucida Console"/>
@@ -4131,8 +4786,9 @@
           <w:sz w:val="18"/>
           <w:szCs w:val="18"/>
         </w:rPr>
-        <w:t xml:space="preserve">  Restored E:\dev\workspace\dotnet-react-demo\Reactivities\Infrastructure\Infrastructure.csproj (in 231 ms).</w:t>
-      </w:r>
+        <w:t xml:space="preserve"> ..</w:t>
+      </w:r>
+      <w:proofErr w:type="gramEnd"/>
     </w:p>
     <w:p>
       <w:pPr>
@@ -4144,34 +4800,287 @@
           <w:szCs w:val="18"/>
         </w:rPr>
       </w:pPr>
-      <w:r>
+    </w:p>
+    <w:p>
+      <w:pPr>
+        <w:pStyle w:val="Heading3"/>
         <w:rPr>
           <w:rFonts w:ascii="Lucida Console" w:eastAsiaTheme="minorHAnsi" w:hAnsi="Lucida Console" w:cs="Lucida Console"/>
           <w:color w:val="auto"/>
           <w:sz w:val="18"/>
           <w:szCs w:val="18"/>
         </w:rPr>
-        <w:t xml:space="preserve">  Restored E:\dev\workspace\dotnet-react-demo\Reactivities\Api\Api.csproj (in 231 ms).</w:t>
-      </w:r>
-    </w:p>
-    <w:p>
-      <w:pPr>
-        <w:pStyle w:val="Heading3"/>
+      </w:pPr>
+      <w:r>
         <w:rPr>
           <w:rFonts w:ascii="Lucida Console" w:eastAsiaTheme="minorHAnsi" w:hAnsi="Lucida Console" w:cs="Lucida Console"/>
           <w:color w:val="auto"/>
           <w:sz w:val="18"/>
           <w:szCs w:val="18"/>
         </w:rPr>
-      </w:pPr>
-      <w:r>
+        <w:t>E:\dev\workspace\dotnet-react-demo\Reactivities\Domain&gt;cd API</w:t>
+      </w:r>
+    </w:p>
+    <w:p>
+      <w:pPr>
+        <w:pStyle w:val="Heading3"/>
         <w:rPr>
           <w:rFonts w:ascii="Lucida Console" w:eastAsiaTheme="minorHAnsi" w:hAnsi="Lucida Console" w:cs="Lucida Console"/>
           <w:color w:val="auto"/>
           <w:sz w:val="18"/>
           <w:szCs w:val="18"/>
         </w:rPr>
-        <w:t xml:space="preserve">  Restored E:\dev\workspace\dotnet-react-demo\Reactivities\Application\Application.csproj (in 231 ms).</w:t>
+      </w:pPr>
+    </w:p>
+    <w:p>
+      <w:pPr>
+        <w:pStyle w:val="Heading3"/>
+        <w:rPr>
+          <w:rFonts w:ascii="Lucida Console" w:eastAsiaTheme="minorHAnsi" w:hAnsi="Lucida Console" w:cs="Lucida Console"/>
+          <w:color w:val="auto"/>
+          <w:sz w:val="18"/>
+          <w:szCs w:val="18"/>
+        </w:rPr>
+      </w:pPr>
+      <w:r>
+        <w:rPr>
+          <w:rFonts w:ascii="Lucida Console" w:eastAsiaTheme="minorHAnsi" w:hAnsi="Lucida Console" w:cs="Lucida Console"/>
+          <w:color w:val="auto"/>
+          <w:sz w:val="18"/>
+          <w:szCs w:val="18"/>
+        </w:rPr>
+        <w:t>E:\dev\workspace\dotnet-react-demo\Reactivities\Api&gt;dotnet add reference</w:t>
+      </w:r>
+      <w:proofErr w:type="gramStart"/>
+      <w:r>
+        <w:rPr>
+          <w:rFonts w:ascii="Lucida Console" w:eastAsiaTheme="minorHAnsi" w:hAnsi="Lucida Console" w:cs="Lucida Console"/>
+          <w:color w:val="auto"/>
+          <w:sz w:val="18"/>
+          <w:szCs w:val="18"/>
+        </w:rPr>
+        <w:t xml:space="preserve"> ..</w:t>
+      </w:r>
+      <w:proofErr w:type="gramEnd"/>
+      <w:r>
+        <w:rPr>
+          <w:rFonts w:ascii="Lucida Console" w:eastAsiaTheme="minorHAnsi" w:hAnsi="Lucida Console" w:cs="Lucida Console"/>
+          <w:color w:val="auto"/>
+          <w:sz w:val="18"/>
+          <w:szCs w:val="18"/>
+        </w:rPr>
+        <w:t>/Infrastructure</w:t>
+      </w:r>
+    </w:p>
+    <w:p>
+      <w:pPr>
+        <w:pStyle w:val="Heading3"/>
+        <w:rPr>
+          <w:rFonts w:ascii="Lucida Console" w:eastAsiaTheme="minorHAnsi" w:hAnsi="Lucida Console" w:cs="Lucida Console"/>
+          <w:color w:val="auto"/>
+          <w:sz w:val="18"/>
+          <w:szCs w:val="18"/>
+        </w:rPr>
+      </w:pPr>
+      <w:r>
+        <w:rPr>
+          <w:rFonts w:ascii="Lucida Console" w:eastAsiaTheme="minorHAnsi" w:hAnsi="Lucida Console" w:cs="Lucida Console"/>
+          <w:color w:val="auto"/>
+          <w:sz w:val="18"/>
+          <w:szCs w:val="18"/>
+        </w:rPr>
+        <w:t>Reference `..\Infrastructure\</w:t>
+      </w:r>
+      <w:proofErr w:type="spellStart"/>
+      <w:r>
+        <w:rPr>
+          <w:rFonts w:ascii="Lucida Console" w:eastAsiaTheme="minorHAnsi" w:hAnsi="Lucida Console" w:cs="Lucida Console"/>
+          <w:color w:val="auto"/>
+          <w:sz w:val="18"/>
+          <w:szCs w:val="18"/>
+        </w:rPr>
+        <w:t>Infrastructure.csproj</w:t>
+      </w:r>
+      <w:proofErr w:type="spellEnd"/>
+      <w:r>
+        <w:rPr>
+          <w:rFonts w:ascii="Lucida Console" w:eastAsiaTheme="minorHAnsi" w:hAnsi="Lucida Console" w:cs="Lucida Console"/>
+          <w:color w:val="auto"/>
+          <w:sz w:val="18"/>
+          <w:szCs w:val="18"/>
+        </w:rPr>
+        <w:t>` added to the project.</w:t>
+      </w:r>
+    </w:p>
+    <w:p>
+      <w:pPr>
+        <w:pStyle w:val="Heading3"/>
+        <w:rPr>
+          <w:rFonts w:ascii="Lucida Console" w:eastAsiaTheme="minorHAnsi" w:hAnsi="Lucida Console" w:cs="Lucida Console"/>
+          <w:color w:val="auto"/>
+          <w:sz w:val="18"/>
+          <w:szCs w:val="18"/>
+        </w:rPr>
+      </w:pPr>
+    </w:p>
+    <w:p>
+      <w:pPr>
+        <w:pStyle w:val="Heading3"/>
+        <w:rPr>
+          <w:rFonts w:ascii="Lucida Console" w:eastAsiaTheme="minorHAnsi" w:hAnsi="Lucida Console" w:cs="Lucida Console"/>
+          <w:color w:val="auto"/>
+          <w:sz w:val="18"/>
+          <w:szCs w:val="18"/>
+        </w:rPr>
+      </w:pPr>
+      <w:r>
+        <w:rPr>
+          <w:rFonts w:ascii="Lucida Console" w:eastAsiaTheme="minorHAnsi" w:hAnsi="Lucida Console" w:cs="Lucida Console"/>
+          <w:color w:val="auto"/>
+          <w:sz w:val="18"/>
+          <w:szCs w:val="18"/>
+        </w:rPr>
+        <w:t>E:\dev\workspace\dotnet-react-demo\Reactivities\Api&gt;dotnet restore</w:t>
+      </w:r>
+    </w:p>
+    <w:p>
+      <w:pPr>
+        <w:pStyle w:val="Heading3"/>
+        <w:rPr>
+          <w:rFonts w:ascii="Lucida Console" w:eastAsiaTheme="minorHAnsi" w:hAnsi="Lucida Console" w:cs="Lucida Console"/>
+          <w:color w:val="auto"/>
+          <w:sz w:val="18"/>
+          <w:szCs w:val="18"/>
+        </w:rPr>
+      </w:pPr>
+      <w:r>
+        <w:rPr>
+          <w:rFonts w:ascii="Lucida Console" w:eastAsiaTheme="minorHAnsi" w:hAnsi="Lucida Console" w:cs="Lucida Console"/>
+          <w:color w:val="auto"/>
+          <w:sz w:val="18"/>
+          <w:szCs w:val="18"/>
+        </w:rPr>
+        <w:t xml:space="preserve">  Determining projects to restore...</w:t>
+      </w:r>
+    </w:p>
+    <w:p>
+      <w:pPr>
+        <w:pStyle w:val="Heading3"/>
+        <w:rPr>
+          <w:rFonts w:ascii="Lucida Console" w:eastAsiaTheme="minorHAnsi" w:hAnsi="Lucida Console" w:cs="Lucida Console"/>
+          <w:color w:val="auto"/>
+          <w:sz w:val="18"/>
+          <w:szCs w:val="18"/>
+        </w:rPr>
+      </w:pPr>
+      <w:r>
+        <w:rPr>
+          <w:rFonts w:ascii="Lucida Console" w:eastAsiaTheme="minorHAnsi" w:hAnsi="Lucida Console" w:cs="Lucida Console"/>
+          <w:color w:val="auto"/>
+          <w:sz w:val="18"/>
+          <w:szCs w:val="18"/>
+        </w:rPr>
+        <w:t xml:space="preserve">  Restored E:\dev\workspace\dotnet-react-demo\Reactivities\Infrastructure\Infrastructure.csproj (in 231 </w:t>
+      </w:r>
+      <w:proofErr w:type="spellStart"/>
+      <w:r>
+        <w:rPr>
+          <w:rFonts w:ascii="Lucida Console" w:eastAsiaTheme="minorHAnsi" w:hAnsi="Lucida Console" w:cs="Lucida Console"/>
+          <w:color w:val="auto"/>
+          <w:sz w:val="18"/>
+          <w:szCs w:val="18"/>
+        </w:rPr>
+        <w:t>ms</w:t>
+      </w:r>
+      <w:proofErr w:type="spellEnd"/>
+      <w:r>
+        <w:rPr>
+          <w:rFonts w:ascii="Lucida Console" w:eastAsiaTheme="minorHAnsi" w:hAnsi="Lucida Console" w:cs="Lucida Console"/>
+          <w:color w:val="auto"/>
+          <w:sz w:val="18"/>
+          <w:szCs w:val="18"/>
+        </w:rPr>
+        <w:t>).</w:t>
+      </w:r>
+    </w:p>
+    <w:p>
+      <w:pPr>
+        <w:pStyle w:val="Heading3"/>
+        <w:rPr>
+          <w:rFonts w:ascii="Lucida Console" w:eastAsiaTheme="minorHAnsi" w:hAnsi="Lucida Console" w:cs="Lucida Console"/>
+          <w:color w:val="auto"/>
+          <w:sz w:val="18"/>
+          <w:szCs w:val="18"/>
+        </w:rPr>
+      </w:pPr>
+      <w:r>
+        <w:rPr>
+          <w:rFonts w:ascii="Lucida Console" w:eastAsiaTheme="minorHAnsi" w:hAnsi="Lucida Console" w:cs="Lucida Console"/>
+          <w:color w:val="auto"/>
+          <w:sz w:val="18"/>
+          <w:szCs w:val="18"/>
+        </w:rPr>
+        <w:t xml:space="preserve">  Restored E:\dev\workspace\dotnet-react-demo\Reactivities\Api\Api.csproj (in 231 </w:t>
+      </w:r>
+      <w:proofErr w:type="spellStart"/>
+      <w:r>
+        <w:rPr>
+          <w:rFonts w:ascii="Lucida Console" w:eastAsiaTheme="minorHAnsi" w:hAnsi="Lucida Console" w:cs="Lucida Console"/>
+          <w:color w:val="auto"/>
+          <w:sz w:val="18"/>
+          <w:szCs w:val="18"/>
+        </w:rPr>
+        <w:t>ms</w:t>
+      </w:r>
+      <w:proofErr w:type="spellEnd"/>
+      <w:r>
+        <w:rPr>
+          <w:rFonts w:ascii="Lucida Console" w:eastAsiaTheme="minorHAnsi" w:hAnsi="Lucida Console" w:cs="Lucida Console"/>
+          <w:color w:val="auto"/>
+          <w:sz w:val="18"/>
+          <w:szCs w:val="18"/>
+        </w:rPr>
+        <w:t>).</w:t>
+      </w:r>
+    </w:p>
+    <w:p>
+      <w:pPr>
+        <w:pStyle w:val="Heading3"/>
+        <w:rPr>
+          <w:rFonts w:ascii="Lucida Console" w:eastAsiaTheme="minorHAnsi" w:hAnsi="Lucida Console" w:cs="Lucida Console"/>
+          <w:color w:val="auto"/>
+          <w:sz w:val="18"/>
+          <w:szCs w:val="18"/>
+        </w:rPr>
+      </w:pPr>
+      <w:r>
+        <w:rPr>
+          <w:rFonts w:ascii="Lucida Console" w:eastAsiaTheme="minorHAnsi" w:hAnsi="Lucida Console" w:cs="Lucida Console"/>
+          <w:color w:val="auto"/>
+          <w:sz w:val="18"/>
+          <w:szCs w:val="18"/>
+        </w:rPr>
+        <w:t xml:space="preserve">  Restored E:\dev\workspace\dotnet-react-demo\Reactivities\Application\Application.csproj (in 231 </w:t>
+      </w:r>
+      <w:proofErr w:type="spellStart"/>
+      <w:r>
+        <w:rPr>
+          <w:rFonts w:ascii="Lucida Console" w:eastAsiaTheme="minorHAnsi" w:hAnsi="Lucida Console" w:cs="Lucida Console"/>
+          <w:color w:val="auto"/>
+          <w:sz w:val="18"/>
+          <w:szCs w:val="18"/>
+        </w:rPr>
+        <w:t>ms</w:t>
+      </w:r>
+      <w:proofErr w:type="spellEnd"/>
+      <w:r>
+        <w:rPr>
+          <w:rFonts w:ascii="Lucida Console" w:eastAsiaTheme="minorHAnsi" w:hAnsi="Lucida Console" w:cs="Lucida Console"/>
+          <w:color w:val="auto"/>
+          <w:sz w:val="18"/>
+          <w:szCs w:val="18"/>
+        </w:rPr>
+        <w:t>).</w:t>
       </w:r>
     </w:p>
     <w:p>
@@ -4243,7 +5152,15 @@
         </w:numPr>
       </w:pPr>
       <w:r>
-        <w:t>Run the installation command for the newest verison:</w:t>
+        <w:t xml:space="preserve">Run the installation command for the newest </w:t>
+      </w:r>
+      <w:proofErr w:type="spellStart"/>
+      <w:r>
+        <w:t>verison</w:t>
+      </w:r>
+      <w:proofErr w:type="spellEnd"/>
+      <w:r>
+        <w:t>:</w:t>
       </w:r>
     </w:p>
     <w:p>
@@ -4262,8 +5179,29 @@
           <w:szCs w:val="18"/>
           <w:highlight w:val="lightGray"/>
         </w:rPr>
-        <w:t xml:space="preserve">dotnet tool install --global dotnet-ef --version </w:t>
-      </w:r>
+        <w:t>dotnet tool install --global dotnet-</w:t>
+      </w:r>
+      <w:proofErr w:type="spellStart"/>
+      <w:r>
+        <w:rPr>
+          <w:rFonts w:ascii="Lucida Console" w:hAnsi="Lucida Console" w:cs="Lucida Console"/>
+          <w:sz w:val="18"/>
+          <w:szCs w:val="18"/>
+          <w:highlight w:val="lightGray"/>
+        </w:rPr>
+        <w:t>ef</w:t>
+      </w:r>
+      <w:proofErr w:type="spellEnd"/>
+      <w:r>
+        <w:rPr>
+          <w:rFonts w:ascii="Lucida Console" w:hAnsi="Lucida Console" w:cs="Lucida Console"/>
+          <w:sz w:val="18"/>
+          <w:szCs w:val="18"/>
+          <w:highlight w:val="lightGray"/>
+        </w:rPr>
+        <w:t xml:space="preserve"> --version </w:t>
+      </w:r>
+      <w:proofErr w:type="spellStart"/>
       <w:r>
         <w:rPr>
           <w:rFonts w:ascii="Lucida Console" w:hAnsi="Lucida Console" w:cs="Lucida Console"/>
@@ -4300,6 +5238,7 @@
         </w:rPr>
         <w:t>.x</w:t>
       </w:r>
+      <w:proofErr w:type="spellEnd"/>
     </w:p>
     <w:p>
       <w:pPr>
@@ -4347,8 +5286,29 @@
           <w:szCs w:val="18"/>
           <w:highlight w:val="lightGray"/>
         </w:rPr>
-        <w:t xml:space="preserve"> --global dotnet-ef --version </w:t>
-      </w:r>
+        <w:t xml:space="preserve"> --global dotnet-</w:t>
+      </w:r>
+      <w:proofErr w:type="spellStart"/>
+      <w:r>
+        <w:rPr>
+          <w:rFonts w:ascii="Lucida Console" w:hAnsi="Lucida Console" w:cs="Lucida Console"/>
+          <w:sz w:val="18"/>
+          <w:szCs w:val="18"/>
+          <w:highlight w:val="lightGray"/>
+        </w:rPr>
+        <w:t>ef</w:t>
+      </w:r>
+      <w:proofErr w:type="spellEnd"/>
+      <w:r>
+        <w:rPr>
+          <w:rFonts w:ascii="Lucida Console" w:hAnsi="Lucida Console" w:cs="Lucida Console"/>
+          <w:sz w:val="18"/>
+          <w:szCs w:val="18"/>
+          <w:highlight w:val="lightGray"/>
+        </w:rPr>
+        <w:t xml:space="preserve"> --version </w:t>
+      </w:r>
+      <w:proofErr w:type="spellStart"/>
       <w:r>
         <w:rPr>
           <w:rFonts w:ascii="Lucida Console" w:hAnsi="Lucida Console" w:cs="Lucida Console"/>
@@ -4385,6 +5345,7 @@
         </w:rPr>
         <w:t>.x</w:t>
       </w:r>
+      <w:proofErr w:type="spellEnd"/>
     </w:p>
     <w:p>
       <w:pPr>
@@ -4422,6 +5383,7 @@
           <w:szCs w:val="18"/>
         </w:rPr>
       </w:pPr>
+      <w:proofErr w:type="spellStart"/>
       <w:r>
         <w:rPr>
           <w:rFonts w:ascii="Lucida Console" w:hAnsi="Lucida Console" w:cs="Lucida Console"/>
@@ -4429,7 +5391,17 @@
           <w:sz w:val="18"/>
           <w:szCs w:val="18"/>
         </w:rPr>
-        <w:t xml:space="preserve">FaebuG@DESKTOP-GLOFFKS </w:t>
+        <w:t>FaebuG@DESKTOP-GLOFFKS</w:t>
+      </w:r>
+      <w:proofErr w:type="spellEnd"/>
+      <w:r>
+        <w:rPr>
+          <w:rFonts w:ascii="Lucida Console" w:hAnsi="Lucida Console" w:cs="Lucida Console"/>
+          <w:color w:val="00BF00"/>
+          <w:sz w:val="18"/>
+          <w:szCs w:val="18"/>
+        </w:rPr>
+        <w:t xml:space="preserve"> </w:t>
       </w:r>
       <w:r>
         <w:rPr>
@@ -4535,8 +5507,36 @@
           <w:sz w:val="18"/>
           <w:szCs w:val="18"/>
         </w:rPr>
-        <w:t>dotnet-ef       5.0.4        dotnet-ef</w:t>
-      </w:r>
+        <w:t>dotnet-</w:t>
+      </w:r>
+      <w:proofErr w:type="spellStart"/>
+      <w:r>
+        <w:rPr>
+          <w:rFonts w:ascii="Lucida Console" w:hAnsi="Lucida Console" w:cs="Lucida Console"/>
+          <w:sz w:val="18"/>
+          <w:szCs w:val="18"/>
+        </w:rPr>
+        <w:t>ef</w:t>
+      </w:r>
+      <w:proofErr w:type="spellEnd"/>
+      <w:r>
+        <w:rPr>
+          <w:rFonts w:ascii="Lucida Console" w:hAnsi="Lucida Console" w:cs="Lucida Console"/>
+          <w:sz w:val="18"/>
+          <w:szCs w:val="18"/>
+        </w:rPr>
+        <w:t xml:space="preserve">       5.0.4        dotnet-</w:t>
+      </w:r>
+      <w:proofErr w:type="spellStart"/>
+      <w:r>
+        <w:rPr>
+          <w:rFonts w:ascii="Lucida Console" w:hAnsi="Lucida Console" w:cs="Lucida Console"/>
+          <w:sz w:val="18"/>
+          <w:szCs w:val="18"/>
+        </w:rPr>
+        <w:t>ef</w:t>
+      </w:r>
+      <w:proofErr w:type="spellEnd"/>
     </w:p>
     <w:p>
       <w:pPr>
@@ -4633,13 +5633,17 @@
             <w:tcW w:w="4675" w:type="dxa"/>
           </w:tcPr>
           <w:p>
+            <w:proofErr w:type="spellStart"/>
+            <w:proofErr w:type="gramStart"/>
             <w:r>
               <w:lastRenderedPageBreak/>
               <w:t>microsoft.entityframeworkcore</w:t>
             </w:r>
+            <w:proofErr w:type="gramEnd"/>
             <w:r>
               <w:t>.sqlite</w:t>
             </w:r>
+            <w:proofErr w:type="spellEnd"/>
           </w:p>
         </w:tc>
         <w:tc>
@@ -4659,9 +5663,13 @@
             <w:tcW w:w="4675" w:type="dxa"/>
           </w:tcPr>
           <w:p>
+            <w:proofErr w:type="spellStart"/>
+            <w:proofErr w:type="gramStart"/>
             <w:r>
               <w:t>Microsoft.EntityFrameworkCore.Design</w:t>
             </w:r>
+            <w:proofErr w:type="spellEnd"/>
+            <w:proofErr w:type="gramEnd"/>
           </w:p>
         </w:tc>
         <w:tc>
@@ -4681,9 +5689,16 @@
             <w:tcW w:w="4675" w:type="dxa"/>
           </w:tcPr>
           <w:p>
-            <w:r>
-              <w:t>mediatr.extensions.microsoft.dependencyinjection</w:t>
-            </w:r>
+            <w:proofErr w:type="spellStart"/>
+            <w:proofErr w:type="gramStart"/>
+            <w:r>
+              <w:t>mediatr.extensions</w:t>
+            </w:r>
+            <w:proofErr w:type="gramEnd"/>
+            <w:r>
+              <w:t>.microsoft.dependencyinjection</w:t>
+            </w:r>
+            <w:proofErr w:type="spellEnd"/>
           </w:p>
         </w:tc>
         <w:tc>
@@ -4703,9 +5718,13 @@
             <w:tcW w:w="4675" w:type="dxa"/>
           </w:tcPr>
           <w:p>
+            <w:proofErr w:type="spellStart"/>
+            <w:proofErr w:type="gramStart"/>
             <w:r>
               <w:t>AutoMapper.Extensions.Microsoft.DependencyInjection</w:t>
             </w:r>
+            <w:proofErr w:type="spellEnd"/>
+            <w:proofErr w:type="gramEnd"/>
           </w:p>
         </w:tc>
         <w:tc>
@@ -4725,9 +5744,11 @@
             <w:tcW w:w="4675" w:type="dxa"/>
           </w:tcPr>
           <w:p>
+            <w:proofErr w:type="spellStart"/>
             <w:r>
               <w:t>FluentValidation.AspNetCore</w:t>
             </w:r>
+            <w:proofErr w:type="spellEnd"/>
           </w:p>
         </w:tc>
         <w:tc>
@@ -4747,9 +5768,13 @@
             <w:tcW w:w="4675" w:type="dxa"/>
           </w:tcPr>
           <w:p>
+            <w:proofErr w:type="spellStart"/>
+            <w:proofErr w:type="gramStart"/>
             <w:r>
               <w:t>Microsoft.AspNetCore.Identity.EntityFrameworkCore</w:t>
             </w:r>
+            <w:proofErr w:type="spellEnd"/>
+            <w:proofErr w:type="gramEnd"/>
           </w:p>
         </w:tc>
         <w:tc>
@@ -4769,9 +5794,13 @@
             <w:tcW w:w="4675" w:type="dxa"/>
           </w:tcPr>
           <w:p>
+            <w:proofErr w:type="spellStart"/>
+            <w:proofErr w:type="gramStart"/>
             <w:r>
               <w:t>Microsoft.IdentityModel.Tokens</w:t>
             </w:r>
+            <w:proofErr w:type="spellEnd"/>
+            <w:proofErr w:type="gramEnd"/>
           </w:p>
         </w:tc>
         <w:tc>
@@ -4791,9 +5820,13 @@
             <w:tcW w:w="4675" w:type="dxa"/>
           </w:tcPr>
           <w:p>
+            <w:proofErr w:type="spellStart"/>
+            <w:proofErr w:type="gramStart"/>
             <w:r>
               <w:t>System.IdentityModel.Tokens.Jwt</w:t>
             </w:r>
+            <w:proofErr w:type="spellEnd"/>
+            <w:proofErr w:type="gramEnd"/>
           </w:p>
         </w:tc>
         <w:tc>
@@ -4813,9 +5846,13 @@
             <w:tcW w:w="4675" w:type="dxa"/>
           </w:tcPr>
           <w:p>
+            <w:proofErr w:type="spellStart"/>
+            <w:proofErr w:type="gramStart"/>
             <w:r>
               <w:t>Microsoft.AspNetCore.Authentication.JwtBearer</w:t>
             </w:r>
+            <w:proofErr w:type="spellEnd"/>
+            <w:proofErr w:type="gramEnd"/>
           </w:p>
         </w:tc>
         <w:tc>
@@ -4835,9 +5872,11 @@
             <w:tcW w:w="4675" w:type="dxa"/>
           </w:tcPr>
           <w:p>
+            <w:proofErr w:type="spellStart"/>
             <w:r>
               <w:t>CloudinaryDotNet</w:t>
             </w:r>
+            <w:proofErr w:type="spellEnd"/>
           </w:p>
         </w:tc>
         <w:tc>
@@ -4884,8 +5923,16 @@
         <w:rPr>
           <w:highlight w:val="lightGray"/>
         </w:rPr>
-        <w:t>git init</w:t>
-      </w:r>
+        <w:t xml:space="preserve">git </w:t>
+      </w:r>
+      <w:proofErr w:type="spellStart"/>
+      <w:r>
+        <w:rPr>
+          <w:highlight w:val="lightGray"/>
+        </w:rPr>
+        <w:t>init</w:t>
+      </w:r>
+      <w:proofErr w:type="spellEnd"/>
     </w:p>
     <w:p>
       <w:pPr>
@@ -4899,8 +5946,16 @@
         <w:rPr>
           <w:highlight w:val="lightGray"/>
         </w:rPr>
-        <w:t>dotnet new gitignore</w:t>
-      </w:r>
+        <w:t xml:space="preserve">dotnet new </w:t>
+      </w:r>
+      <w:proofErr w:type="spellStart"/>
+      <w:r>
+        <w:rPr>
+          <w:highlight w:val="lightGray"/>
+        </w:rPr>
+        <w:t>gitignore</w:t>
+      </w:r>
+      <w:proofErr w:type="spellEnd"/>
     </w:p>
     <w:p/>
     <w:p>
@@ -5111,8 +6166,17 @@
           <w:b/>
           <w:bCs/>
         </w:rPr>
-        <w:t>Starting Component &gt; Api</w:t>
-      </w:r>
+        <w:t xml:space="preserve">Starting Component &gt; </w:t>
+      </w:r>
+      <w:proofErr w:type="spellStart"/>
+      <w:r>
+        <w:rPr>
+          <w:b/>
+          <w:bCs/>
+        </w:rPr>
+        <w:t>Api</w:t>
+      </w:r>
+      <w:proofErr w:type="spellEnd"/>
     </w:p>
     <w:p>
       <w:pPr>
@@ -5124,13 +6188,37 @@
         <w:spacing w:after="0"/>
       </w:pPr>
       <w:r>
-        <w:t>It will launch the Application over a profile in Properties/launchSettings.json. When launching in VSCode “IIS Express”, over command line “API” profile.</w:t>
+        <w:t>It will launch the Application over a profile in Properties/</w:t>
+      </w:r>
+      <w:proofErr w:type="spellStart"/>
+      <w:r>
+        <w:t>launchSettings.json</w:t>
+      </w:r>
+      <w:proofErr w:type="spellEnd"/>
+      <w:r>
+        <w:t xml:space="preserve">. When launching in </w:t>
+      </w:r>
+      <w:proofErr w:type="spellStart"/>
+      <w:r>
+        <w:t>VSCode</w:t>
+      </w:r>
+      <w:proofErr w:type="spellEnd"/>
+      <w:r>
+        <w:t xml:space="preserve"> “IIS Express”, over command line “API” profile.</w:t>
       </w:r>
       <w:r>
         <w:t xml:space="preserve"> </w:t>
       </w:r>
       <w:r>
-        <w:t>In development, https is not needed in "applicationUrl” in profile, to keep it as simple as possible.</w:t>
+        <w:t>In development, https is not needed in "</w:t>
+      </w:r>
+      <w:proofErr w:type="spellStart"/>
+      <w:r>
+        <w:t>applicationUrl</w:t>
+      </w:r>
+      <w:proofErr w:type="spellEnd"/>
+      <w:r>
+        <w:t>” in profile, to keep it as simple as possible.</w:t>
       </w:r>
     </w:p>
     <w:p>
@@ -5142,8 +6230,23 @@
         </w:numPr>
         <w:spacing w:after="0"/>
       </w:pPr>
-      <w:r>
-        <w:t>Api.Program.Main(args) will be executed.</w:t>
+      <w:proofErr w:type="spellStart"/>
+      <w:proofErr w:type="gramStart"/>
+      <w:r>
+        <w:t>Api.Program.Main</w:t>
+      </w:r>
+      <w:proofErr w:type="spellEnd"/>
+      <w:proofErr w:type="gramEnd"/>
+      <w:r>
+        <w:t>(</w:t>
+      </w:r>
+      <w:proofErr w:type="spellStart"/>
+      <w:r>
+        <w:t>args</w:t>
+      </w:r>
+      <w:proofErr w:type="spellEnd"/>
+      <w:r>
+        <w:t>) will be executed.</w:t>
       </w:r>
     </w:p>
     <w:p>
@@ -5180,13 +6283,22 @@
         </w:numPr>
         <w:spacing w:after="0"/>
       </w:pPr>
+      <w:proofErr w:type="spellStart"/>
+      <w:proofErr w:type="gramStart"/>
       <w:r>
         <w:lastRenderedPageBreak/>
         <w:t>appsettings.Development</w:t>
       </w:r>
       <w:r>
-        <w:t xml:space="preserve">.json is used in development mode. </w:t>
-      </w:r>
+        <w:t>.json</w:t>
+      </w:r>
+      <w:proofErr w:type="spellEnd"/>
+      <w:proofErr w:type="gramEnd"/>
+      <w:r>
+        <w:t xml:space="preserve"> is used in development mode. </w:t>
+      </w:r>
+      <w:proofErr w:type="spellStart"/>
+      <w:proofErr w:type="gramStart"/>
       <w:r>
         <w:t>a</w:t>
       </w:r>
@@ -5196,11 +6308,21 @@
       <w:r>
         <w:t>.json</w:t>
       </w:r>
+      <w:proofErr w:type="spellEnd"/>
+      <w:proofErr w:type="gramEnd"/>
       <w:r>
         <w:t xml:space="preserve"> is used regardless of the mode.</w:t>
       </w:r>
       <w:r>
-        <w:t xml:space="preserve"> We’ll change Microsoft LogLevel to “Information” so Entity Framework Query information will be shown in dev mode.</w:t>
+        <w:t xml:space="preserve"> We’ll change Microsoft </w:t>
+      </w:r>
+      <w:proofErr w:type="spellStart"/>
+      <w:r>
+        <w:t>LogLevel</w:t>
+      </w:r>
+      <w:proofErr w:type="spellEnd"/>
+      <w:r>
+        <w:t xml:space="preserve"> to “Information” so Entity Framework Query information will be shown in dev mode.</w:t>
       </w:r>
     </w:p>
     <w:p>
@@ -5343,7 +6465,15 @@
         <w:spacing w:after="0"/>
       </w:pPr>
       <w:r>
-        <w:t>HTTP Requests will call the controller endpoints from the Api component.</w:t>
+        <w:t xml:space="preserve">HTTP Requests will call the controller endpoints from the </w:t>
+      </w:r>
+      <w:proofErr w:type="spellStart"/>
+      <w:r>
+        <w:t>Api</w:t>
+      </w:r>
+      <w:proofErr w:type="spellEnd"/>
+      <w:r>
+        <w:t xml:space="preserve"> component.</w:t>
       </w:r>
     </w:p>
     <w:p>
@@ -5469,7 +6599,31 @@
     </w:p>
     <w:p>
       <w:r>
-        <w:t>Get requests sent to this controller will invoke the “IEnumerable&lt;WeatherForecast&gt; Get()” function</w:t>
+        <w:t>Get requests sent to this controller will invoke the “</w:t>
+      </w:r>
+      <w:proofErr w:type="spellStart"/>
+      <w:r>
+        <w:t>IEnumerable</w:t>
+      </w:r>
+      <w:proofErr w:type="spellEnd"/>
+      <w:r>
+        <w:t>&lt;</w:t>
+      </w:r>
+      <w:proofErr w:type="spellStart"/>
+      <w:r>
+        <w:t>WeatherForecast</w:t>
+      </w:r>
+      <w:proofErr w:type="spellEnd"/>
+      <w:r>
+        <w:t xml:space="preserve">&gt; </w:t>
+      </w:r>
+      <w:proofErr w:type="gramStart"/>
+      <w:r>
+        <w:t>Get(</w:t>
+      </w:r>
+      <w:proofErr w:type="gramEnd"/>
+      <w:r>
+        <w:t>)” function</w:t>
       </w:r>
       <w:r>
         <w:t>.</w:t>
@@ -5553,7 +6707,15 @@
     </w:p>
     <w:p>
       <w:r>
-        <w:t>Added the db connection to our contained services.</w:t>
+        <w:t xml:space="preserve">Added the </w:t>
+      </w:r>
+      <w:proofErr w:type="spellStart"/>
+      <w:r>
+        <w:t>db</w:t>
+      </w:r>
+      <w:proofErr w:type="spellEnd"/>
+      <w:r>
+        <w:t xml:space="preserve"> connection to our contained services.</w:t>
       </w:r>
       <w:r>
         <w:rPr>
@@ -5760,7 +6922,47 @@
           <w:szCs w:val="18"/>
           <w:highlight w:val="lightGray"/>
         </w:rPr>
-        <w:t>dotnet ef migrations add InitialCreate -p Persistence -s API</w:t>
+        <w:t xml:space="preserve">dotnet </w:t>
+      </w:r>
+      <w:proofErr w:type="spellStart"/>
+      <w:r>
+        <w:rPr>
+          <w:rFonts w:ascii="Lucida Console" w:hAnsi="Lucida Console" w:cs="Lucida Console"/>
+          <w:sz w:val="18"/>
+          <w:szCs w:val="18"/>
+          <w:highlight w:val="lightGray"/>
+        </w:rPr>
+        <w:t>ef</w:t>
+      </w:r>
+      <w:proofErr w:type="spellEnd"/>
+      <w:r>
+        <w:rPr>
+          <w:rFonts w:ascii="Lucida Console" w:hAnsi="Lucida Console" w:cs="Lucida Console"/>
+          <w:sz w:val="18"/>
+          <w:szCs w:val="18"/>
+          <w:highlight w:val="lightGray"/>
+        </w:rPr>
+        <w:t xml:space="preserve"> migrations add </w:t>
+      </w:r>
+      <w:proofErr w:type="spellStart"/>
+      <w:r>
+        <w:rPr>
+          <w:rFonts w:ascii="Lucida Console" w:hAnsi="Lucida Console" w:cs="Lucida Console"/>
+          <w:sz w:val="18"/>
+          <w:szCs w:val="18"/>
+          <w:highlight w:val="lightGray"/>
+        </w:rPr>
+        <w:t>InitialCreate</w:t>
+      </w:r>
+      <w:proofErr w:type="spellEnd"/>
+      <w:r>
+        <w:rPr>
+          <w:rFonts w:ascii="Lucida Console" w:hAnsi="Lucida Console" w:cs="Lucida Console"/>
+          <w:sz w:val="18"/>
+          <w:szCs w:val="18"/>
+          <w:highlight w:val="lightGray"/>
+        </w:rPr>
+        <w:t xml:space="preserve"> -p Persistence -s API</w:t>
       </w:r>
     </w:p>
     <w:p>
@@ -5781,8 +6983,59 @@
           <w:szCs w:val="18"/>
           <w:highlight w:val="lightGray"/>
         </w:rPr>
-        <w:t>dotnet ef migrations add AddCanceledProperty -p Persistence -s Api</w:t>
-      </w:r>
+        <w:t xml:space="preserve">dotnet </w:t>
+      </w:r>
+      <w:proofErr w:type="spellStart"/>
+      <w:r>
+        <w:rPr>
+          <w:rFonts w:ascii="Lucida Console" w:hAnsi="Lucida Console" w:cs="Lucida Console"/>
+          <w:sz w:val="18"/>
+          <w:szCs w:val="18"/>
+          <w:highlight w:val="lightGray"/>
+        </w:rPr>
+        <w:t>ef</w:t>
+      </w:r>
+      <w:proofErr w:type="spellEnd"/>
+      <w:r>
+        <w:rPr>
+          <w:rFonts w:ascii="Lucida Console" w:hAnsi="Lucida Console" w:cs="Lucida Console"/>
+          <w:sz w:val="18"/>
+          <w:szCs w:val="18"/>
+          <w:highlight w:val="lightGray"/>
+        </w:rPr>
+        <w:t xml:space="preserve"> migrations add </w:t>
+      </w:r>
+      <w:proofErr w:type="spellStart"/>
+      <w:r>
+        <w:rPr>
+          <w:rFonts w:ascii="Lucida Console" w:hAnsi="Lucida Console" w:cs="Lucida Console"/>
+          <w:sz w:val="18"/>
+          <w:szCs w:val="18"/>
+          <w:highlight w:val="lightGray"/>
+        </w:rPr>
+        <w:t>AddCanceledProperty</w:t>
+      </w:r>
+      <w:proofErr w:type="spellEnd"/>
+      <w:r>
+        <w:rPr>
+          <w:rFonts w:ascii="Lucida Console" w:hAnsi="Lucida Console" w:cs="Lucida Console"/>
+          <w:sz w:val="18"/>
+          <w:szCs w:val="18"/>
+          <w:highlight w:val="lightGray"/>
+        </w:rPr>
+        <w:t xml:space="preserve"> -p Persistence -s </w:t>
+      </w:r>
+      <w:proofErr w:type="spellStart"/>
+      <w:r>
+        <w:rPr>
+          <w:rFonts w:ascii="Lucida Console" w:hAnsi="Lucida Console" w:cs="Lucida Console"/>
+          <w:sz w:val="18"/>
+          <w:szCs w:val="18"/>
+          <w:highlight w:val="lightGray"/>
+        </w:rPr>
+        <w:t>Api</w:t>
+      </w:r>
+      <w:proofErr w:type="spellEnd"/>
     </w:p>
     <w:p>
       <w:pPr>
@@ -5802,7 +7055,27 @@
           <w:szCs w:val="18"/>
           <w:highlight w:val="lightGray"/>
         </w:rPr>
-        <w:t>dotnet ef database drop -s API -p Persistence</w:t>
+        <w:t xml:space="preserve">dotnet </w:t>
+      </w:r>
+      <w:proofErr w:type="spellStart"/>
+      <w:r>
+        <w:rPr>
+          <w:rFonts w:ascii="Lucida Console" w:hAnsi="Lucida Console" w:cs="Lucida Console"/>
+          <w:sz w:val="18"/>
+          <w:szCs w:val="18"/>
+          <w:highlight w:val="lightGray"/>
+        </w:rPr>
+        <w:t>ef</w:t>
+      </w:r>
+      <w:proofErr w:type="spellEnd"/>
+      <w:r>
+        <w:rPr>
+          <w:rFonts w:ascii="Lucida Console" w:hAnsi="Lucida Console" w:cs="Lucida Console"/>
+          <w:sz w:val="18"/>
+          <w:szCs w:val="18"/>
+          <w:highlight w:val="lightGray"/>
+        </w:rPr>
+        <w:t xml:space="preserve"> database drop -s API -p Persistence</w:t>
       </w:r>
     </w:p>
     <w:p>
@@ -5870,8 +7143,13 @@
         <w:t>“</w:t>
       </w:r>
       <w:r>
-        <w:t>With clean architecture we are mainly concerned with keeping the different layers separate from each other.   The Application layer should not know anything about the outer layers, such as the API for example.    Mediator allows us to send an object from the API to the Application layer, and the Application layer handler sends an object back to the API.   The idea being that we could switch the API to (lets say) a console app without changing any of the logic in the Application layer.   </w:t>
-      </w:r>
+        <w:t xml:space="preserve">With clean architecture we are mainly concerned with keeping the different layers separate from each other.   The Application layer should not know anything about the outer layers, such as the API for example.    Mediator allows us to send an object from the API to the Application layer, and the Application layer handler sends an object back to the API.   The idea being that we could switch the API to (lets say) a console app without changing any of the logic in the Application </w:t>
+      </w:r>
+      <w:proofErr w:type="gramStart"/>
+      <w:r>
+        <w:t>layer.   </w:t>
+      </w:r>
+      <w:proofErr w:type="gramEnd"/>
       <w:r>
         <w:t>”</w:t>
       </w:r>
@@ -6048,7 +7326,23 @@
     </w:p>
     <w:p>
       <w:r>
-        <w:t>Our “ApiController” Attribute automaticly sends a HTTP 400 response if a requirement is not met:</w:t>
+        <w:t>Our “</w:t>
+      </w:r>
+      <w:proofErr w:type="spellStart"/>
+      <w:r>
+        <w:t>ApiController</w:t>
+      </w:r>
+      <w:proofErr w:type="spellEnd"/>
+      <w:r>
+        <w:t xml:space="preserve">” Attribute </w:t>
+      </w:r>
+      <w:proofErr w:type="spellStart"/>
+      <w:r>
+        <w:t>automaticly</w:t>
+      </w:r>
+      <w:proofErr w:type="spellEnd"/>
+      <w:r>
+        <w:t xml:space="preserve"> sends a HTTP 400 response if a requirement is not met:</w:t>
       </w:r>
     </w:p>
     <w:p>
@@ -6132,14 +7426,45 @@
           <w:szCs w:val="18"/>
         </w:rPr>
       </w:pPr>
-      <w:r>
-        <w:rPr>
-          <w:rFonts w:ascii="Lucida Console" w:hAnsi="Lucida Console" w:cs="Lucida Console"/>
-          <w:sz w:val="18"/>
-          <w:szCs w:val="18"/>
-          <w:highlight w:val="lightGray"/>
-        </w:rPr>
-        <w:t>npx create-react-app client-app --use-npm --template typescript</w:t>
+      <w:proofErr w:type="spellStart"/>
+      <w:r>
+        <w:rPr>
+          <w:rFonts w:ascii="Lucida Console" w:hAnsi="Lucida Console" w:cs="Lucida Console"/>
+          <w:sz w:val="18"/>
+          <w:szCs w:val="18"/>
+          <w:highlight w:val="lightGray"/>
+        </w:rPr>
+        <w:t>npx</w:t>
+      </w:r>
+      <w:proofErr w:type="spellEnd"/>
+      <w:r>
+        <w:rPr>
+          <w:rFonts w:ascii="Lucida Console" w:hAnsi="Lucida Console" w:cs="Lucida Console"/>
+          <w:sz w:val="18"/>
+          <w:szCs w:val="18"/>
+          <w:highlight w:val="lightGray"/>
+        </w:rPr>
+        <w:t xml:space="preserve"> create-react-app client-app --use-</w:t>
+      </w:r>
+      <w:proofErr w:type="spellStart"/>
+      <w:r>
+        <w:rPr>
+          <w:rFonts w:ascii="Lucida Console" w:hAnsi="Lucida Console" w:cs="Lucida Console"/>
+          <w:sz w:val="18"/>
+          <w:szCs w:val="18"/>
+          <w:highlight w:val="lightGray"/>
+        </w:rPr>
+        <w:t>npm</w:t>
+      </w:r>
+      <w:proofErr w:type="spellEnd"/>
+      <w:r>
+        <w:rPr>
+          <w:rFonts w:ascii="Lucida Console" w:hAnsi="Lucida Console" w:cs="Lucida Console"/>
+          <w:sz w:val="18"/>
+          <w:szCs w:val="18"/>
+          <w:highlight w:val="lightGray"/>
+        </w:rPr>
+        <w:t xml:space="preserve"> --template typescript</w:t>
       </w:r>
     </w:p>
     <w:p>
@@ -6186,14 +7511,45 @@
           <w:highlight w:val="lightGray"/>
         </w:rPr>
       </w:pPr>
-      <w:r>
-        <w:rPr>
-          <w:rFonts w:ascii="Lucida Console" w:hAnsi="Lucida Console" w:cs="Lucida Console"/>
-          <w:sz w:val="18"/>
-          <w:szCs w:val="18"/>
-          <w:highlight w:val="lightGray"/>
-        </w:rPr>
-        <w:t>npm install eslint --save-dev</w:t>
+      <w:proofErr w:type="spellStart"/>
+      <w:r>
+        <w:rPr>
+          <w:rFonts w:ascii="Lucida Console" w:hAnsi="Lucida Console" w:cs="Lucida Console"/>
+          <w:sz w:val="18"/>
+          <w:szCs w:val="18"/>
+          <w:highlight w:val="lightGray"/>
+        </w:rPr>
+        <w:t>npm</w:t>
+      </w:r>
+      <w:proofErr w:type="spellEnd"/>
+      <w:r>
+        <w:rPr>
+          <w:rFonts w:ascii="Lucida Console" w:hAnsi="Lucida Console" w:cs="Lucida Console"/>
+          <w:sz w:val="18"/>
+          <w:szCs w:val="18"/>
+          <w:highlight w:val="lightGray"/>
+        </w:rPr>
+        <w:t xml:space="preserve"> install </w:t>
+      </w:r>
+      <w:proofErr w:type="spellStart"/>
+      <w:r>
+        <w:rPr>
+          <w:rFonts w:ascii="Lucida Console" w:hAnsi="Lucida Console" w:cs="Lucida Console"/>
+          <w:sz w:val="18"/>
+          <w:szCs w:val="18"/>
+          <w:highlight w:val="lightGray"/>
+        </w:rPr>
+        <w:t>eslint</w:t>
+      </w:r>
+      <w:proofErr w:type="spellEnd"/>
+      <w:r>
+        <w:rPr>
+          <w:rFonts w:ascii="Lucida Console" w:hAnsi="Lucida Console" w:cs="Lucida Console"/>
+          <w:sz w:val="18"/>
+          <w:szCs w:val="18"/>
+          <w:highlight w:val="lightGray"/>
+        </w:rPr>
+        <w:t xml:space="preserve"> --save-dev</w:t>
       </w:r>
     </w:p>
     <w:p>
@@ -6212,6 +7568,7 @@
           <w:lang w:val="en-US" w:eastAsia="en-US"/>
         </w:rPr>
       </w:pPr>
+      <w:proofErr w:type="spellStart"/>
       <w:r>
         <w:rPr>
           <w:rFonts w:ascii="Lucida Console" w:eastAsiaTheme="minorHAnsi" w:hAnsi="Lucida Console" w:cs="Lucida Console"/>
@@ -6220,7 +7577,40 @@
           <w:highlight w:val="lightGray"/>
           <w:lang w:val="en-US" w:eastAsia="en-US"/>
         </w:rPr>
-        <w:t>npm install eslint-plugin-react --save-dev</w:t>
+        <w:t>npm</w:t>
+      </w:r>
+      <w:proofErr w:type="spellEnd"/>
+      <w:r>
+        <w:rPr>
+          <w:rFonts w:ascii="Lucida Console" w:eastAsiaTheme="minorHAnsi" w:hAnsi="Lucida Console" w:cs="Lucida Console"/>
+          <w:sz w:val="18"/>
+          <w:szCs w:val="18"/>
+          <w:highlight w:val="lightGray"/>
+          <w:lang w:val="en-US" w:eastAsia="en-US"/>
+        </w:rPr>
+        <w:t xml:space="preserve"> install </w:t>
+      </w:r>
+      <w:proofErr w:type="spellStart"/>
+      <w:r>
+        <w:rPr>
+          <w:rFonts w:ascii="Lucida Console" w:eastAsiaTheme="minorHAnsi" w:hAnsi="Lucida Console" w:cs="Lucida Console"/>
+          <w:sz w:val="18"/>
+          <w:szCs w:val="18"/>
+          <w:highlight w:val="lightGray"/>
+          <w:lang w:val="en-US" w:eastAsia="en-US"/>
+        </w:rPr>
+        <w:t>eslint</w:t>
+      </w:r>
+      <w:proofErr w:type="spellEnd"/>
+      <w:r>
+        <w:rPr>
+          <w:rFonts w:ascii="Lucida Console" w:eastAsiaTheme="minorHAnsi" w:hAnsi="Lucida Console" w:cs="Lucida Console"/>
+          <w:sz w:val="18"/>
+          <w:szCs w:val="18"/>
+          <w:highlight w:val="lightGray"/>
+          <w:lang w:val="en-US" w:eastAsia="en-US"/>
+        </w:rPr>
+        <w:t>-plugin-react --save-dev</w:t>
       </w:r>
     </w:p>
     <w:p>
@@ -6238,15 +7628,77 @@
           <w:highlight w:val="lightGray"/>
         </w:rPr>
       </w:pPr>
-      <w:r>
-        <w:rPr>
-          <w:rFonts w:ascii="Lucida Console" w:hAnsi="Lucida Console" w:cs="Lucida Console"/>
-          <w:sz w:val="18"/>
-          <w:szCs w:val="18"/>
-          <w:highlight w:val="lightGray"/>
-        </w:rPr>
-        <w:t>npm install semantic-ui-react semantic-ui-css</w:t>
-      </w:r>
+      <w:proofErr w:type="spellStart"/>
+      <w:r>
+        <w:rPr>
+          <w:rFonts w:ascii="Lucida Console" w:hAnsi="Lucida Console" w:cs="Lucida Console"/>
+          <w:sz w:val="18"/>
+          <w:szCs w:val="18"/>
+          <w:highlight w:val="lightGray"/>
+        </w:rPr>
+        <w:t>npm</w:t>
+      </w:r>
+      <w:proofErr w:type="spellEnd"/>
+      <w:r>
+        <w:rPr>
+          <w:rFonts w:ascii="Lucida Console" w:hAnsi="Lucida Console" w:cs="Lucida Console"/>
+          <w:sz w:val="18"/>
+          <w:szCs w:val="18"/>
+          <w:highlight w:val="lightGray"/>
+        </w:rPr>
+        <w:t xml:space="preserve"> install semantic-</w:t>
+      </w:r>
+      <w:proofErr w:type="spellStart"/>
+      <w:r>
+        <w:rPr>
+          <w:rFonts w:ascii="Lucida Console" w:hAnsi="Lucida Console" w:cs="Lucida Console"/>
+          <w:sz w:val="18"/>
+          <w:szCs w:val="18"/>
+          <w:highlight w:val="lightGray"/>
+        </w:rPr>
+        <w:t>ui</w:t>
+      </w:r>
+      <w:proofErr w:type="spellEnd"/>
+      <w:r>
+        <w:rPr>
+          <w:rFonts w:ascii="Lucida Console" w:hAnsi="Lucida Console" w:cs="Lucida Console"/>
+          <w:sz w:val="18"/>
+          <w:szCs w:val="18"/>
+          <w:highlight w:val="lightGray"/>
+        </w:rPr>
+        <w:t>-react semantic-</w:t>
+      </w:r>
+      <w:proofErr w:type="spellStart"/>
+      <w:r>
+        <w:rPr>
+          <w:rFonts w:ascii="Lucida Console" w:hAnsi="Lucida Console" w:cs="Lucida Console"/>
+          <w:sz w:val="18"/>
+          <w:szCs w:val="18"/>
+          <w:highlight w:val="lightGray"/>
+        </w:rPr>
+        <w:t>ui</w:t>
+      </w:r>
+      <w:proofErr w:type="spellEnd"/>
+      <w:r>
+        <w:rPr>
+          <w:rFonts w:ascii="Lucida Console" w:hAnsi="Lucida Console" w:cs="Lucida Console"/>
+          <w:sz w:val="18"/>
+          <w:szCs w:val="18"/>
+          <w:highlight w:val="lightGray"/>
+        </w:rPr>
+        <w:t>-</w:t>
+      </w:r>
+      <w:proofErr w:type="spellStart"/>
+      <w:r>
+        <w:rPr>
+          <w:rFonts w:ascii="Lucida Console" w:hAnsi="Lucida Console" w:cs="Lucida Console"/>
+          <w:sz w:val="18"/>
+          <w:szCs w:val="18"/>
+          <w:highlight w:val="lightGray"/>
+        </w:rPr>
+        <w:t>css</w:t>
+      </w:r>
+      <w:proofErr w:type="spellEnd"/>
     </w:p>
     <w:p>
       <w:pPr>
@@ -6263,15 +7715,37 @@
           <w:highlight w:val="lightGray"/>
         </w:rPr>
       </w:pPr>
-      <w:r>
-        <w:rPr>
-          <w:rFonts w:ascii="Lucida Console" w:hAnsi="Lucida Console" w:cs="Lucida Console"/>
-          <w:sz w:val="18"/>
-          <w:szCs w:val="18"/>
-          <w:highlight w:val="lightGray"/>
-        </w:rPr>
-        <w:t>npm install uuid</w:t>
-      </w:r>
+      <w:proofErr w:type="spellStart"/>
+      <w:r>
+        <w:rPr>
+          <w:rFonts w:ascii="Lucida Console" w:hAnsi="Lucida Console" w:cs="Lucida Console"/>
+          <w:sz w:val="18"/>
+          <w:szCs w:val="18"/>
+          <w:highlight w:val="lightGray"/>
+        </w:rPr>
+        <w:t>npm</w:t>
+      </w:r>
+      <w:proofErr w:type="spellEnd"/>
+      <w:r>
+        <w:rPr>
+          <w:rFonts w:ascii="Lucida Console" w:hAnsi="Lucida Console" w:cs="Lucida Console"/>
+          <w:sz w:val="18"/>
+          <w:szCs w:val="18"/>
+          <w:highlight w:val="lightGray"/>
+        </w:rPr>
+        <w:t xml:space="preserve"> install </w:t>
+      </w:r>
+      <w:proofErr w:type="spellStart"/>
+      <w:r>
+        <w:rPr>
+          <w:rFonts w:ascii="Lucida Console" w:hAnsi="Lucida Console" w:cs="Lucida Console"/>
+          <w:sz w:val="18"/>
+          <w:szCs w:val="18"/>
+          <w:highlight w:val="lightGray"/>
+        </w:rPr>
+        <w:t>uuid</w:t>
+      </w:r>
+      <w:proofErr w:type="spellEnd"/>
     </w:p>
     <w:p>
       <w:pPr>
@@ -6288,14 +7762,45 @@
           <w:highlight w:val="lightGray"/>
         </w:rPr>
       </w:pPr>
-      <w:r>
-        <w:rPr>
-          <w:rFonts w:ascii="Lucida Console" w:hAnsi="Lucida Console" w:cs="Lucida Console"/>
-          <w:sz w:val="18"/>
-          <w:szCs w:val="18"/>
-          <w:highlight w:val="lightGray"/>
-        </w:rPr>
-        <w:t>npm i --save-dev @types/uuid</w:t>
+      <w:proofErr w:type="spellStart"/>
+      <w:r>
+        <w:rPr>
+          <w:rFonts w:ascii="Lucida Console" w:hAnsi="Lucida Console" w:cs="Lucida Console"/>
+          <w:sz w:val="18"/>
+          <w:szCs w:val="18"/>
+          <w:highlight w:val="lightGray"/>
+        </w:rPr>
+        <w:t>npm</w:t>
+      </w:r>
+      <w:proofErr w:type="spellEnd"/>
+      <w:r>
+        <w:rPr>
+          <w:rFonts w:ascii="Lucida Console" w:hAnsi="Lucida Console" w:cs="Lucida Console"/>
+          <w:sz w:val="18"/>
+          <w:szCs w:val="18"/>
+          <w:highlight w:val="lightGray"/>
+        </w:rPr>
+        <w:t xml:space="preserve"> </w:t>
+      </w:r>
+      <w:proofErr w:type="spellStart"/>
+      <w:r>
+        <w:rPr>
+          <w:rFonts w:ascii="Lucida Console" w:hAnsi="Lucida Console" w:cs="Lucida Console"/>
+          <w:sz w:val="18"/>
+          <w:szCs w:val="18"/>
+          <w:highlight w:val="lightGray"/>
+        </w:rPr>
+        <w:t>i</w:t>
+      </w:r>
+      <w:proofErr w:type="spellEnd"/>
+      <w:r>
+        <w:rPr>
+          <w:rFonts w:ascii="Lucida Console" w:hAnsi="Lucida Console" w:cs="Lucida Console"/>
+          <w:sz w:val="18"/>
+          <w:szCs w:val="18"/>
+          <w:highlight w:val="lightGray"/>
+        </w:rPr>
+        <w:t xml:space="preserve"> --save-dev @types/uuid</w:t>
       </w:r>
     </w:p>
     <w:p>
@@ -6313,14 +7818,65 @@
           <w:highlight w:val="lightGray"/>
         </w:rPr>
       </w:pPr>
-      <w:r>
-        <w:rPr>
-          <w:rFonts w:ascii="Lucida Console" w:hAnsi="Lucida Console" w:cs="Lucida Console"/>
-          <w:sz w:val="18"/>
-          <w:szCs w:val="18"/>
-          <w:highlight w:val="lightGray"/>
-        </w:rPr>
-        <w:t>npm install mobx mobx-react-lite</w:t>
+      <w:proofErr w:type="spellStart"/>
+      <w:r>
+        <w:rPr>
+          <w:rFonts w:ascii="Lucida Console" w:hAnsi="Lucida Console" w:cs="Lucida Console"/>
+          <w:sz w:val="18"/>
+          <w:szCs w:val="18"/>
+          <w:highlight w:val="lightGray"/>
+        </w:rPr>
+        <w:t>npm</w:t>
+      </w:r>
+      <w:proofErr w:type="spellEnd"/>
+      <w:r>
+        <w:rPr>
+          <w:rFonts w:ascii="Lucida Console" w:hAnsi="Lucida Console" w:cs="Lucida Console"/>
+          <w:sz w:val="18"/>
+          <w:szCs w:val="18"/>
+          <w:highlight w:val="lightGray"/>
+        </w:rPr>
+        <w:t xml:space="preserve"> install </w:t>
+      </w:r>
+      <w:proofErr w:type="spellStart"/>
+      <w:r>
+        <w:rPr>
+          <w:rFonts w:ascii="Lucida Console" w:hAnsi="Lucida Console" w:cs="Lucida Console"/>
+          <w:sz w:val="18"/>
+          <w:szCs w:val="18"/>
+          <w:highlight w:val="lightGray"/>
+        </w:rPr>
+        <w:t>mobx</w:t>
+      </w:r>
+      <w:proofErr w:type="spellEnd"/>
+      <w:r>
+        <w:rPr>
+          <w:rFonts w:ascii="Lucida Console" w:hAnsi="Lucida Console" w:cs="Lucida Console"/>
+          <w:sz w:val="18"/>
+          <w:szCs w:val="18"/>
+          <w:highlight w:val="lightGray"/>
+        </w:rPr>
+        <w:t xml:space="preserve"> </w:t>
+      </w:r>
+      <w:proofErr w:type="spellStart"/>
+      <w:r>
+        <w:rPr>
+          <w:rFonts w:ascii="Lucida Console" w:hAnsi="Lucida Console" w:cs="Lucida Console"/>
+          <w:sz w:val="18"/>
+          <w:szCs w:val="18"/>
+          <w:highlight w:val="lightGray"/>
+        </w:rPr>
+        <w:t>mobx</w:t>
+      </w:r>
+      <w:proofErr w:type="spellEnd"/>
+      <w:r>
+        <w:rPr>
+          <w:rFonts w:ascii="Lucida Console" w:hAnsi="Lucida Console" w:cs="Lucida Console"/>
+          <w:sz w:val="18"/>
+          <w:szCs w:val="18"/>
+          <w:highlight w:val="lightGray"/>
+        </w:rPr>
+        <w:t>-react-lite</w:t>
       </w:r>
     </w:p>
     <w:p>
@@ -6337,15 +7893,37 @@
           <w:highlight w:val="lightGray"/>
         </w:rPr>
       </w:pPr>
-      <w:r>
-        <w:rPr>
-          <w:rFonts w:ascii="Lucida Console" w:hAnsi="Lucida Console" w:cs="Lucida Console"/>
-          <w:sz w:val="18"/>
-          <w:szCs w:val="18"/>
-          <w:highlight w:val="lightGray"/>
-        </w:rPr>
-        <w:t>npm install react-router-dom</w:t>
-      </w:r>
+      <w:proofErr w:type="spellStart"/>
+      <w:r>
+        <w:rPr>
+          <w:rFonts w:ascii="Lucida Console" w:hAnsi="Lucida Console" w:cs="Lucida Console"/>
+          <w:sz w:val="18"/>
+          <w:szCs w:val="18"/>
+          <w:highlight w:val="lightGray"/>
+        </w:rPr>
+        <w:t>npm</w:t>
+      </w:r>
+      <w:proofErr w:type="spellEnd"/>
+      <w:r>
+        <w:rPr>
+          <w:rFonts w:ascii="Lucida Console" w:hAnsi="Lucida Console" w:cs="Lucida Console"/>
+          <w:sz w:val="18"/>
+          <w:szCs w:val="18"/>
+          <w:highlight w:val="lightGray"/>
+        </w:rPr>
+        <w:t xml:space="preserve"> install react-router-</w:t>
+      </w:r>
+      <w:proofErr w:type="spellStart"/>
+      <w:r>
+        <w:rPr>
+          <w:rFonts w:ascii="Lucida Console" w:hAnsi="Lucida Console" w:cs="Lucida Console"/>
+          <w:sz w:val="18"/>
+          <w:szCs w:val="18"/>
+          <w:highlight w:val="lightGray"/>
+        </w:rPr>
+        <w:t>dom</w:t>
+      </w:r>
+      <w:proofErr w:type="spellEnd"/>
     </w:p>
     <w:p>
       <w:pPr>
@@ -6361,14 +7939,25 @@
           <w:highlight w:val="lightGray"/>
         </w:rPr>
       </w:pPr>
-      <w:r>
-        <w:rPr>
-          <w:rFonts w:ascii="Lucida Console" w:hAnsi="Lucida Console" w:cs="Lucida Console"/>
-          <w:sz w:val="18"/>
-          <w:szCs w:val="18"/>
-          <w:highlight w:val="lightGray"/>
-        </w:rPr>
-        <w:t>npm install @types/react-router-dom --save-dev</w:t>
+      <w:proofErr w:type="spellStart"/>
+      <w:r>
+        <w:rPr>
+          <w:rFonts w:ascii="Lucida Console" w:hAnsi="Lucida Console" w:cs="Lucida Console"/>
+          <w:sz w:val="18"/>
+          <w:szCs w:val="18"/>
+          <w:highlight w:val="lightGray"/>
+        </w:rPr>
+        <w:t>npm</w:t>
+      </w:r>
+      <w:proofErr w:type="spellEnd"/>
+      <w:r>
+        <w:rPr>
+          <w:rFonts w:ascii="Lucida Console" w:hAnsi="Lucida Console" w:cs="Lucida Console"/>
+          <w:sz w:val="18"/>
+          <w:szCs w:val="18"/>
+          <w:highlight w:val="lightGray"/>
+        </w:rPr>
+        <w:t xml:space="preserve"> install @types/react-router-dom --save-dev</w:t>
       </w:r>
     </w:p>
     <w:p>
@@ -6385,14 +7974,25 @@
           <w:highlight w:val="lightGray"/>
         </w:rPr>
       </w:pPr>
-      <w:r>
-        <w:rPr>
-          <w:rFonts w:ascii="Lucida Console" w:hAnsi="Lucida Console" w:cs="Lucida Console"/>
-          <w:sz w:val="18"/>
-          <w:szCs w:val="18"/>
-          <w:highlight w:val="lightGray"/>
-        </w:rPr>
-        <w:t>npm install react-calendar</w:t>
+      <w:proofErr w:type="spellStart"/>
+      <w:r>
+        <w:rPr>
+          <w:rFonts w:ascii="Lucida Console" w:hAnsi="Lucida Console" w:cs="Lucida Console"/>
+          <w:sz w:val="18"/>
+          <w:szCs w:val="18"/>
+          <w:highlight w:val="lightGray"/>
+        </w:rPr>
+        <w:t>npm</w:t>
+      </w:r>
+      <w:proofErr w:type="spellEnd"/>
+      <w:r>
+        <w:rPr>
+          <w:rFonts w:ascii="Lucida Console" w:hAnsi="Lucida Console" w:cs="Lucida Console"/>
+          <w:sz w:val="18"/>
+          <w:szCs w:val="18"/>
+          <w:highlight w:val="lightGray"/>
+        </w:rPr>
+        <w:t xml:space="preserve"> install react-calendar</w:t>
       </w:r>
     </w:p>
     <w:p>
@@ -6409,14 +8009,25 @@
           <w:highlight w:val="lightGray"/>
         </w:rPr>
       </w:pPr>
-      <w:r>
-        <w:rPr>
-          <w:rFonts w:ascii="Lucida Console" w:hAnsi="Lucida Console" w:cs="Lucida Console"/>
-          <w:sz w:val="18"/>
-          <w:szCs w:val="18"/>
-          <w:highlight w:val="lightGray"/>
-        </w:rPr>
-        <w:t>npm install @types/react-calendar</w:t>
+      <w:proofErr w:type="spellStart"/>
+      <w:r>
+        <w:rPr>
+          <w:rFonts w:ascii="Lucida Console" w:hAnsi="Lucida Console" w:cs="Lucida Console"/>
+          <w:sz w:val="18"/>
+          <w:szCs w:val="18"/>
+          <w:highlight w:val="lightGray"/>
+        </w:rPr>
+        <w:t>npm</w:t>
+      </w:r>
+      <w:proofErr w:type="spellEnd"/>
+      <w:r>
+        <w:rPr>
+          <w:rFonts w:ascii="Lucida Console" w:hAnsi="Lucida Console" w:cs="Lucida Console"/>
+          <w:sz w:val="18"/>
+          <w:szCs w:val="18"/>
+          <w:highlight w:val="lightGray"/>
+        </w:rPr>
+        <w:t xml:space="preserve"> install @types/react-calendar</w:t>
       </w:r>
     </w:p>
     <w:p>
@@ -6433,15 +8044,37 @@
           <w:highlight w:val="lightGray"/>
         </w:rPr>
       </w:pPr>
-      <w:r>
-        <w:rPr>
-          <w:rFonts w:ascii="Lucida Console" w:hAnsi="Lucida Console" w:cs="Lucida Console"/>
-          <w:sz w:val="18"/>
-          <w:szCs w:val="18"/>
-          <w:highlight w:val="lightGray"/>
-        </w:rPr>
-        <w:t>npm install react-toastify</w:t>
-      </w:r>
+      <w:proofErr w:type="spellStart"/>
+      <w:r>
+        <w:rPr>
+          <w:rFonts w:ascii="Lucida Console" w:hAnsi="Lucida Console" w:cs="Lucida Console"/>
+          <w:sz w:val="18"/>
+          <w:szCs w:val="18"/>
+          <w:highlight w:val="lightGray"/>
+        </w:rPr>
+        <w:t>npm</w:t>
+      </w:r>
+      <w:proofErr w:type="spellEnd"/>
+      <w:r>
+        <w:rPr>
+          <w:rFonts w:ascii="Lucida Console" w:hAnsi="Lucida Console" w:cs="Lucida Console"/>
+          <w:sz w:val="18"/>
+          <w:szCs w:val="18"/>
+          <w:highlight w:val="lightGray"/>
+        </w:rPr>
+        <w:t xml:space="preserve"> install react-</w:t>
+      </w:r>
+      <w:proofErr w:type="spellStart"/>
+      <w:r>
+        <w:rPr>
+          <w:rFonts w:ascii="Lucida Console" w:hAnsi="Lucida Console" w:cs="Lucida Console"/>
+          <w:sz w:val="18"/>
+          <w:szCs w:val="18"/>
+          <w:highlight w:val="lightGray"/>
+        </w:rPr>
+        <w:t>toastify</w:t>
+      </w:r>
+      <w:proofErr w:type="spellEnd"/>
     </w:p>
     <w:p>
       <w:pPr>
@@ -6457,15 +8090,37 @@
           <w:highlight w:val="lightGray"/>
         </w:rPr>
       </w:pPr>
-      <w:r>
-        <w:rPr>
-          <w:rFonts w:ascii="Lucida Console" w:hAnsi="Lucida Console" w:cs="Lucida Console"/>
-          <w:sz w:val="18"/>
-          <w:szCs w:val="18"/>
-          <w:highlight w:val="lightGray"/>
-        </w:rPr>
-        <w:t>npm install formik</w:t>
-      </w:r>
+      <w:proofErr w:type="spellStart"/>
+      <w:r>
+        <w:rPr>
+          <w:rFonts w:ascii="Lucida Console" w:hAnsi="Lucida Console" w:cs="Lucida Console"/>
+          <w:sz w:val="18"/>
+          <w:szCs w:val="18"/>
+          <w:highlight w:val="lightGray"/>
+        </w:rPr>
+        <w:t>npm</w:t>
+      </w:r>
+      <w:proofErr w:type="spellEnd"/>
+      <w:r>
+        <w:rPr>
+          <w:rFonts w:ascii="Lucida Console" w:hAnsi="Lucida Console" w:cs="Lucida Console"/>
+          <w:sz w:val="18"/>
+          <w:szCs w:val="18"/>
+          <w:highlight w:val="lightGray"/>
+        </w:rPr>
+        <w:t xml:space="preserve"> install </w:t>
+      </w:r>
+      <w:proofErr w:type="spellStart"/>
+      <w:r>
+        <w:rPr>
+          <w:rFonts w:ascii="Lucida Console" w:hAnsi="Lucida Console" w:cs="Lucida Console"/>
+          <w:sz w:val="18"/>
+          <w:szCs w:val="18"/>
+          <w:highlight w:val="lightGray"/>
+        </w:rPr>
+        <w:t>formik</w:t>
+      </w:r>
+      <w:proofErr w:type="spellEnd"/>
     </w:p>
     <w:p>
       <w:pPr>
@@ -6481,14 +8136,25 @@
           <w:highlight w:val="lightGray"/>
         </w:rPr>
       </w:pPr>
-      <w:r>
-        <w:rPr>
-          <w:rFonts w:ascii="Lucida Console" w:hAnsi="Lucida Console" w:cs="Lucida Console"/>
-          <w:sz w:val="18"/>
-          <w:szCs w:val="18"/>
-          <w:highlight w:val="lightGray"/>
-        </w:rPr>
-        <w:t>npm install yup</w:t>
+      <w:proofErr w:type="spellStart"/>
+      <w:r>
+        <w:rPr>
+          <w:rFonts w:ascii="Lucida Console" w:hAnsi="Lucida Console" w:cs="Lucida Console"/>
+          <w:sz w:val="18"/>
+          <w:szCs w:val="18"/>
+          <w:highlight w:val="lightGray"/>
+        </w:rPr>
+        <w:t>npm</w:t>
+      </w:r>
+      <w:proofErr w:type="spellEnd"/>
+      <w:r>
+        <w:rPr>
+          <w:rFonts w:ascii="Lucida Console" w:hAnsi="Lucida Console" w:cs="Lucida Console"/>
+          <w:sz w:val="18"/>
+          <w:szCs w:val="18"/>
+          <w:highlight w:val="lightGray"/>
+        </w:rPr>
+        <w:t xml:space="preserve"> install yup</w:t>
       </w:r>
     </w:p>
     <w:p>
@@ -6505,14 +8171,25 @@
           <w:highlight w:val="lightGray"/>
         </w:rPr>
       </w:pPr>
-      <w:r>
-        <w:rPr>
-          <w:rFonts w:ascii="Lucida Console" w:hAnsi="Lucida Console" w:cs="Lucida Console"/>
-          <w:sz w:val="18"/>
-          <w:szCs w:val="18"/>
-          <w:highlight w:val="lightGray"/>
-        </w:rPr>
-        <w:t>npm install @types/yup --save-dev</w:t>
+      <w:proofErr w:type="spellStart"/>
+      <w:r>
+        <w:rPr>
+          <w:rFonts w:ascii="Lucida Console" w:hAnsi="Lucida Console" w:cs="Lucida Console"/>
+          <w:sz w:val="18"/>
+          <w:szCs w:val="18"/>
+          <w:highlight w:val="lightGray"/>
+        </w:rPr>
+        <w:t>npm</w:t>
+      </w:r>
+      <w:proofErr w:type="spellEnd"/>
+      <w:r>
+        <w:rPr>
+          <w:rFonts w:ascii="Lucida Console" w:hAnsi="Lucida Console" w:cs="Lucida Console"/>
+          <w:sz w:val="18"/>
+          <w:szCs w:val="18"/>
+          <w:highlight w:val="lightGray"/>
+        </w:rPr>
+        <w:t xml:space="preserve"> install @types/yup --save-dev</w:t>
       </w:r>
     </w:p>
     <w:p>
@@ -6529,15 +8206,37 @@
           <w:highlight w:val="lightGray"/>
         </w:rPr>
       </w:pPr>
-      <w:r>
-        <w:rPr>
-          <w:rFonts w:ascii="Lucida Console" w:hAnsi="Lucida Console" w:cs="Lucida Console"/>
-          <w:sz w:val="18"/>
-          <w:szCs w:val="18"/>
-          <w:highlight w:val="lightGray"/>
-        </w:rPr>
-        <w:t>npm install react-datepicker</w:t>
-      </w:r>
+      <w:proofErr w:type="spellStart"/>
+      <w:r>
+        <w:rPr>
+          <w:rFonts w:ascii="Lucida Console" w:hAnsi="Lucida Console" w:cs="Lucida Console"/>
+          <w:sz w:val="18"/>
+          <w:szCs w:val="18"/>
+          <w:highlight w:val="lightGray"/>
+        </w:rPr>
+        <w:t>npm</w:t>
+      </w:r>
+      <w:proofErr w:type="spellEnd"/>
+      <w:r>
+        <w:rPr>
+          <w:rFonts w:ascii="Lucida Console" w:hAnsi="Lucida Console" w:cs="Lucida Console"/>
+          <w:sz w:val="18"/>
+          <w:szCs w:val="18"/>
+          <w:highlight w:val="lightGray"/>
+        </w:rPr>
+        <w:t xml:space="preserve"> install react-</w:t>
+      </w:r>
+      <w:proofErr w:type="spellStart"/>
+      <w:r>
+        <w:rPr>
+          <w:rFonts w:ascii="Lucida Console" w:hAnsi="Lucida Console" w:cs="Lucida Console"/>
+          <w:sz w:val="18"/>
+          <w:szCs w:val="18"/>
+          <w:highlight w:val="lightGray"/>
+        </w:rPr>
+        <w:t>datepicker</w:t>
+      </w:r>
+      <w:proofErr w:type="spellEnd"/>
     </w:p>
     <w:p>
       <w:pPr>
@@ -6553,14 +8252,25 @@
           <w:highlight w:val="lightGray"/>
         </w:rPr>
       </w:pPr>
-      <w:r>
-        <w:rPr>
-          <w:rFonts w:ascii="Lucida Console" w:hAnsi="Lucida Console" w:cs="Lucida Console"/>
-          <w:sz w:val="18"/>
-          <w:szCs w:val="18"/>
-          <w:highlight w:val="lightGray"/>
-        </w:rPr>
-        <w:t xml:space="preserve">npm install </w:t>
+      <w:proofErr w:type="spellStart"/>
+      <w:r>
+        <w:rPr>
+          <w:rFonts w:ascii="Lucida Console" w:hAnsi="Lucida Console" w:cs="Lucida Console"/>
+          <w:sz w:val="18"/>
+          <w:szCs w:val="18"/>
+          <w:highlight w:val="lightGray"/>
+        </w:rPr>
+        <w:t>npm</w:t>
+      </w:r>
+      <w:proofErr w:type="spellEnd"/>
+      <w:r>
+        <w:rPr>
+          <w:rFonts w:ascii="Lucida Console" w:hAnsi="Lucida Console" w:cs="Lucida Console"/>
+          <w:sz w:val="18"/>
+          <w:szCs w:val="18"/>
+          <w:highlight w:val="lightGray"/>
+        </w:rPr>
+        <w:t xml:space="preserve"> install </w:t>
       </w:r>
       <w:r>
         <w:rPr>
@@ -6622,14 +8332,118 @@
           <w:highlight w:val="lightGray"/>
         </w:rPr>
       </w:pPr>
-      <w:r>
-        <w:rPr>
-          <w:rFonts w:ascii="Lucida Console" w:hAnsi="Lucida Console" w:cs="Lucida Console"/>
-          <w:sz w:val="18"/>
-          <w:szCs w:val="18"/>
-          <w:highlight w:val="lightGray"/>
-        </w:rPr>
-        <w:t xml:space="preserve">npm install date-fns@2.16.1 </w:t>
+      <w:proofErr w:type="spellStart"/>
+      <w:r>
+        <w:rPr>
+          <w:rFonts w:ascii="Lucida Console" w:hAnsi="Lucida Console" w:cs="Lucida Console"/>
+          <w:sz w:val="18"/>
+          <w:szCs w:val="18"/>
+          <w:highlight w:val="lightGray"/>
+        </w:rPr>
+        <w:t>npm</w:t>
+      </w:r>
+      <w:proofErr w:type="spellEnd"/>
+      <w:r>
+        <w:rPr>
+          <w:rFonts w:ascii="Lucida Console" w:hAnsi="Lucida Console" w:cs="Lucida Console"/>
+          <w:sz w:val="18"/>
+          <w:szCs w:val="18"/>
+          <w:highlight w:val="lightGray"/>
+        </w:rPr>
+        <w:t xml:space="preserve"> install </w:t>
+      </w:r>
+      <w:hyperlink r:id="rId22" w:history="1">
+        <w:r>
+          <w:rPr>
+            <w:rStyle w:val="Hyperlink"/>
+            <w:rFonts w:ascii="Lucida Console" w:hAnsi="Lucida Console" w:cs="Lucida Console"/>
+            <w:sz w:val="18"/>
+            <w:szCs w:val="18"/>
+            <w:highlight w:val="lightGray"/>
+          </w:rPr>
+          <w:t>date-fns@2.16.1</w:t>
+        </w:r>
+      </w:hyperlink>
+    </w:p>
+    <w:p>
+      <w:pPr>
+        <w:pStyle w:val="ListParagraph"/>
+        <w:numPr>
+          <w:ilvl w:val="0"/>
+          <w:numId w:val="12"/>
+        </w:numPr>
+        <w:rPr>
+          <w:rFonts w:ascii="Lucida Console" w:hAnsi="Lucida Console" w:cs="Lucida Console"/>
+          <w:sz w:val="18"/>
+          <w:szCs w:val="18"/>
+          <w:highlight w:val="lightGray"/>
+        </w:rPr>
+      </w:pPr>
+      <w:proofErr w:type="spellStart"/>
+      <w:r>
+        <w:rPr>
+          <w:rFonts w:ascii="Lucida Console" w:hAnsi="Lucida Console" w:cs="Lucida Console"/>
+          <w:sz w:val="18"/>
+          <w:szCs w:val="18"/>
+          <w:highlight w:val="lightGray"/>
+        </w:rPr>
+        <w:t>npm</w:t>
+      </w:r>
+      <w:proofErr w:type="spellEnd"/>
+      <w:r>
+        <w:rPr>
+          <w:rFonts w:ascii="Lucida Console" w:hAnsi="Lucida Console" w:cs="Lucida Console"/>
+          <w:sz w:val="18"/>
+          <w:szCs w:val="18"/>
+          <w:highlight w:val="lightGray"/>
+        </w:rPr>
+        <w:t xml:space="preserve"> install react-</w:t>
+      </w:r>
+      <w:proofErr w:type="spellStart"/>
+      <w:r>
+        <w:rPr>
+          <w:rFonts w:ascii="Lucida Console" w:hAnsi="Lucida Console" w:cs="Lucida Console"/>
+          <w:sz w:val="18"/>
+          <w:szCs w:val="18"/>
+          <w:highlight w:val="lightGray"/>
+        </w:rPr>
+        <w:t>dropzone</w:t>
+      </w:r>
+      <w:proofErr w:type="spellEnd"/>
+    </w:p>
+    <w:p>
+      <w:pPr>
+        <w:pStyle w:val="ListParagraph"/>
+        <w:numPr>
+          <w:ilvl w:val="0"/>
+          <w:numId w:val="12"/>
+        </w:numPr>
+        <w:rPr>
+          <w:rFonts w:ascii="Lucida Console" w:hAnsi="Lucida Console" w:cs="Lucida Console"/>
+          <w:sz w:val="18"/>
+          <w:szCs w:val="18"/>
+          <w:highlight w:val="lightGray"/>
+        </w:rPr>
+      </w:pPr>
+      <w:proofErr w:type="spellStart"/>
+      <w:r>
+        <w:rPr>
+          <w:rFonts w:ascii="Lucida Console" w:hAnsi="Lucida Console" w:cs="Lucida Console"/>
+          <w:sz w:val="18"/>
+          <w:szCs w:val="18"/>
+          <w:highlight w:val="lightGray"/>
+        </w:rPr>
+        <w:t>npm</w:t>
+      </w:r>
+      <w:proofErr w:type="spellEnd"/>
+      <w:r>
+        <w:rPr>
+          <w:rFonts w:ascii="Lucida Console" w:hAnsi="Lucida Console" w:cs="Lucida Console"/>
+          <w:sz w:val="18"/>
+          <w:szCs w:val="18"/>
+          <w:highlight w:val="lightGray"/>
+        </w:rPr>
+        <w:t xml:space="preserve"> install react-cropper</w:t>
       </w:r>
       <w:r>
         <w:rPr>
@@ -6662,48 +8476,6 @@
             <wp:extent cx="5724525" cy="4145999"/>
             <wp:effectExtent l="0" t="0" r="0" b="6985"/>
             <wp:docPr id="5" name="Picture 5"/>
-            <wp:cNvGraphicFramePr>
-              <a:graphicFrameLocks xmlns:a="http://schemas.openxmlformats.org/drawingml/2006/main" noChangeAspect="1"/>
-            </wp:cNvGraphicFramePr>
-            <a:graphic xmlns:a="http://schemas.openxmlformats.org/drawingml/2006/main">
-              <a:graphicData uri="http://schemas.openxmlformats.org/drawingml/2006/picture">
-                <pic:pic xmlns:pic="http://schemas.openxmlformats.org/drawingml/2006/picture">
-                  <pic:nvPicPr>
-                    <pic:cNvPr id="1" name=""/>
-                    <pic:cNvPicPr/>
-                  </pic:nvPicPr>
-                  <pic:blipFill>
-                    <a:blip r:embed="rId22"/>
-                    <a:stretch>
-                      <a:fillRect/>
-                    </a:stretch>
-                  </pic:blipFill>
-                  <pic:spPr>
-                    <a:xfrm>
-                      <a:off x="0" y="0"/>
-                      <a:ext cx="5724525" cy="4145999"/>
-                    </a:xfrm>
-                    <a:prstGeom prst="rect">
-                      <a:avLst/>
-                    </a:prstGeom>
-                  </pic:spPr>
-                </pic:pic>
-              </a:graphicData>
-            </a:graphic>
-          </wp:inline>
-        </w:drawing>
-      </w:r>
-    </w:p>
-    <w:p>
-      <w:r>
-        <w:rPr>
-          <w:noProof/>
-        </w:rPr>
-        <w:drawing>
-          <wp:inline distT="0" distB="0" distL="0" distR="0" wp14:anchorId="0D70E5E2" wp14:editId="3CCC09AC">
-            <wp:extent cx="5943600" cy="2096135"/>
-            <wp:effectExtent l="0" t="0" r="0" b="0"/>
-            <wp:docPr id="12" name="Picture 12"/>
             <wp:cNvGraphicFramePr>
               <a:graphicFrameLocks xmlns:a="http://schemas.openxmlformats.org/drawingml/2006/main" noChangeAspect="1"/>
             </wp:cNvGraphicFramePr>
@@ -6723,6 +8495,48 @@
                   <pic:spPr>
                     <a:xfrm>
                       <a:off x="0" y="0"/>
+                      <a:ext cx="5724525" cy="4145999"/>
+                    </a:xfrm>
+                    <a:prstGeom prst="rect">
+                      <a:avLst/>
+                    </a:prstGeom>
+                  </pic:spPr>
+                </pic:pic>
+              </a:graphicData>
+            </a:graphic>
+          </wp:inline>
+        </w:drawing>
+      </w:r>
+    </w:p>
+    <w:p>
+      <w:r>
+        <w:rPr>
+          <w:noProof/>
+        </w:rPr>
+        <w:drawing>
+          <wp:inline distT="0" distB="0" distL="0" distR="0" wp14:anchorId="0D70E5E2" wp14:editId="3CCC09AC">
+            <wp:extent cx="5943600" cy="2096135"/>
+            <wp:effectExtent l="0" t="0" r="0" b="0"/>
+            <wp:docPr id="12" name="Picture 12"/>
+            <wp:cNvGraphicFramePr>
+              <a:graphicFrameLocks xmlns:a="http://schemas.openxmlformats.org/drawingml/2006/main" noChangeAspect="1"/>
+            </wp:cNvGraphicFramePr>
+            <a:graphic xmlns:a="http://schemas.openxmlformats.org/drawingml/2006/main">
+              <a:graphicData uri="http://schemas.openxmlformats.org/drawingml/2006/picture">
+                <pic:pic xmlns:pic="http://schemas.openxmlformats.org/drawingml/2006/picture">
+                  <pic:nvPicPr>
+                    <pic:cNvPr id="1" name=""/>
+                    <pic:cNvPicPr/>
+                  </pic:nvPicPr>
+                  <pic:blipFill>
+                    <a:blip r:embed="rId24"/>
+                    <a:stretch>
+                      <a:fillRect/>
+                    </a:stretch>
+                  </pic:blipFill>
+                  <pic:spPr>
+                    <a:xfrm>
+                      <a:off x="0" y="0"/>
                       <a:ext cx="5943600" cy="2096135"/>
                     </a:xfrm>
                     <a:prstGeom prst="rect">
@@ -6771,7 +8585,7 @@
                     <pic:cNvPicPr/>
                   </pic:nvPicPr>
                   <pic:blipFill>
-                    <a:blip r:embed="rId24"/>
+                    <a:blip r:embed="rId25"/>
                     <a:stretch>
                       <a:fillRect/>
                     </a:stretch>
@@ -8797,7 +10611,6 @@
   <w:style w:type="character" w:default="1" w:styleId="DefaultParagraphFont">
     <w:name w:val="Default Paragraph Font"/>
     <w:uiPriority w:val="1"/>
-    <w:semiHidden/>
     <w:unhideWhenUsed/>
   </w:style>
   <w:style w:type="table" w:default="1" w:styleId="TableNormal">

</xml_diff>

<commit_message>
End section 18 - Profile update challenge - Result changed to solution
</commit_message>
<xml_diff>
--- a/documents/Documentation.docx
+++ b/documents/Documentation.docx
@@ -4776,19 +4776,19 @@
           <w:sz w:val="18"/>
           <w:szCs w:val="18"/>
         </w:rPr>
-        <w:t>E:\dev\workspace\dotnet-react-demo\Reactivities\Infrastructure&gt;cd ..</w:t>
-      </w:r>
-    </w:p>
-    <w:p>
-      <w:pPr>
-        <w:pStyle w:val="Heading3"/>
+        <w:t>E:\dev\workspace\dotnet-react-demo\Reactivities\Infrastructure&gt;cd</w:t>
+      </w:r>
+      <w:proofErr w:type="gramStart"/>
+      <w:r>
         <w:rPr>
           <w:rFonts w:ascii="Lucida Console" w:eastAsiaTheme="minorHAnsi" w:hAnsi="Lucida Console" w:cs="Lucida Console"/>
           <w:color w:val="auto"/>
           <w:sz w:val="18"/>
           <w:szCs w:val="18"/>
         </w:rPr>
-      </w:pPr>
+        <w:t xml:space="preserve"> ..</w:t>
+      </w:r>
+      <w:proofErr w:type="gramEnd"/>
     </w:p>
     <w:p>
       <w:pPr>
@@ -4800,26 +4800,26 @@
           <w:szCs w:val="18"/>
         </w:rPr>
       </w:pPr>
-      <w:r>
+    </w:p>
+    <w:p>
+      <w:pPr>
+        <w:pStyle w:val="Heading3"/>
         <w:rPr>
           <w:rFonts w:ascii="Lucida Console" w:eastAsiaTheme="minorHAnsi" w:hAnsi="Lucida Console" w:cs="Lucida Console"/>
           <w:color w:val="auto"/>
           <w:sz w:val="18"/>
           <w:szCs w:val="18"/>
         </w:rPr>
-        <w:t>E:\dev\workspace\dotnet-react-demo\Reactivities\Domain&gt;cd API</w:t>
-      </w:r>
-    </w:p>
-    <w:p>
-      <w:pPr>
-        <w:pStyle w:val="Heading3"/>
+      </w:pPr>
+      <w:r>
         <w:rPr>
           <w:rFonts w:ascii="Lucida Console" w:eastAsiaTheme="minorHAnsi" w:hAnsi="Lucida Console" w:cs="Lucida Console"/>
           <w:color w:val="auto"/>
           <w:sz w:val="18"/>
           <w:szCs w:val="18"/>
         </w:rPr>
-      </w:pPr>
+        <w:t>E:\dev\workspace\dotnet-react-demo\Reactivities\Domain&gt;cd API</w:t>
+      </w:r>
     </w:p>
     <w:p>
       <w:pPr>
@@ -4831,14 +4831,45 @@
           <w:szCs w:val="18"/>
         </w:rPr>
       </w:pPr>
-      <w:r>
+    </w:p>
+    <w:p>
+      <w:pPr>
+        <w:pStyle w:val="Heading3"/>
         <w:rPr>
           <w:rFonts w:ascii="Lucida Console" w:eastAsiaTheme="minorHAnsi" w:hAnsi="Lucida Console" w:cs="Lucida Console"/>
           <w:color w:val="auto"/>
           <w:sz w:val="18"/>
           <w:szCs w:val="18"/>
         </w:rPr>
-        <w:t>E:\dev\workspace\dotnet-react-demo\Reactivities\Api&gt;dotnet add reference ../Infrastructure</w:t>
+      </w:pPr>
+      <w:r>
+        <w:rPr>
+          <w:rFonts w:ascii="Lucida Console" w:eastAsiaTheme="minorHAnsi" w:hAnsi="Lucida Console" w:cs="Lucida Console"/>
+          <w:color w:val="auto"/>
+          <w:sz w:val="18"/>
+          <w:szCs w:val="18"/>
+        </w:rPr>
+        <w:t>E:\dev\workspace\dotnet-react-demo\Reactivities\Api&gt;dotnet add reference</w:t>
+      </w:r>
+      <w:proofErr w:type="gramStart"/>
+      <w:r>
+        <w:rPr>
+          <w:rFonts w:ascii="Lucida Console" w:eastAsiaTheme="minorHAnsi" w:hAnsi="Lucida Console" w:cs="Lucida Console"/>
+          <w:color w:val="auto"/>
+          <w:sz w:val="18"/>
+          <w:szCs w:val="18"/>
+        </w:rPr>
+        <w:t xml:space="preserve"> ..</w:t>
+      </w:r>
+      <w:proofErr w:type="gramEnd"/>
+      <w:r>
+        <w:rPr>
+          <w:rFonts w:ascii="Lucida Console" w:eastAsiaTheme="minorHAnsi" w:hAnsi="Lucida Console" w:cs="Lucida Console"/>
+          <w:color w:val="auto"/>
+          <w:sz w:val="18"/>
+          <w:szCs w:val="18"/>
+        </w:rPr>
+        <w:t>/Infrastructure</w:t>
       </w:r>
     </w:p>
     <w:p>
@@ -5603,10 +5634,12 @@
           </w:tcPr>
           <w:p>
             <w:proofErr w:type="spellStart"/>
+            <w:proofErr w:type="gramStart"/>
             <w:r>
               <w:lastRenderedPageBreak/>
               <w:t>microsoft.entityframeworkcore</w:t>
             </w:r>
+            <w:proofErr w:type="gramEnd"/>
             <w:r>
               <w:t>.sqlite</w:t>
             </w:r>
@@ -5631,10 +5664,12 @@
           </w:tcPr>
           <w:p>
             <w:proofErr w:type="spellStart"/>
+            <w:proofErr w:type="gramStart"/>
             <w:r>
               <w:t>Microsoft.EntityFrameworkCore.Design</w:t>
             </w:r>
             <w:proofErr w:type="spellEnd"/>
+            <w:proofErr w:type="gramEnd"/>
           </w:p>
         </w:tc>
         <w:tc>
@@ -5655,8 +5690,13 @@
           </w:tcPr>
           <w:p>
             <w:proofErr w:type="spellStart"/>
-            <w:r>
-              <w:t>mediatr.extensions.microsoft.dependencyinjection</w:t>
+            <w:proofErr w:type="gramStart"/>
+            <w:r>
+              <w:t>mediatr.extensions</w:t>
+            </w:r>
+            <w:proofErr w:type="gramEnd"/>
+            <w:r>
+              <w:t>.microsoft.dependencyinjection</w:t>
             </w:r>
             <w:proofErr w:type="spellEnd"/>
           </w:p>
@@ -5679,10 +5719,12 @@
           </w:tcPr>
           <w:p>
             <w:proofErr w:type="spellStart"/>
+            <w:proofErr w:type="gramStart"/>
             <w:r>
               <w:t>AutoMapper.Extensions.Microsoft.DependencyInjection</w:t>
             </w:r>
             <w:proofErr w:type="spellEnd"/>
+            <w:proofErr w:type="gramEnd"/>
           </w:p>
         </w:tc>
         <w:tc>
@@ -5727,10 +5769,12 @@
           </w:tcPr>
           <w:p>
             <w:proofErr w:type="spellStart"/>
+            <w:proofErr w:type="gramStart"/>
             <w:r>
               <w:t>Microsoft.AspNetCore.Identity.EntityFrameworkCore</w:t>
             </w:r>
             <w:proofErr w:type="spellEnd"/>
+            <w:proofErr w:type="gramEnd"/>
           </w:p>
         </w:tc>
         <w:tc>
@@ -5751,10 +5795,12 @@
           </w:tcPr>
           <w:p>
             <w:proofErr w:type="spellStart"/>
+            <w:proofErr w:type="gramStart"/>
             <w:r>
               <w:t>Microsoft.IdentityModel.Tokens</w:t>
             </w:r>
             <w:proofErr w:type="spellEnd"/>
+            <w:proofErr w:type="gramEnd"/>
           </w:p>
         </w:tc>
         <w:tc>
@@ -5775,10 +5821,12 @@
           </w:tcPr>
           <w:p>
             <w:proofErr w:type="spellStart"/>
+            <w:proofErr w:type="gramStart"/>
             <w:r>
               <w:t>System.IdentityModel.Tokens.Jwt</w:t>
             </w:r>
             <w:proofErr w:type="spellEnd"/>
+            <w:proofErr w:type="gramEnd"/>
           </w:p>
         </w:tc>
         <w:tc>
@@ -5799,10 +5847,12 @@
           </w:tcPr>
           <w:p>
             <w:proofErr w:type="spellStart"/>
+            <w:proofErr w:type="gramStart"/>
             <w:r>
               <w:t>Microsoft.AspNetCore.Authentication.JwtBearer</w:t>
             </w:r>
             <w:proofErr w:type="spellEnd"/>
+            <w:proofErr w:type="gramEnd"/>
           </w:p>
         </w:tc>
         <w:tc>
@@ -6181,10 +6231,12 @@
         <w:spacing w:after="0"/>
       </w:pPr>
       <w:proofErr w:type="spellStart"/>
+      <w:proofErr w:type="gramStart"/>
       <w:r>
         <w:t>Api.Program.Main</w:t>
       </w:r>
       <w:proofErr w:type="spellEnd"/>
+      <w:proofErr w:type="gramEnd"/>
       <w:r>
         <w:t>(</w:t>
       </w:r>
@@ -6232,6 +6284,7 @@
         <w:spacing w:after="0"/>
       </w:pPr>
       <w:proofErr w:type="spellStart"/>
+      <w:proofErr w:type="gramStart"/>
       <w:r>
         <w:lastRenderedPageBreak/>
         <w:t>appsettings.Development</w:t>
@@ -6240,10 +6293,12 @@
         <w:t>.json</w:t>
       </w:r>
       <w:proofErr w:type="spellEnd"/>
+      <w:proofErr w:type="gramEnd"/>
       <w:r>
         <w:t xml:space="preserve"> is used in development mode. </w:t>
       </w:r>
       <w:proofErr w:type="spellStart"/>
+      <w:proofErr w:type="gramStart"/>
       <w:r>
         <w:t>a</w:t>
       </w:r>
@@ -6254,6 +6309,7 @@
         <w:t>.json</w:t>
       </w:r>
       <w:proofErr w:type="spellEnd"/>
+      <w:proofErr w:type="gramEnd"/>
       <w:r>
         <w:t xml:space="preserve"> is used regardless of the mode.</w:t>
       </w:r>
@@ -6559,7 +6615,15 @@
       </w:r>
       <w:proofErr w:type="spellEnd"/>
       <w:r>
-        <w:t>&gt; Get()” function</w:t>
+        <w:t xml:space="preserve">&gt; </w:t>
+      </w:r>
+      <w:proofErr w:type="gramStart"/>
+      <w:r>
+        <w:t>Get(</w:t>
+      </w:r>
+      <w:proofErr w:type="gramEnd"/>
+      <w:r>
+        <w:t>)” function</w:t>
       </w:r>
       <w:r>
         <w:t>.</w:t>
@@ -7079,8 +7143,13 @@
         <w:t>“</w:t>
       </w:r>
       <w:r>
-        <w:t>With clean architecture we are mainly concerned with keeping the different layers separate from each other.   The Application layer should not know anything about the outer layers, such as the API for example.    Mediator allows us to send an object from the API to the Application layer, and the Application layer handler sends an object back to the API.   The idea being that we could switch the API to (lets say) a console app without changing any of the logic in the Application layer.   </w:t>
-      </w:r>
+        <w:t xml:space="preserve">With clean architecture we are mainly concerned with keeping the different layers separate from each other.   The Application layer should not know anything about the outer layers, such as the API for example.    Mediator allows us to send an object from the API to the Application layer, and the Application layer handler sends an object back to the API.   The idea being that we could switch the API to (lets say) a console app without changing any of the logic in the Application </w:t>
+      </w:r>
+      <w:proofErr w:type="gramStart"/>
+      <w:r>
+        <w:t>layer.   </w:t>
+      </w:r>
+      <w:proofErr w:type="gramEnd"/>
       <w:r>
         <w:t>”</w:t>
       </w:r>

</xml_diff>

<commit_message>
End section 19 - SignalR
</commit_message>
<xml_diff>
--- a/documents/Documentation.docx
+++ b/documents/Documentation.docx
@@ -8514,6 +8514,41 @@
           <w:highlight w:val="lightGray"/>
         </w:rPr>
         <w:t xml:space="preserve"> install @types/react-text-truncate --save-dev</w:t>
+      </w:r>
+    </w:p>
+    <w:p>
+      <w:pPr>
+        <w:pStyle w:val="ListParagraph"/>
+        <w:numPr>
+          <w:ilvl w:val="0"/>
+          <w:numId w:val="12"/>
+        </w:numPr>
+        <w:rPr>
+          <w:rFonts w:ascii="Lucida Console" w:hAnsi="Lucida Console" w:cs="Lucida Console"/>
+          <w:sz w:val="18"/>
+          <w:szCs w:val="18"/>
+          <w:highlight w:val="lightGray"/>
+        </w:rPr>
+      </w:pPr>
+      <w:proofErr w:type="spellStart"/>
+      <w:r>
+        <w:rPr>
+          <w:rFonts w:ascii="Lucida Console" w:hAnsi="Lucida Console" w:cs="Lucida Console"/>
+          <w:sz w:val="18"/>
+          <w:szCs w:val="18"/>
+          <w:highlight w:val="lightGray"/>
+        </w:rPr>
+        <w:t>npm</w:t>
+      </w:r>
+      <w:proofErr w:type="spellEnd"/>
+      <w:r>
+        <w:rPr>
+          <w:rFonts w:ascii="Lucida Console" w:hAnsi="Lucida Console" w:cs="Lucida Console"/>
+          <w:sz w:val="18"/>
+          <w:szCs w:val="18"/>
+          <w:highlight w:val="lightGray"/>
+        </w:rPr>
+        <w:t xml:space="preserve"> install @microsoft/signalr</w:t>
       </w:r>
       <w:r>
         <w:rPr>

</xml_diff>